<commit_message>
Aance BackEnd y Configuracion
</commit_message>
<xml_diff>
--- a/Documentacion/Documentacion API.docx
+++ b/Documentacion/Documentacion API.docx
@@ -1,6 +1,6 @@
 
 <file path=word/document.xml><?xml version="1.0" encoding="utf-8"?>
-<w:document xmlns:wpc="http://schemas.microsoft.com/office/word/2010/wordprocessingCanvas" xmlns:mc="http://schemas.openxmlformats.org/markup-compatibility/2006" xmlns:o="urn:schemas-microsoft-com:office:office" xmlns:r="http://schemas.openxmlformats.org/officeDocument/2006/relationships" xmlns:m="http://schemas.openxmlformats.org/officeDocument/2006/math" xmlns:v="urn:schemas-microsoft-com:vml" xmlns:wp14="http://schemas.microsoft.com/office/word/2010/wordprocessingDrawing" xmlns:wp="http://schemas.openxmlformats.org/drawingml/2006/wordprocessingDrawing" xmlns:w10="urn:schemas-microsoft-com:office:word" xmlns:w="http://schemas.openxmlformats.org/wordprocessingml/2006/main" xmlns:w14="http://schemas.microsoft.com/office/word/2010/wordml" xmlns:w15="http://schemas.microsoft.com/office/word/2012/wordml" xmlns:wpg="http://schemas.microsoft.com/office/word/2010/wordprocessingGroup" xmlns:wpi="http://schemas.microsoft.com/office/word/2010/wordprocessingInk" xmlns:wne="http://schemas.microsoft.com/office/word/2006/wordml" xmlns:wps="http://schemas.microsoft.com/office/word/2010/wordprocessingShape" mc:Ignorable="w14 w15 wp14">
+<w:document xmlns:wpc="http://schemas.microsoft.com/office/word/2010/wordprocessingCanvas" xmlns:cx="http://schemas.microsoft.com/office/drawing/2014/chartex" xmlns:mc="http://schemas.openxmlformats.org/markup-compatibility/2006" xmlns:o="urn:schemas-microsoft-com:office:office" xmlns:r="http://schemas.openxmlformats.org/officeDocument/2006/relationships" xmlns:m="http://schemas.openxmlformats.org/officeDocument/2006/math" xmlns:v="urn:schemas-microsoft-com:vml" xmlns:wp14="http://schemas.microsoft.com/office/word/2010/wordprocessingDrawing" xmlns:wp="http://schemas.openxmlformats.org/drawingml/2006/wordprocessingDrawing" xmlns:w10="urn:schemas-microsoft-com:office:word" xmlns:w="http://schemas.openxmlformats.org/wordprocessingml/2006/main" xmlns:w14="http://schemas.microsoft.com/office/word/2010/wordml" xmlns:w15="http://schemas.microsoft.com/office/word/2012/wordml" xmlns:w16se="http://schemas.microsoft.com/office/word/2015/wordml/symex" xmlns:wpg="http://schemas.microsoft.com/office/word/2010/wordprocessingGroup" xmlns:wpi="http://schemas.microsoft.com/office/word/2010/wordprocessingInk" xmlns:wne="http://schemas.microsoft.com/office/word/2006/wordml" xmlns:wps="http://schemas.microsoft.com/office/word/2010/wordprocessingShape" mc:Ignorable="w14 w15 w16se wp14">
   <w:body>
     <w:p>
       <w:pPr>
@@ -126,7 +126,7 @@
       <w:r>
         <w:rPr>
           <w:noProof/>
-          <w:lang w:val="es-PE" w:eastAsia="es-PE"/>
+          <w:lang w:eastAsia="es-ES"/>
         </w:rPr>
         <w:drawing>
           <wp:inline distT="0" distB="0" distL="0" distR="0" wp14:anchorId="79E35D24" wp14:editId="1542B825">
@@ -215,7 +215,7 @@
       <w:r>
         <w:rPr>
           <w:noProof/>
-          <w:lang w:val="es-PE" w:eastAsia="es-PE"/>
+          <w:lang w:eastAsia="es-ES"/>
         </w:rPr>
         <w:drawing>
           <wp:inline distT="0" distB="0" distL="0" distR="0" wp14:anchorId="3A7C1404" wp14:editId="3B5F82C6">
@@ -305,7 +305,7 @@
       <w:r>
         <w:rPr>
           <w:noProof/>
-          <w:lang w:val="es-PE" w:eastAsia="es-PE"/>
+          <w:lang w:eastAsia="es-ES"/>
         </w:rPr>
         <w:drawing>
           <wp:inline distT="0" distB="0" distL="0" distR="0" wp14:anchorId="599C9190" wp14:editId="70F9AF40">
@@ -408,7 +408,7 @@
       <w:r>
         <w:rPr>
           <w:noProof/>
-          <w:lang w:val="es-PE" w:eastAsia="es-PE"/>
+          <w:lang w:eastAsia="es-ES"/>
         </w:rPr>
         <w:drawing>
           <wp:inline distT="0" distB="0" distL="0" distR="0" wp14:anchorId="6C8DDBAE" wp14:editId="31BFDEAA">
@@ -518,7 +518,7 @@
       <w:r>
         <w:rPr>
           <w:noProof/>
-          <w:lang w:val="es-PE" w:eastAsia="es-PE"/>
+          <w:lang w:eastAsia="es-ES"/>
         </w:rPr>
         <w:drawing>
           <wp:inline distT="0" distB="0" distL="0" distR="0" wp14:anchorId="54C16758" wp14:editId="3BFF231E">
@@ -632,7 +632,7 @@
       <w:r>
         <w:rPr>
           <w:noProof/>
-          <w:lang w:val="es-PE" w:eastAsia="es-PE"/>
+          <w:lang w:eastAsia="es-ES"/>
         </w:rPr>
         <w:drawing>
           <wp:inline distT="0" distB="0" distL="0" distR="0" wp14:anchorId="74F430C1" wp14:editId="0F533C58">
@@ -709,7 +709,21 @@
         <w:rPr>
           <w:lang w:val="en-US"/>
         </w:rPr>
-        <w:t xml:space="preserve"> Imagen(Avatar)</w:t>
+        <w:t xml:space="preserve"> </w:t>
+      </w:r>
+      <w:proofErr w:type="spellStart"/>
+      <w:r>
+        <w:rPr>
+          <w:lang w:val="en-US"/>
+        </w:rPr>
+        <w:t>Imagen</w:t>
+      </w:r>
+      <w:proofErr w:type="spellEnd"/>
+      <w:r>
+        <w:rPr>
+          <w:lang w:val="en-US"/>
+        </w:rPr>
+        <w:t>(Avatar)</w:t>
       </w:r>
     </w:p>
     <w:p>
@@ -758,7 +772,7 @@
       <w:r>
         <w:rPr>
           <w:noProof/>
-          <w:lang w:val="es-PE" w:eastAsia="es-PE"/>
+          <w:lang w:eastAsia="es-ES"/>
         </w:rPr>
         <w:drawing>
           <wp:inline distT="0" distB="0" distL="0" distR="0" wp14:anchorId="5D054F96" wp14:editId="525E7AAC">
@@ -866,7 +880,7 @@
       <w:r>
         <w:rPr>
           <w:noProof/>
-          <w:lang w:val="es-PE" w:eastAsia="es-PE"/>
+          <w:lang w:eastAsia="es-ES"/>
         </w:rPr>
         <w:drawing>
           <wp:inline distT="0" distB="0" distL="0" distR="0" wp14:anchorId="1C26E42F" wp14:editId="43050EE9">
@@ -986,7 +1000,7 @@
       <w:r>
         <w:rPr>
           <w:noProof/>
-          <w:lang w:val="es-PE" w:eastAsia="es-PE"/>
+          <w:lang w:eastAsia="es-ES"/>
         </w:rPr>
         <w:drawing>
           <wp:inline distT="0" distB="0" distL="0" distR="0" wp14:anchorId="7E47750F" wp14:editId="62CF73DE">
@@ -1077,7 +1091,7 @@
       <w:r>
         <w:rPr>
           <w:noProof/>
-          <w:lang w:val="es-PE" w:eastAsia="es-PE"/>
+          <w:lang w:eastAsia="es-ES"/>
         </w:rPr>
         <w:drawing>
           <wp:inline distT="0" distB="0" distL="0" distR="0" wp14:anchorId="3BA71405" wp14:editId="3092A35E">
@@ -1183,7 +1197,7 @@
       <w:r>
         <w:rPr>
           <w:noProof/>
-          <w:lang w:val="es-PE" w:eastAsia="es-PE"/>
+          <w:lang w:eastAsia="es-ES"/>
         </w:rPr>
         <w:drawing>
           <wp:inline distT="0" distB="0" distL="0" distR="0" wp14:anchorId="49BE1F43" wp14:editId="186EC07F">
@@ -1277,7 +1291,7 @@
       <w:r>
         <w:rPr>
           <w:noProof/>
-          <w:lang w:val="es-PE" w:eastAsia="es-PE"/>
+          <w:lang w:eastAsia="es-ES"/>
         </w:rPr>
         <w:drawing>
           <wp:inline distT="0" distB="0" distL="0" distR="0" wp14:anchorId="0DD781F0" wp14:editId="2A16CA4B">
@@ -1390,7 +1404,7 @@
       <w:r>
         <w:rPr>
           <w:noProof/>
-          <w:lang w:val="es-PE" w:eastAsia="es-PE"/>
+          <w:lang w:eastAsia="es-ES"/>
         </w:rPr>
         <w:drawing>
           <wp:inline distT="0" distB="0" distL="0" distR="0" wp14:anchorId="41A2CA39" wp14:editId="314DF291">
@@ -1480,7 +1494,7 @@
       <w:r>
         <w:rPr>
           <w:noProof/>
-          <w:lang w:val="es-PE" w:eastAsia="es-PE"/>
+          <w:lang w:eastAsia="es-ES"/>
         </w:rPr>
         <w:drawing>
           <wp:inline distT="0" distB="0" distL="0" distR="0" wp14:anchorId="33B27C70" wp14:editId="75CD5750">
@@ -1520,76 +1534,76 @@
       </w:r>
     </w:p>
     <w:p>
+      <w:r>
+        <w:br w:type="page"/>
+      </w:r>
+    </w:p>
+    <w:p>
+      <w:pPr>
+        <w:pStyle w:val="Prrafodelista"/>
+        <w:numPr>
+          <w:ilvl w:val="1"/>
+          <w:numId w:val="1"/>
+        </w:numPr>
+        <w:outlineLvl w:val="1"/>
+      </w:pPr>
+      <w:r>
+        <w:lastRenderedPageBreak/>
+        <w:t>Mostrar publicaciones</w:t>
+      </w:r>
+      <w:r>
+        <w:t xml:space="preserve"> activas </w:t>
+      </w:r>
+      <w:r>
+        <w:t xml:space="preserve">por nombre </w:t>
+      </w:r>
+    </w:p>
+    <w:p>
       <w:pPr>
         <w:ind w:left="360"/>
-      </w:pPr>
-      <w:r>
-        <w:t xml:space="preserve">Mostrar </w:t>
-      </w:r>
-      <w:proofErr w:type="spellStart"/>
-      <w:r>
-        <w:t>Publicacion</w:t>
-      </w:r>
-      <w:proofErr w:type="spellEnd"/>
-      <w:r>
-        <w:t xml:space="preserve"> por </w:t>
-      </w:r>
-      <w:proofErr w:type="spellStart"/>
-      <w:r>
-        <w:t>IdPublicacion</w:t>
-      </w:r>
-      <w:proofErr w:type="spellEnd"/>
+        <w:rPr>
+          <w:color w:val="00B050"/>
+          <w:lang w:val="en-US"/>
+        </w:rPr>
+      </w:pPr>
+      <w:r>
+        <w:rPr>
+          <w:color w:val="00B050"/>
+          <w:lang w:val="en-US"/>
+        </w:rPr>
+        <w:t>GET</w:t>
+      </w:r>
+      <w:r>
+        <w:rPr>
+          <w:lang w:val="en-US"/>
+        </w:rPr>
+        <w:t>: http://localhost:3700/api/publicacion/buscarByNombre/</w:t>
+      </w:r>
+      <w:r>
+        <w:rPr>
+          <w:color w:val="00B050"/>
+          <w:lang w:val="en-US"/>
+        </w:rPr>
+        <w:t>:nombre</w:t>
+      </w:r>
     </w:p>
     <w:p>
       <w:pPr>
         <w:ind w:left="360"/>
         <w:rPr>
-          <w:color w:val="00B050"/>
-        </w:rPr>
-      </w:pPr>
-      <w:r>
-        <w:rPr>
-          <w:b/>
-          <w:color w:val="00B050"/>
-        </w:rPr>
-        <w:t>GET</w:t>
-      </w:r>
-      <w:r>
-        <w:t>: http://localhost:3700/api/publicacion/</w:t>
-      </w:r>
-      <w:r>
-        <w:rPr>
-          <w:color w:val="00B050"/>
-        </w:rPr>
-        <w:t xml:space="preserve">: </w:t>
-      </w:r>
-      <w:proofErr w:type="spellStart"/>
-      <w:r>
-        <w:rPr>
-          <w:color w:val="00B050"/>
-        </w:rPr>
-        <w:t>publi_id</w:t>
-      </w:r>
-      <w:proofErr w:type="spellEnd"/>
-    </w:p>
-    <w:p>
-      <w:pPr>
-        <w:ind w:left="360"/>
-        <w:rPr>
           <w:lang w:val="en-US"/>
         </w:rPr>
       </w:pPr>
       <w:r>
         <w:rPr>
           <w:noProof/>
-          <w:lang w:val="es-PE" w:eastAsia="es-PE"/>
-        </w:rPr>
-        <w:lastRenderedPageBreak/>
+          <w:lang w:eastAsia="es-ES"/>
+        </w:rPr>
         <w:drawing>
-          <wp:inline distT="0" distB="0" distL="0" distR="0" wp14:anchorId="4832AF97" wp14:editId="5F1110F1">
-            <wp:extent cx="5400040" cy="4302760"/>
-            <wp:effectExtent l="0" t="0" r="0" b="2540"/>
-            <wp:docPr id="14" name="Imagen 14"/>
+          <wp:inline distT="0" distB="0" distL="0" distR="0" wp14:anchorId="30E764F9" wp14:editId="61F79A4A">
+            <wp:extent cx="5400040" cy="3458845"/>
+            <wp:effectExtent l="0" t="0" r="0" b="8255"/>
+            <wp:docPr id="9" name="Imagen 9"/>
             <wp:cNvGraphicFramePr>
               <a:graphicFrameLocks xmlns:a="http://schemas.openxmlformats.org/drawingml/2006/main" noChangeAspect="1"/>
             </wp:cNvGraphicFramePr>
@@ -1609,7 +1623,7 @@
                   <pic:spPr>
                     <a:xfrm>
                       <a:off x="0" y="0"/>
-                      <a:ext cx="5400040" cy="4302760"/>
+                      <a:ext cx="5400040" cy="3458845"/>
                     </a:xfrm>
                     <a:prstGeom prst="rect">
                       <a:avLst/>
@@ -1623,6 +1637,11 @@
       </w:r>
     </w:p>
     <w:p>
+      <w:r>
+        <w:br w:type="page"/>
+      </w:r>
+    </w:p>
+    <w:p>
       <w:pPr>
         <w:pStyle w:val="Prrafodelista"/>
         <w:numPr>
@@ -1632,13 +1651,8 @@
         <w:outlineLvl w:val="1"/>
       </w:pPr>
       <w:r>
-        <w:t>Mostrar publicaciones</w:t>
-      </w:r>
-      <w:r>
-        <w:t xml:space="preserve"> activas </w:t>
-      </w:r>
-      <w:r>
-        <w:t xml:space="preserve">por nombre </w:t>
+        <w:lastRenderedPageBreak/>
+        <w:t>Mostrar Publicaciones activas por nombre y Categoría</w:t>
       </w:r>
     </w:p>
     <w:p>
@@ -1651,6 +1665,7 @@
       </w:pPr>
       <w:r>
         <w:rPr>
+          <w:b/>
           <w:color w:val="00B050"/>
           <w:lang w:val="en-US"/>
         </w:rPr>
@@ -1660,15 +1675,65 @@
         <w:rPr>
           <w:lang w:val="en-US"/>
         </w:rPr>
-        <w:t>: http://localhost:3700/api/publicacion/buscarByNombre/</w:t>
-      </w:r>
-      <w:r>
-        <w:rPr>
-          <w:color w:val="00B050"/>
-          <w:lang w:val="en-US"/>
-        </w:rPr>
-        <w:t>:nombre</w:t>
-      </w:r>
+        <w:t>: http://localhost:3700/api/publicacion/</w:t>
+      </w:r>
+      <w:r>
+        <w:t xml:space="preserve"> </w:t>
+      </w:r>
+      <w:proofErr w:type="spellStart"/>
+      <w:r>
+        <w:rPr>
+          <w:lang w:val="en-US"/>
+        </w:rPr>
+        <w:t>buscarByNombreyCatProd</w:t>
+      </w:r>
+      <w:proofErr w:type="spellEnd"/>
+      <w:proofErr w:type="gramStart"/>
+      <w:r>
+        <w:rPr>
+          <w:lang w:val="en-US"/>
+        </w:rPr>
+        <w:t>/</w:t>
+      </w:r>
+      <w:r>
+        <w:rPr>
+          <w:color w:val="00B050"/>
+          <w:lang w:val="en-US"/>
+        </w:rPr>
+        <w:t>:</w:t>
+      </w:r>
+      <w:proofErr w:type="spellStart"/>
+      <w:r>
+        <w:rPr>
+          <w:color w:val="00B050"/>
+          <w:lang w:val="en-US"/>
+        </w:rPr>
+        <w:t>nombre</w:t>
+      </w:r>
+      <w:proofErr w:type="spellEnd"/>
+      <w:proofErr w:type="gramEnd"/>
+      <w:r>
+        <w:rPr>
+          <w:lang w:val="en-US"/>
+        </w:rPr>
+        <w:t>/</w:t>
+      </w:r>
+      <w:r>
+        <w:rPr>
+          <w:color w:val="00B050"/>
+          <w:lang w:val="en-US"/>
+        </w:rPr>
+        <w:t>:</w:t>
+      </w:r>
+      <w:proofErr w:type="spellStart"/>
+      <w:r>
+        <w:rPr>
+          <w:color w:val="00B050"/>
+          <w:lang w:val="en-US"/>
+        </w:rPr>
+        <w:t>catpro_id</w:t>
+      </w:r>
+      <w:proofErr w:type="spellEnd"/>
     </w:p>
     <w:p>
       <w:pPr>
@@ -1680,13 +1745,13 @@
       <w:r>
         <w:rPr>
           <w:noProof/>
-          <w:lang w:val="es-PE" w:eastAsia="es-PE"/>
+          <w:lang w:eastAsia="es-ES"/>
         </w:rPr>
         <w:drawing>
-          <wp:inline distT="0" distB="0" distL="0" distR="0" wp14:anchorId="30E764F9" wp14:editId="61F79A4A">
-            <wp:extent cx="5400040" cy="3458845"/>
-            <wp:effectExtent l="0" t="0" r="0" b="8255"/>
-            <wp:docPr id="9" name="Imagen 9"/>
+          <wp:inline distT="0" distB="0" distL="0" distR="0" wp14:anchorId="2D8F46E0" wp14:editId="7549FE9D">
+            <wp:extent cx="5400040" cy="3133725"/>
+            <wp:effectExtent l="0" t="0" r="0" b="9525"/>
+            <wp:docPr id="12" name="Imagen 12"/>
             <wp:cNvGraphicFramePr>
               <a:graphicFrameLocks xmlns:a="http://schemas.openxmlformats.org/drawingml/2006/main" noChangeAspect="1"/>
             </wp:cNvGraphicFramePr>
@@ -1706,7 +1771,7 @@
                   <pic:spPr>
                     <a:xfrm>
                       <a:off x="0" y="0"/>
-                      <a:ext cx="5400040" cy="3458845"/>
+                      <a:ext cx="5400040" cy="3133725"/>
                     </a:xfrm>
                     <a:prstGeom prst="rect">
                       <a:avLst/>
@@ -1720,11 +1785,6 @@
       </w:r>
     </w:p>
     <w:p>
-      <w:r>
-        <w:br w:type="page"/>
-      </w:r>
-    </w:p>
-    <w:p>
       <w:pPr>
         <w:pStyle w:val="Prrafodelista"/>
         <w:numPr>
@@ -1734,9 +1794,16 @@
         <w:outlineLvl w:val="1"/>
       </w:pPr>
       <w:r>
-        <w:lastRenderedPageBreak/>
-        <w:t>Mostrar Publicaciones activas por nombre y Categoría</w:t>
-      </w:r>
+        <w:t>Mostrar todas las pu</w:t>
+      </w:r>
+      <w:r>
+        <w:t xml:space="preserve">blicaciones de un usuario por </w:t>
+      </w:r>
+      <w:proofErr w:type="spellStart"/>
+      <w:r>
+        <w:t>usu_id</w:t>
+      </w:r>
+      <w:proofErr w:type="spellEnd"/>
     </w:p>
     <w:p>
       <w:pPr>
@@ -1758,65 +1825,30 @@
         <w:rPr>
           <w:lang w:val="en-US"/>
         </w:rPr>
-        <w:t>: http://localhost:3700/api/publicacion/</w:t>
-      </w:r>
-      <w:r>
-        <w:t xml:space="preserve"> </w:t>
+        <w:t>: http://localhost:3700/api</w:t>
+      </w:r>
+      <w:r>
+        <w:rPr>
+          <w:lang w:val="en-US"/>
+        </w:rPr>
+        <w:t>/publicacion/buscarByIdUsuario/</w:t>
+      </w:r>
+      <w:r>
+        <w:rPr>
+          <w:color w:val="00B050"/>
+          <w:lang w:val="en-US"/>
+        </w:rPr>
+        <w:t xml:space="preserve">: </w:t>
       </w:r>
       <w:proofErr w:type="spellStart"/>
       <w:r>
         <w:rPr>
-          <w:lang w:val="en-US"/>
-        </w:rPr>
-        <w:t>buscarByNombreyCatProd</w:t>
+          <w:color w:val="00B050"/>
+          <w:lang w:val="en-US"/>
+        </w:rPr>
+        <w:t>usu_id</w:t>
       </w:r>
       <w:proofErr w:type="spellEnd"/>
-      <w:r>
-        <w:rPr>
-          <w:lang w:val="en-US"/>
-        </w:rPr>
-        <w:t>/</w:t>
-      </w:r>
-      <w:proofErr w:type="gramStart"/>
-      <w:r>
-        <w:rPr>
-          <w:color w:val="00B050"/>
-          <w:lang w:val="en-US"/>
-        </w:rPr>
-        <w:t>:</w:t>
-      </w:r>
-      <w:proofErr w:type="spellStart"/>
-      <w:r>
-        <w:rPr>
-          <w:color w:val="00B050"/>
-          <w:lang w:val="en-US"/>
-        </w:rPr>
-        <w:t>nombre</w:t>
-      </w:r>
-      <w:proofErr w:type="spellEnd"/>
-      <w:proofErr w:type="gramEnd"/>
-      <w:r>
-        <w:rPr>
-          <w:lang w:val="en-US"/>
-        </w:rPr>
-        <w:t>/</w:t>
-      </w:r>
-      <w:r>
-        <w:rPr>
-          <w:color w:val="00B050"/>
-          <w:lang w:val="en-US"/>
-        </w:rPr>
-        <w:t>:</w:t>
-      </w:r>
-      <w:proofErr w:type="spellStart"/>
-      <w:r>
-        <w:rPr>
-          <w:color w:val="00B050"/>
-          <w:lang w:val="en-US"/>
-        </w:rPr>
-        <w:t>catpro_id</w:t>
-      </w:r>
-      <w:proofErr w:type="spellEnd"/>
     </w:p>
     <w:p>
       <w:pPr>
@@ -1828,13 +1860,13 @@
       <w:r>
         <w:rPr>
           <w:noProof/>
-          <w:lang w:val="es-PE" w:eastAsia="es-PE"/>
+          <w:lang w:eastAsia="es-ES"/>
         </w:rPr>
         <w:drawing>
-          <wp:inline distT="0" distB="0" distL="0" distR="0" wp14:anchorId="2D8F46E0" wp14:editId="7549FE9D">
-            <wp:extent cx="5400040" cy="3133725"/>
-            <wp:effectExtent l="0" t="0" r="0" b="9525"/>
-            <wp:docPr id="12" name="Imagen 12"/>
+          <wp:inline distT="0" distB="0" distL="0" distR="0" wp14:anchorId="12911404" wp14:editId="0D55CB97">
+            <wp:extent cx="5400040" cy="4227830"/>
+            <wp:effectExtent l="0" t="0" r="0" b="1270"/>
+            <wp:docPr id="13" name="Imagen 13"/>
             <wp:cNvGraphicFramePr>
               <a:graphicFrameLocks xmlns:a="http://schemas.openxmlformats.org/drawingml/2006/main" noChangeAspect="1"/>
             </wp:cNvGraphicFramePr>
@@ -1854,7 +1886,7 @@
                   <pic:spPr>
                     <a:xfrm>
                       <a:off x="0" y="0"/>
-                      <a:ext cx="5400040" cy="3133725"/>
+                      <a:ext cx="5400040" cy="4227830"/>
                     </a:xfrm>
                     <a:prstGeom prst="rect">
                       <a:avLst/>
@@ -1866,6 +1898,9 @@
           </wp:inline>
         </w:drawing>
       </w:r>
+      <w:r>
+        <w:br w:type="page"/>
+      </w:r>
     </w:p>
     <w:p>
       <w:pPr>
@@ -1877,21 +1912,43 @@
         <w:outlineLvl w:val="1"/>
       </w:pPr>
       <w:r>
-        <w:t>Mostrar todas las pu</w:t>
-      </w:r>
-      <w:r>
-        <w:t xml:space="preserve">blicaciones de un usuario por </w:t>
+        <w:lastRenderedPageBreak/>
+        <w:t xml:space="preserve">Mostrar publicación por </w:t>
       </w:r>
       <w:proofErr w:type="spellStart"/>
       <w:r>
-        <w:t>usu_id</w:t>
+        <w:t>IdPublicacion</w:t>
       </w:r>
       <w:proofErr w:type="spellEnd"/>
     </w:p>
     <w:p>
       <w:pPr>
+        <w:ind w:left="708"/>
+      </w:pPr>
+      <w:r>
+        <w:t xml:space="preserve">Incluye los Modelos </w:t>
+      </w:r>
+      <w:r>
+        <w:rPr>
+          <w:color w:val="0070C0"/>
+        </w:rPr>
+        <w:t xml:space="preserve">Fotos </w:t>
+      </w:r>
+      <w:r>
+        <w:t xml:space="preserve">y </w:t>
+      </w:r>
+      <w:r>
+        <w:rPr>
+          <w:color w:val="0070C0"/>
+        </w:rPr>
+        <w:t>Oferta</w:t>
+      </w:r>
+    </w:p>
+    <w:p>
+      <w:pPr>
         <w:ind w:left="360"/>
         <w:rPr>
+          <w:b/>
           <w:color w:val="00B050"/>
           <w:lang w:val="en-US"/>
         </w:rPr>
@@ -1908,30 +1965,16 @@
         <w:rPr>
           <w:lang w:val="en-US"/>
         </w:rPr>
-        <w:t>: http://localhost:3700/api</w:t>
-      </w:r>
-      <w:r>
-        <w:rPr>
-          <w:lang w:val="en-US"/>
-        </w:rPr>
-        <w:t>/publicacion/buscarByIdUsuario/</w:t>
-      </w:r>
-      <w:r>
-        <w:rPr>
-          <w:color w:val="00B050"/>
-          <w:lang w:val="en-US"/>
-        </w:rPr>
-        <w:t xml:space="preserve">: </w:t>
-      </w:r>
-      <w:proofErr w:type="spellStart"/>
-      <w:r>
-        <w:rPr>
-          <w:color w:val="00B050"/>
-          <w:lang w:val="en-US"/>
-        </w:rPr>
-        <w:t>usu_id</w:t>
-      </w:r>
-      <w:proofErr w:type="spellEnd"/>
+        <w:t>: http://localhost:3700/api/publicacion/</w:t>
+      </w:r>
+      <w:r>
+        <w:rPr>
+          <w:b/>
+          <w:color w:val="00B050"/>
+          <w:lang w:val="en-US"/>
+        </w:rPr>
+        <w:t>:publi_id</w:t>
+      </w:r>
     </w:p>
     <w:p>
       <w:pPr>
@@ -1943,13 +1986,13 @@
       <w:r>
         <w:rPr>
           <w:noProof/>
-          <w:lang w:val="es-PE" w:eastAsia="es-PE"/>
+          <w:lang w:eastAsia="es-ES"/>
         </w:rPr>
         <w:drawing>
-          <wp:inline distT="0" distB="0" distL="0" distR="0" wp14:anchorId="12911404" wp14:editId="0D55CB97">
-            <wp:extent cx="5400040" cy="4227830"/>
-            <wp:effectExtent l="0" t="0" r="0" b="1270"/>
-            <wp:docPr id="13" name="Imagen 13"/>
+          <wp:inline distT="0" distB="0" distL="0" distR="0" wp14:anchorId="101CF938" wp14:editId="11E6C87B">
+            <wp:extent cx="5400040" cy="5464175"/>
+            <wp:effectExtent l="0" t="0" r="0" b="3175"/>
+            <wp:docPr id="17" name="Imagen 17"/>
             <wp:cNvGraphicFramePr>
               <a:graphicFrameLocks xmlns:a="http://schemas.openxmlformats.org/drawingml/2006/main" noChangeAspect="1"/>
             </wp:cNvGraphicFramePr>
@@ -1969,7 +2012,7 @@
                   <pic:spPr>
                     <a:xfrm>
                       <a:off x="0" y="0"/>
-                      <a:ext cx="5400040" cy="4227830"/>
+                      <a:ext cx="5400040" cy="5464175"/>
                     </a:xfrm>
                     <a:prstGeom prst="rect">
                       <a:avLst/>
@@ -1984,7 +2027,6 @@
     </w:p>
     <w:p>
       <w:r>
-        <w:lastRenderedPageBreak/>
         <w:br w:type="page"/>
       </w:r>
     </w:p>
@@ -1999,67 +2041,49 @@
       </w:pPr>
       <w:r>
         <w:lastRenderedPageBreak/>
-        <w:t xml:space="preserve">Mostrar publicación por </w:t>
-      </w:r>
-      <w:proofErr w:type="spellStart"/>
-      <w:r>
-        <w:t>IdPublicacion</w:t>
-      </w:r>
-      <w:proofErr w:type="spellEnd"/>
-    </w:p>
-    <w:p>
-      <w:pPr>
-        <w:ind w:left="708"/>
-      </w:pPr>
-      <w:r>
-        <w:t xml:space="preserve">Incluye los Modelos </w:t>
-      </w:r>
-      <w:r>
-        <w:rPr>
-          <w:color w:val="0070C0"/>
-        </w:rPr>
-        <w:t xml:space="preserve">Fotos </w:t>
-      </w:r>
-      <w:r>
-        <w:t xml:space="preserve">y </w:t>
-      </w:r>
-      <w:r>
-        <w:rPr>
-          <w:color w:val="0070C0"/>
-        </w:rPr>
-        <w:t>Oferta</w:t>
+        <w:t xml:space="preserve">Modificar Estado </w:t>
+      </w:r>
+      <w:r>
+        <w:t>Publicación</w:t>
+      </w:r>
+      <w:r>
+        <w:t xml:space="preserve"> </w:t>
+      </w:r>
+    </w:p>
+    <w:p>
+      <w:pPr>
+        <w:ind w:left="708" w:firstLine="360"/>
+        <w:rPr>
+          <w:color w:val="FF0000"/>
+        </w:rPr>
+      </w:pPr>
+      <w:r>
+        <w:rPr>
+          <w:color w:val="FF0000"/>
+        </w:rPr>
+        <w:t>Ojo: Para Anular Publicación se cambia el estado a (estado a=anulado)</w:t>
       </w:r>
     </w:p>
     <w:p>
       <w:pPr>
         <w:ind w:left="360"/>
         <w:rPr>
-          <w:b/>
-          <w:color w:val="00B050"/>
-          <w:lang w:val="en-US"/>
-        </w:rPr>
-      </w:pPr>
-      <w:r>
-        <w:rPr>
-          <w:b/>
-          <w:color w:val="00B050"/>
-          <w:lang w:val="en-US"/>
-        </w:rPr>
-        <w:t>GET</w:t>
-      </w:r>
-      <w:r>
-        <w:rPr>
-          <w:lang w:val="en-US"/>
-        </w:rPr>
-        <w:t>: http://localhost:3700/api/publicacion/</w:t>
-      </w:r>
-      <w:r>
-        <w:rPr>
-          <w:b/>
-          <w:color w:val="00B050"/>
-          <w:lang w:val="en-US"/>
-        </w:rPr>
-        <w:t>:publi_id</w:t>
+          <w:lang w:val="en-US"/>
+        </w:rPr>
+      </w:pPr>
+      <w:r>
+        <w:rPr>
+          <w:b/>
+          <w:color w:val="00B050"/>
+          <w:lang w:val="en-US"/>
+        </w:rPr>
+        <w:t>PUT</w:t>
+      </w:r>
+      <w:r>
+        <w:rPr>
+          <w:lang w:val="en-US"/>
+        </w:rPr>
+        <w:t>: http://localhost:3700/api/publicacion/cambiarEstado</w:t>
       </w:r>
     </w:p>
     <w:p>
@@ -2072,13 +2096,13 @@
       <w:r>
         <w:rPr>
           <w:noProof/>
-          <w:lang w:val="es-PE" w:eastAsia="es-PE"/>
+          <w:lang w:eastAsia="es-ES"/>
         </w:rPr>
         <w:drawing>
-          <wp:inline distT="0" distB="0" distL="0" distR="0" wp14:anchorId="101CF938" wp14:editId="11E6C87B">
-            <wp:extent cx="5400040" cy="5464175"/>
-            <wp:effectExtent l="0" t="0" r="0" b="3175"/>
-            <wp:docPr id="17" name="Imagen 17"/>
+          <wp:inline distT="0" distB="0" distL="0" distR="0" wp14:anchorId="1AC51E63" wp14:editId="1DE3A4AA">
+            <wp:extent cx="5400040" cy="4018280"/>
+            <wp:effectExtent l="0" t="0" r="0" b="1270"/>
+            <wp:docPr id="20" name="Imagen 20"/>
             <wp:cNvGraphicFramePr>
               <a:graphicFrameLocks xmlns:a="http://schemas.openxmlformats.org/drawingml/2006/main" noChangeAspect="1"/>
             </wp:cNvGraphicFramePr>
@@ -2098,7 +2122,7 @@
                   <pic:spPr>
                     <a:xfrm>
                       <a:off x="0" y="0"/>
-                      <a:ext cx="5400040" cy="5464175"/>
+                      <a:ext cx="5400040" cy="4018280"/>
                     </a:xfrm>
                     <a:prstGeom prst="rect">
                       <a:avLst/>
@@ -2112,8 +2136,36 @@
       </w:r>
     </w:p>
     <w:p>
-      <w:r>
+      <w:pPr>
+        <w:rPr>
+          <w:b/>
+        </w:rPr>
+      </w:pPr>
+      <w:r>
+        <w:rPr>
+          <w:b/>
+        </w:rPr>
         <w:br w:type="page"/>
+      </w:r>
+    </w:p>
+    <w:p>
+      <w:pPr>
+        <w:pStyle w:val="Prrafodelista"/>
+        <w:numPr>
+          <w:ilvl w:val="0"/>
+          <w:numId w:val="1"/>
+        </w:numPr>
+        <w:outlineLvl w:val="0"/>
+        <w:rPr>
+          <w:b/>
+        </w:rPr>
+      </w:pPr>
+      <w:r>
+        <w:rPr>
+          <w:b/>
+        </w:rPr>
+        <w:lastRenderedPageBreak/>
+        <w:t>FOTO</w:t>
       </w:r>
     </w:p>
     <w:p>
@@ -2126,28 +2178,131 @@
         <w:outlineLvl w:val="1"/>
       </w:pPr>
       <w:r>
+        <w:t xml:space="preserve">Subir Foto a </w:t>
+      </w:r>
+      <w:r>
+        <w:t>Publicación</w:t>
+      </w:r>
+      <w:r>
+        <w:t>(</w:t>
+      </w:r>
+      <w:proofErr w:type="spellStart"/>
+      <w:r>
+        <w:t>publi_id</w:t>
+      </w:r>
+      <w:proofErr w:type="spellEnd"/>
+      <w:r>
+        <w:t>)</w:t>
+      </w:r>
+      <w:r>
+        <w:t xml:space="preserve"> &gt;Agregar Más Fotos</w:t>
+      </w:r>
+    </w:p>
+    <w:p>
+      <w:pPr>
+        <w:ind w:left="708"/>
+        <w:rPr>
+          <w:color w:val="FF0000"/>
+        </w:rPr>
+      </w:pPr>
+      <w:r>
+        <w:rPr>
+          <w:color w:val="FF0000"/>
+        </w:rPr>
+        <w:t>Ya está implementado subir una foto al crear la publicación</w:t>
+      </w:r>
+    </w:p>
+    <w:p>
+      <w:pPr>
+        <w:pStyle w:val="Prrafodelista"/>
+        <w:numPr>
+          <w:ilvl w:val="1"/>
+          <w:numId w:val="1"/>
+        </w:numPr>
+        <w:outlineLvl w:val="1"/>
+        <w:rPr>
+          <w:b/>
+        </w:rPr>
+      </w:pPr>
+      <w:r>
+        <w:t xml:space="preserve">Eliminar Foto de </w:t>
+      </w:r>
+      <w:r>
+        <w:t>Publicación</w:t>
+      </w:r>
+      <w:r>
+        <w:t>(</w:t>
+      </w:r>
+      <w:proofErr w:type="spellStart"/>
+      <w:r>
+        <w:t>publi_id</w:t>
+      </w:r>
+      <w:proofErr w:type="spellEnd"/>
+      <w:r>
+        <w:t>)</w:t>
+      </w:r>
+    </w:p>
+    <w:p>
+      <w:pPr>
+        <w:ind w:left="708"/>
+        <w:rPr>
+          <w:color w:val="FF0000"/>
+        </w:rPr>
+      </w:pPr>
+      <w:r>
+        <w:rPr>
+          <w:color w:val="FF0000"/>
+        </w:rPr>
+        <w:t>No se pueden eliminar las fotos de una publicación</w:t>
+      </w:r>
+    </w:p>
+    <w:p>
+      <w:pPr>
+        <w:rPr>
+          <w:b/>
+        </w:rPr>
+      </w:pPr>
+      <w:r>
+        <w:rPr>
+          <w:b/>
+        </w:rPr>
+        <w:br w:type="page"/>
+      </w:r>
+    </w:p>
+    <w:p>
+      <w:pPr>
+        <w:pStyle w:val="Prrafodelista"/>
+        <w:numPr>
+          <w:ilvl w:val="0"/>
+          <w:numId w:val="1"/>
+        </w:numPr>
+        <w:outlineLvl w:val="0"/>
+        <w:rPr>
+          <w:b/>
+        </w:rPr>
+      </w:pPr>
+      <w:r>
+        <w:rPr>
+          <w:b/>
+        </w:rPr>
         <w:lastRenderedPageBreak/>
-        <w:t xml:space="preserve">Modificar Estado </w:t>
-      </w:r>
-      <w:r>
-        <w:t>Publicación</w:t>
-      </w:r>
-      <w:r>
-        <w:t xml:space="preserve"> </w:t>
-      </w:r>
-    </w:p>
-    <w:p>
-      <w:pPr>
-        <w:ind w:left="708" w:firstLine="360"/>
-        <w:rPr>
-          <w:color w:val="FF0000"/>
-        </w:rPr>
-      </w:pPr>
-      <w:r>
-        <w:rPr>
-          <w:color w:val="FF0000"/>
-        </w:rPr>
-        <w:t>Ojo: Para Anular Publicación se cambia el estado a (estado a=anulado)</w:t>
+        <w:t>OFERTA</w:t>
+      </w:r>
+    </w:p>
+    <w:p>
+      <w:pPr>
+        <w:pStyle w:val="Prrafodelista"/>
+        <w:numPr>
+          <w:ilvl w:val="1"/>
+          <w:numId w:val="1"/>
+        </w:numPr>
+        <w:outlineLvl w:val="1"/>
+      </w:pPr>
+      <w:r>
+        <w:t>Crear Oferta</w:t>
+      </w:r>
+      <w:r>
+        <w:tab/>
       </w:r>
     </w:p>
     <w:p>
@@ -2163,13 +2318,20 @@
           <w:color w:val="00B050"/>
           <w:lang w:val="en-US"/>
         </w:rPr>
-        <w:t>PUT</w:t>
-      </w:r>
-      <w:r>
-        <w:rPr>
-          <w:lang w:val="en-US"/>
-        </w:rPr>
-        <w:t>: http://localhost:3700/api/publicacion/cambiarEstado</w:t>
+        <w:t>POST</w:t>
+      </w:r>
+      <w:r>
+        <w:rPr>
+          <w:color w:val="00B050"/>
+          <w:lang w:val="en-US"/>
+        </w:rPr>
+        <w:t>:</w:t>
+      </w:r>
+      <w:r>
+        <w:rPr>
+          <w:lang w:val="en-US"/>
+        </w:rPr>
+        <w:t xml:space="preserve"> http://localhost:3700/api/oferta</w:t>
       </w:r>
     </w:p>
     <w:p>
@@ -2182,13 +2344,13 @@
       <w:r>
         <w:rPr>
           <w:noProof/>
-          <w:lang w:val="es-PE" w:eastAsia="es-PE"/>
+          <w:lang w:eastAsia="es-ES"/>
         </w:rPr>
         <w:drawing>
-          <wp:inline distT="0" distB="0" distL="0" distR="0" wp14:anchorId="1AC51E63" wp14:editId="1DE3A4AA">
-            <wp:extent cx="5400040" cy="4018280"/>
-            <wp:effectExtent l="0" t="0" r="0" b="1270"/>
-            <wp:docPr id="20" name="Imagen 20"/>
+          <wp:inline distT="0" distB="0" distL="0" distR="0" wp14:anchorId="1303B4A0" wp14:editId="52CD22D5">
+            <wp:extent cx="5400040" cy="4585970"/>
+            <wp:effectExtent l="0" t="0" r="0" b="5080"/>
+            <wp:docPr id="21" name="Imagen 21"/>
             <wp:cNvGraphicFramePr>
               <a:graphicFrameLocks xmlns:a="http://schemas.openxmlformats.org/drawingml/2006/main" noChangeAspect="1"/>
             </wp:cNvGraphicFramePr>
@@ -2208,7 +2370,7 @@
                   <pic:spPr>
                     <a:xfrm>
                       <a:off x="0" y="0"/>
-                      <a:ext cx="5400040" cy="4018280"/>
+                      <a:ext cx="5400040" cy="4585970"/>
                     </a:xfrm>
                     <a:prstGeom prst="rect">
                       <a:avLst/>
@@ -2222,36 +2384,8 @@
       </w:r>
     </w:p>
     <w:p>
-      <w:pPr>
-        <w:rPr>
-          <w:b/>
-        </w:rPr>
-      </w:pPr>
-      <w:r>
-        <w:rPr>
-          <w:b/>
-        </w:rPr>
+      <w:r>
         <w:br w:type="page"/>
-      </w:r>
-    </w:p>
-    <w:p>
-      <w:pPr>
-        <w:pStyle w:val="Prrafodelista"/>
-        <w:numPr>
-          <w:ilvl w:val="0"/>
-          <w:numId w:val="1"/>
-        </w:numPr>
-        <w:outlineLvl w:val="0"/>
-        <w:rPr>
-          <w:b/>
-        </w:rPr>
-      </w:pPr>
-      <w:r>
-        <w:rPr>
-          <w:b/>
-        </w:rPr>
-        <w:lastRenderedPageBreak/>
-        <w:t>FOTO</w:t>
       </w:r>
     </w:p>
     <w:p>
@@ -2264,13 +2398,14 @@
         <w:outlineLvl w:val="1"/>
       </w:pPr>
       <w:r>
-        <w:t xml:space="preserve">Subir Foto a </w:t>
-      </w:r>
-      <w:r>
-        <w:t>Publicación</w:t>
-      </w:r>
-      <w:r>
-        <w:t>(</w:t>
+        <w:lastRenderedPageBreak/>
+        <w:t xml:space="preserve">Mostrar todas las </w:t>
+      </w:r>
+      <w:r>
+        <w:t>ofertas por</w:t>
+      </w:r>
+      <w:r>
+        <w:t xml:space="preserve"> </w:t>
       </w:r>
       <w:proofErr w:type="spellStart"/>
       <w:r>
@@ -2278,167 +2413,50 @@
       </w:r>
       <w:proofErr w:type="spellEnd"/>
       <w:r>
-        <w:t>)</w:t>
-      </w:r>
-      <w:r>
-        <w:t xml:space="preserve"> &gt;Agregar Más Fotos</w:t>
+        <w:t xml:space="preserve"> en orden descendente por precio oferta</w:t>
       </w:r>
     </w:p>
     <w:p>
       <w:pPr>
         <w:ind w:left="708"/>
         <w:rPr>
-          <w:color w:val="FF0000"/>
-        </w:rPr>
-      </w:pPr>
-      <w:r>
-        <w:rPr>
-          <w:color w:val="FF0000"/>
-        </w:rPr>
-        <w:t>Ya está implementado subir una foto al crear la publicación</w:t>
-      </w:r>
-    </w:p>
-    <w:p>
-      <w:pPr>
-        <w:pStyle w:val="Prrafodelista"/>
-        <w:numPr>
-          <w:ilvl w:val="1"/>
-          <w:numId w:val="1"/>
-        </w:numPr>
-        <w:outlineLvl w:val="1"/>
-        <w:rPr>
-          <w:b/>
-        </w:rPr>
-      </w:pPr>
-      <w:r>
-        <w:t xml:space="preserve">Eliminar Foto de </w:t>
-      </w:r>
-      <w:r>
-        <w:t>Publicación</w:t>
-      </w:r>
-      <w:r>
-        <w:t>(</w:t>
-      </w:r>
-      <w:proofErr w:type="spellStart"/>
-      <w:r>
-        <w:t>publi_id</w:t>
-      </w:r>
-      <w:proofErr w:type="spellEnd"/>
-      <w:r>
-        <w:t>)</w:t>
-      </w:r>
-      <w:bookmarkStart w:id="0" w:name="_GoBack"/>
-      <w:bookmarkEnd w:id="0"/>
-    </w:p>
-    <w:p>
-      <w:pPr>
-        <w:ind w:left="708"/>
-        <w:rPr>
-          <w:color w:val="FF0000"/>
-        </w:rPr>
-      </w:pPr>
-      <w:r>
-        <w:rPr>
-          <w:color w:val="FF0000"/>
-        </w:rPr>
-        <w:t>No se pueden eliminar las fotos de una publicación</w:t>
-      </w:r>
-    </w:p>
-    <w:p>
-      <w:pPr>
-        <w:rPr>
-          <w:b/>
-        </w:rPr>
-      </w:pPr>
-      <w:r>
-        <w:rPr>
-          <w:b/>
-        </w:rPr>
-        <w:br w:type="page"/>
-      </w:r>
-    </w:p>
-    <w:p>
-      <w:pPr>
-        <w:pStyle w:val="Prrafodelista"/>
-        <w:numPr>
-          <w:ilvl w:val="0"/>
-          <w:numId w:val="1"/>
-        </w:numPr>
-        <w:outlineLvl w:val="0"/>
-        <w:rPr>
-          <w:b/>
-        </w:rPr>
-      </w:pPr>
-      <w:r>
-        <w:rPr>
-          <w:b/>
-        </w:rPr>
-        <w:lastRenderedPageBreak/>
-        <w:t>OFERTA</w:t>
-      </w:r>
-    </w:p>
-    <w:p>
-      <w:pPr>
-        <w:pStyle w:val="Prrafodelista"/>
-        <w:numPr>
-          <w:ilvl w:val="1"/>
-          <w:numId w:val="1"/>
-        </w:numPr>
-        <w:outlineLvl w:val="1"/>
-      </w:pPr>
-      <w:r>
-        <w:t>Crear Oferta</w:t>
-      </w:r>
-      <w:r>
-        <w:tab/>
-      </w:r>
-    </w:p>
-    <w:p>
-      <w:pPr>
-        <w:ind w:left="360"/>
-        <w:rPr>
-          <w:lang w:val="en-US"/>
-        </w:rPr>
-      </w:pPr>
-      <w:r>
-        <w:rPr>
-          <w:b/>
-          <w:color w:val="00B050"/>
-          <w:lang w:val="en-US"/>
-        </w:rPr>
-        <w:t>POST</w:t>
-      </w:r>
-      <w:r>
-        <w:rPr>
-          <w:color w:val="00B050"/>
-          <w:lang w:val="en-US"/>
-        </w:rPr>
-        <w:t>:</w:t>
-      </w:r>
-      <w:r>
-        <w:rPr>
-          <w:lang w:val="en-US"/>
-        </w:rPr>
-        <w:t xml:space="preserve"> http://localhost:3700/api/oferta</w:t>
-      </w:r>
-    </w:p>
-    <w:p>
-      <w:pPr>
-        <w:ind w:left="360"/>
-        <w:rPr>
-          <w:lang w:val="en-US"/>
-        </w:rPr>
-      </w:pPr>
+          <w:lang w:val="en-US"/>
+        </w:rPr>
+      </w:pPr>
+      <w:r>
+        <w:rPr>
+          <w:b/>
+          <w:color w:val="00B050"/>
+          <w:lang w:val="en-US"/>
+        </w:rPr>
+        <w:t>GET</w:t>
+      </w:r>
+      <w:r>
+        <w:rPr>
+          <w:lang w:val="en-US"/>
+        </w:rPr>
+        <w:t>: http://localhost:3700/api/oferta/</w:t>
+      </w:r>
+      <w:r>
+        <w:rPr>
+          <w:b/>
+          <w:color w:val="00B050"/>
+          <w:lang w:val="en-US"/>
+        </w:rPr>
+        <w:t>:publi_id</w:t>
+      </w:r>
+    </w:p>
+    <w:p>
       <w:r>
         <w:rPr>
           <w:noProof/>
-          <w:lang w:val="es-PE" w:eastAsia="es-PE"/>
+          <w:lang w:eastAsia="es-ES"/>
         </w:rPr>
         <w:drawing>
-          <wp:inline distT="0" distB="0" distL="0" distR="0" wp14:anchorId="1303B4A0" wp14:editId="52CD22D5">
-            <wp:extent cx="5400040" cy="4585970"/>
-            <wp:effectExtent l="0" t="0" r="0" b="5080"/>
-            <wp:docPr id="21" name="Imagen 21"/>
+          <wp:inline distT="0" distB="0" distL="0" distR="0" wp14:anchorId="500E7414" wp14:editId="1D86F4ED">
+            <wp:extent cx="5400040" cy="3806825"/>
+            <wp:effectExtent l="0" t="0" r="0" b="3175"/>
+            <wp:docPr id="22" name="Imagen 22"/>
             <wp:cNvGraphicFramePr>
               <a:graphicFrameLocks xmlns:a="http://schemas.openxmlformats.org/drawingml/2006/main" noChangeAspect="1"/>
             </wp:cNvGraphicFramePr>
@@ -2458,7 +2476,7 @@
                   <pic:spPr>
                     <a:xfrm>
                       <a:off x="0" y="0"/>
-                      <a:ext cx="5400040" cy="4585970"/>
+                      <a:ext cx="5400040" cy="3806825"/>
                     </a:xfrm>
                     <a:prstGeom prst="rect">
                       <a:avLst/>
@@ -2472,8 +2490,36 @@
       </w:r>
     </w:p>
     <w:p>
-      <w:r>
+      <w:pPr>
+        <w:rPr>
+          <w:b/>
+        </w:rPr>
+      </w:pPr>
+      <w:r>
+        <w:rPr>
+          <w:b/>
+        </w:rPr>
         <w:br w:type="page"/>
+      </w:r>
+    </w:p>
+    <w:p>
+      <w:pPr>
+        <w:pStyle w:val="Prrafodelista"/>
+        <w:numPr>
+          <w:ilvl w:val="0"/>
+          <w:numId w:val="1"/>
+        </w:numPr>
+        <w:outlineLvl w:val="0"/>
+        <w:rPr>
+          <w:b/>
+        </w:rPr>
+      </w:pPr>
+      <w:r>
+        <w:rPr>
+          <w:b/>
+        </w:rPr>
+        <w:lastRenderedPageBreak/>
+        <w:t>CALIFICACION</w:t>
       </w:r>
     </w:p>
     <w:p>
@@ -2486,62 +2532,61 @@
         <w:outlineLvl w:val="1"/>
       </w:pPr>
       <w:r>
-        <w:lastRenderedPageBreak/>
-        <w:t xml:space="preserve">Mostrar todas las </w:t>
-      </w:r>
-      <w:r>
-        <w:t>ofertas por</w:t>
-      </w:r>
-      <w:r>
-        <w:t xml:space="preserve"> </w:t>
+        <w:t xml:space="preserve">Registrar Calificación </w:t>
       </w:r>
       <w:proofErr w:type="spellStart"/>
       <w:r>
-        <w:t>publi_id</w:t>
+        <w:t>usu_idCalifica</w:t>
       </w:r>
       <w:proofErr w:type="spellEnd"/>
-    </w:p>
-    <w:p>
-      <w:pPr>
-        <w:ind w:left="708"/>
-        <w:rPr>
-          <w:lang w:val="en-US"/>
-        </w:rPr>
-      </w:pPr>
-      <w:r>
-        <w:rPr>
-          <w:b/>
-          <w:color w:val="00B050"/>
-          <w:lang w:val="en-US"/>
-        </w:rPr>
-        <w:t>GET</w:t>
-      </w:r>
-      <w:r>
-        <w:rPr>
-          <w:lang w:val="en-US"/>
-        </w:rPr>
-        <w:t>: http://localhost:3700/api/oferta/</w:t>
-      </w:r>
-      <w:r>
-        <w:rPr>
-          <w:b/>
-          <w:color w:val="00B050"/>
-          <w:lang w:val="en-US"/>
-        </w:rPr>
-        <w:t>:publi_id</w:t>
-      </w:r>
-    </w:p>
-    <w:p>
+      <w:r>
+        <w:t xml:space="preserve">, </w:t>
+      </w:r>
+      <w:proofErr w:type="spellStart"/>
+      <w:r>
+        <w:t>Usu_idcalificado</w:t>
+      </w:r>
+      <w:proofErr w:type="spellEnd"/>
+    </w:p>
+    <w:p>
+      <w:pPr>
+        <w:ind w:left="360"/>
+        <w:rPr>
+          <w:lang w:val="en-US"/>
+        </w:rPr>
+      </w:pPr>
+      <w:r>
+        <w:rPr>
+          <w:b/>
+          <w:color w:val="00B050"/>
+          <w:lang w:val="en-US"/>
+        </w:rPr>
+        <w:t>POST</w:t>
+      </w:r>
+      <w:r>
+        <w:rPr>
+          <w:lang w:val="en-US"/>
+        </w:rPr>
+        <w:t>: http://localhost:3700/api/calificacion</w:t>
+      </w:r>
+    </w:p>
+    <w:p>
+      <w:pPr>
+        <w:ind w:left="360"/>
+        <w:rPr>
+          <w:lang w:val="en-US"/>
+        </w:rPr>
+      </w:pPr>
       <w:r>
         <w:rPr>
           <w:noProof/>
-          <w:lang w:val="es-PE" w:eastAsia="es-PE"/>
+          <w:lang w:eastAsia="es-ES"/>
         </w:rPr>
         <w:drawing>
-          <wp:inline distT="0" distB="0" distL="0" distR="0" wp14:anchorId="500E7414" wp14:editId="1D86F4ED">
-            <wp:extent cx="5400040" cy="3806825"/>
-            <wp:effectExtent l="0" t="0" r="0" b="3175"/>
-            <wp:docPr id="22" name="Imagen 22"/>
+          <wp:inline distT="0" distB="0" distL="0" distR="0" wp14:anchorId="1EC69A3F" wp14:editId="6B8303A0">
+            <wp:extent cx="5400040" cy="3874135"/>
+            <wp:effectExtent l="0" t="0" r="0" b="0"/>
+            <wp:docPr id="18" name="Imagen 18"/>
             <wp:cNvGraphicFramePr>
               <a:graphicFrameLocks xmlns:a="http://schemas.openxmlformats.org/drawingml/2006/main" noChangeAspect="1"/>
             </wp:cNvGraphicFramePr>
@@ -2561,7 +2606,7 @@
                   <pic:spPr>
                     <a:xfrm>
                       <a:off x="0" y="0"/>
-                      <a:ext cx="5400040" cy="3806825"/>
+                      <a:ext cx="5400040" cy="3874135"/>
                     </a:xfrm>
                     <a:prstGeom prst="rect">
                       <a:avLst/>
@@ -2578,6 +2623,90 @@
       <w:pPr>
         <w:pStyle w:val="Prrafodelista"/>
         <w:numPr>
+          <w:ilvl w:val="1"/>
+          <w:numId w:val="1"/>
+        </w:numPr>
+        <w:outlineLvl w:val="1"/>
+      </w:pPr>
+      <w:r>
+        <w:t>Mostrar Calificación Usuario por tipo de Usuario</w:t>
+      </w:r>
+    </w:p>
+    <w:p>
+      <w:pPr>
+        <w:ind w:left="708"/>
+        <w:rPr>
+          <w:lang w:val="en-US"/>
+        </w:rPr>
+      </w:pPr>
+      <w:r>
+        <w:rPr>
+          <w:b/>
+          <w:color w:val="00B050"/>
+          <w:lang w:val="en-US"/>
+        </w:rPr>
+        <w:t>GET</w:t>
+      </w:r>
+      <w:r>
+        <w:rPr>
+          <w:lang w:val="en-US"/>
+        </w:rPr>
+        <w:t>: http://localhost:3700/api/calificacion/puntuacion</w:t>
+      </w:r>
+    </w:p>
+    <w:p>
+      <w:pPr>
+        <w:ind w:left="708"/>
+        <w:rPr>
+          <w:lang w:val="en-US"/>
+        </w:rPr>
+      </w:pPr>
+      <w:r>
+        <w:rPr>
+          <w:noProof/>
+          <w:lang w:eastAsia="es-ES"/>
+        </w:rPr>
+        <w:drawing>
+          <wp:inline distT="0" distB="0" distL="0" distR="0" wp14:anchorId="7B4BFF41" wp14:editId="4EAA6A16">
+            <wp:extent cx="5400040" cy="3319145"/>
+            <wp:effectExtent l="0" t="0" r="0" b="0"/>
+            <wp:docPr id="23" name="Imagen 23"/>
+            <wp:cNvGraphicFramePr>
+              <a:graphicFrameLocks xmlns:a="http://schemas.openxmlformats.org/drawingml/2006/main" noChangeAspect="1"/>
+            </wp:cNvGraphicFramePr>
+            <a:graphic xmlns:a="http://schemas.openxmlformats.org/drawingml/2006/main">
+              <a:graphicData uri="http://schemas.openxmlformats.org/drawingml/2006/picture">
+                <pic:pic xmlns:pic="http://schemas.openxmlformats.org/drawingml/2006/picture">
+                  <pic:nvPicPr>
+                    <pic:cNvPr id="1" name=""/>
+                    <pic:cNvPicPr/>
+                  </pic:nvPicPr>
+                  <pic:blipFill>
+                    <a:blip r:embed="rId28"/>
+                    <a:stretch>
+                      <a:fillRect/>
+                    </a:stretch>
+                  </pic:blipFill>
+                  <pic:spPr>
+                    <a:xfrm>
+                      <a:off x="0" y="0"/>
+                      <a:ext cx="5400040" cy="3319145"/>
+                    </a:xfrm>
+                    <a:prstGeom prst="rect">
+                      <a:avLst/>
+                    </a:prstGeom>
+                  </pic:spPr>
+                </pic:pic>
+              </a:graphicData>
+            </a:graphic>
+          </wp:inline>
+        </w:drawing>
+      </w:r>
+    </w:p>
+    <w:p>
+      <w:pPr>
+        <w:pStyle w:val="Prrafodelista"/>
+        <w:numPr>
           <w:ilvl w:val="0"/>
           <w:numId w:val="1"/>
         </w:numPr>
@@ -2590,7 +2719,8 @@
         <w:rPr>
           <w:b/>
         </w:rPr>
-        <w:t>CALIFICACION</w:t>
+        <w:lastRenderedPageBreak/>
+        <w:t>CITA</w:t>
       </w:r>
     </w:p>
     <w:p>
@@ -2603,21 +2733,81 @@
         <w:outlineLvl w:val="1"/>
       </w:pPr>
       <w:r>
-        <w:t xml:space="preserve">Registrar Calificación </w:t>
-      </w:r>
-      <w:proofErr w:type="spellStart"/>
-      <w:r>
-        <w:t>usu_idCalifica</w:t>
-      </w:r>
-      <w:proofErr w:type="spellEnd"/>
-      <w:r>
-        <w:t xml:space="preserve">, </w:t>
-      </w:r>
-      <w:proofErr w:type="spellStart"/>
-      <w:r>
-        <w:t>Usu_idcalificado</w:t>
-      </w:r>
-      <w:proofErr w:type="spellEnd"/>
+        <w:t>Registrar Cita para la Publicación</w:t>
+      </w:r>
+    </w:p>
+    <w:p>
+      <w:pPr>
+        <w:ind w:left="708"/>
+        <w:rPr>
+          <w:lang w:val="en-US"/>
+        </w:rPr>
+      </w:pPr>
+      <w:r>
+        <w:rPr>
+          <w:b/>
+          <w:color w:val="00B050"/>
+          <w:lang w:val="en-US"/>
+        </w:rPr>
+        <w:t>POST</w:t>
+      </w:r>
+      <w:r>
+        <w:rPr>
+          <w:lang w:val="en-US"/>
+        </w:rPr>
+        <w:t>: http://localhost:3700/api/cita</w:t>
+      </w:r>
+    </w:p>
+    <w:p>
+      <w:pPr>
+        <w:ind w:left="708"/>
+      </w:pPr>
+      <w:r>
+        <w:rPr>
+          <w:noProof/>
+          <w:lang w:eastAsia="es-ES"/>
+        </w:rPr>
+        <w:drawing>
+          <wp:inline distT="0" distB="0" distL="0" distR="0" wp14:anchorId="54061ABD" wp14:editId="3858A940">
+            <wp:extent cx="5400040" cy="4637405"/>
+            <wp:effectExtent l="0" t="0" r="0" b="0"/>
+            <wp:docPr id="25" name="Imagen 25"/>
+            <wp:cNvGraphicFramePr>
+              <a:graphicFrameLocks xmlns:a="http://schemas.openxmlformats.org/drawingml/2006/main" noChangeAspect="1"/>
+            </wp:cNvGraphicFramePr>
+            <a:graphic xmlns:a="http://schemas.openxmlformats.org/drawingml/2006/main">
+              <a:graphicData uri="http://schemas.openxmlformats.org/drawingml/2006/picture">
+                <pic:pic xmlns:pic="http://schemas.openxmlformats.org/drawingml/2006/picture">
+                  <pic:nvPicPr>
+                    <pic:cNvPr id="1" name=""/>
+                    <pic:cNvPicPr/>
+                  </pic:nvPicPr>
+                  <pic:blipFill>
+                    <a:blip r:embed="rId29"/>
+                    <a:stretch>
+                      <a:fillRect/>
+                    </a:stretch>
+                  </pic:blipFill>
+                  <pic:spPr>
+                    <a:xfrm>
+                      <a:off x="0" y="0"/>
+                      <a:ext cx="5400040" cy="4637405"/>
+                    </a:xfrm>
+                    <a:prstGeom prst="rect">
+                      <a:avLst/>
+                    </a:prstGeom>
+                  </pic:spPr>
+                </pic:pic>
+              </a:graphicData>
+            </a:graphic>
+          </wp:inline>
+        </w:drawing>
+      </w:r>
+    </w:p>
+    <w:p>
+      <w:r>
+        <w:br w:type="page"/>
+      </w:r>
     </w:p>
     <w:p>
       <w:pPr>
@@ -2629,7 +2819,123 @@
         <w:outlineLvl w:val="1"/>
       </w:pPr>
       <w:r>
-        <w:t>Mostrar Calificación Usuario por tipo de Usuario</w:t>
+        <w:lastRenderedPageBreak/>
+        <w:t xml:space="preserve">Mostrar Cita por </w:t>
+      </w:r>
+      <w:r>
+        <w:t xml:space="preserve">id </w:t>
+      </w:r>
+      <w:r>
+        <w:t>publicación</w:t>
+      </w:r>
+      <w:bookmarkStart w:id="0" w:name="_GoBack"/>
+      <w:bookmarkEnd w:id="0"/>
+    </w:p>
+    <w:p>
+      <w:pPr>
+        <w:ind w:left="708"/>
+        <w:rPr>
+          <w:b/>
+          <w:color w:val="00B050"/>
+          <w:lang w:val="en-US"/>
+        </w:rPr>
+      </w:pPr>
+      <w:r>
+        <w:rPr>
+          <w:b/>
+          <w:color w:val="00B050"/>
+          <w:lang w:val="en-US"/>
+        </w:rPr>
+        <w:t>GET</w:t>
+      </w:r>
+      <w:r>
+        <w:rPr>
+          <w:lang w:val="en-US"/>
+        </w:rPr>
+        <w:t xml:space="preserve">: </w:t>
+      </w:r>
+      <w:r>
+        <w:rPr>
+          <w:lang w:val="en-US"/>
+        </w:rPr>
+        <w:t>http://localhost:3700/api/cita/</w:t>
+      </w:r>
+      <w:r>
+        <w:rPr>
+          <w:b/>
+          <w:color w:val="00B050"/>
+          <w:lang w:val="en-US"/>
+        </w:rPr>
+        <w:t>:publi_id</w:t>
+      </w:r>
+    </w:p>
+    <w:p>
+      <w:pPr>
+        <w:ind w:left="708"/>
+        <w:rPr>
+          <w:lang w:val="en-US"/>
+        </w:rPr>
+      </w:pPr>
+      <w:r>
+        <w:rPr>
+          <w:noProof/>
+          <w:lang w:eastAsia="es-ES"/>
+        </w:rPr>
+        <w:drawing>
+          <wp:inline distT="0" distB="0" distL="0" distR="0" wp14:anchorId="3C3FC94D" wp14:editId="4AA54685">
+            <wp:extent cx="5330129" cy="5400675"/>
+            <wp:effectExtent l="0" t="0" r="4445" b="0"/>
+            <wp:docPr id="30" name="Imagen 30"/>
+            <wp:cNvGraphicFramePr>
+              <a:graphicFrameLocks xmlns:a="http://schemas.openxmlformats.org/drawingml/2006/main" noChangeAspect="1"/>
+            </wp:cNvGraphicFramePr>
+            <a:graphic xmlns:a="http://schemas.openxmlformats.org/drawingml/2006/main">
+              <a:graphicData uri="http://schemas.openxmlformats.org/drawingml/2006/picture">
+                <pic:pic xmlns:pic="http://schemas.openxmlformats.org/drawingml/2006/picture">
+                  <pic:nvPicPr>
+                    <pic:cNvPr id="1" name=""/>
+                    <pic:cNvPicPr/>
+                  </pic:nvPicPr>
+                  <pic:blipFill rotWithShape="1">
+                    <a:blip r:embed="rId30"/>
+                    <a:srcRect r="28034"/>
+                    <a:stretch/>
+                  </pic:blipFill>
+                  <pic:spPr bwMode="auto">
+                    <a:xfrm>
+                      <a:off x="0" y="0"/>
+                      <a:ext cx="5332977" cy="5403561"/>
+                    </a:xfrm>
+                    <a:prstGeom prst="rect">
+                      <a:avLst/>
+                    </a:prstGeom>
+                    <a:ln>
+                      <a:noFill/>
+                    </a:ln>
+                    <a:extLst>
+                      <a:ext uri="{53640926-AAD7-44D8-BBD7-CCE9431645EC}">
+                        <a14:shadowObscured xmlns:a14="http://schemas.microsoft.com/office/drawing/2010/main"/>
+                      </a:ext>
+                    </a:extLst>
+                  </pic:spPr>
+                </pic:pic>
+              </a:graphicData>
+            </a:graphic>
+          </wp:inline>
+        </w:drawing>
+      </w:r>
+    </w:p>
+    <w:p>
+      <w:pPr>
+        <w:rPr>
+          <w:b/>
+        </w:rPr>
+      </w:pPr>
+      <w:r>
+        <w:rPr>
+          <w:b/>
+        </w:rPr>
+        <w:br w:type="page"/>
       </w:r>
     </w:p>
     <w:p>
@@ -2648,7 +2954,8 @@
         <w:rPr>
           <w:b/>
         </w:rPr>
-        <w:t>CITA</w:t>
+        <w:lastRenderedPageBreak/>
+        <w:t>MENSAJE</w:t>
       </w:r>
     </w:p>
     <w:p>
@@ -2661,7 +2968,53 @@
         <w:outlineLvl w:val="1"/>
       </w:pPr>
       <w:r>
-        <w:t>Registrar Cita para la Publicación</w:t>
+        <w:t>Registrar Mensaje (Emisor, Receptor)</w:t>
+      </w:r>
+    </w:p>
+    <w:p>
+      <w:pPr>
+        <w:ind w:left="708"/>
+      </w:pPr>
+      <w:r>
+        <w:rPr>
+          <w:noProof/>
+          <w:lang w:eastAsia="es-ES"/>
+        </w:rPr>
+        <w:drawing>
+          <wp:inline distT="0" distB="0" distL="0" distR="0" wp14:anchorId="247574B6" wp14:editId="3533E40F">
+            <wp:extent cx="5400040" cy="3718560"/>
+            <wp:effectExtent l="0" t="0" r="0" b="0"/>
+            <wp:docPr id="28" name="Imagen 28"/>
+            <wp:cNvGraphicFramePr>
+              <a:graphicFrameLocks xmlns:a="http://schemas.openxmlformats.org/drawingml/2006/main" noChangeAspect="1"/>
+            </wp:cNvGraphicFramePr>
+            <a:graphic xmlns:a="http://schemas.openxmlformats.org/drawingml/2006/main">
+              <a:graphicData uri="http://schemas.openxmlformats.org/drawingml/2006/picture">
+                <pic:pic xmlns:pic="http://schemas.openxmlformats.org/drawingml/2006/picture">
+                  <pic:nvPicPr>
+                    <pic:cNvPr id="1" name=""/>
+                    <pic:cNvPicPr/>
+                  </pic:nvPicPr>
+                  <pic:blipFill>
+                    <a:blip r:embed="rId31"/>
+                    <a:stretch>
+                      <a:fillRect/>
+                    </a:stretch>
+                  </pic:blipFill>
+                  <pic:spPr>
+                    <a:xfrm>
+                      <a:off x="0" y="0"/>
+                      <a:ext cx="5400040" cy="3718560"/>
+                    </a:xfrm>
+                    <a:prstGeom prst="rect">
+                      <a:avLst/>
+                    </a:prstGeom>
+                  </pic:spPr>
+                </pic:pic>
+              </a:graphicData>
+            </a:graphic>
+          </wp:inline>
+        </w:drawing>
       </w:r>
     </w:p>
     <w:p>
@@ -2674,51 +3027,6 @@
         <w:outlineLvl w:val="1"/>
       </w:pPr>
       <w:r>
-        <w:t>Mostrar Cita por publicación</w:t>
-      </w:r>
-    </w:p>
-    <w:p>
-      <w:pPr>
-        <w:pStyle w:val="Prrafodelista"/>
-        <w:numPr>
-          <w:ilvl w:val="0"/>
-          <w:numId w:val="1"/>
-        </w:numPr>
-        <w:outlineLvl w:val="0"/>
-        <w:rPr>
-          <w:b/>
-        </w:rPr>
-      </w:pPr>
-      <w:r>
-        <w:rPr>
-          <w:b/>
-        </w:rPr>
-        <w:t>MENSAJE</w:t>
-      </w:r>
-    </w:p>
-    <w:p>
-      <w:pPr>
-        <w:pStyle w:val="Prrafodelista"/>
-        <w:numPr>
-          <w:ilvl w:val="1"/>
-          <w:numId w:val="1"/>
-        </w:numPr>
-        <w:outlineLvl w:val="1"/>
-      </w:pPr>
-      <w:r>
-        <w:t>Registrar Mensaje (Emisor, Receptor)</w:t>
-      </w:r>
-    </w:p>
-    <w:p>
-      <w:pPr>
-        <w:pStyle w:val="Prrafodelista"/>
-        <w:numPr>
-          <w:ilvl w:val="1"/>
-          <w:numId w:val="1"/>
-        </w:numPr>
-        <w:outlineLvl w:val="1"/>
-      </w:pPr>
-      <w:r>
         <w:t xml:space="preserve">Mostrar mensajes según </w:t>
       </w:r>
       <w:r>
@@ -2731,8 +3039,85 @@
         <w:t xml:space="preserve"> </w:t>
       </w:r>
     </w:p>
-    <w:p/>
-    <w:p/>
+    <w:p>
+      <w:pPr>
+        <w:ind w:left="360"/>
+        <w:rPr>
+          <w:lang w:val="en-US"/>
+        </w:rPr>
+      </w:pPr>
+      <w:r>
+        <w:rPr>
+          <w:b/>
+          <w:color w:val="00B050"/>
+          <w:lang w:val="en-US"/>
+        </w:rPr>
+        <w:t>GET</w:t>
+      </w:r>
+      <w:r>
+        <w:rPr>
+          <w:lang w:val="en-US"/>
+        </w:rPr>
+        <w:t>: http://localhost:3700/api/mensaje/</w:t>
+      </w:r>
+      <w:r>
+        <w:rPr>
+          <w:b/>
+          <w:color w:val="00B050"/>
+          <w:lang w:val="en-US"/>
+        </w:rPr>
+        <w:t>:cita_id</w:t>
+      </w:r>
+    </w:p>
+    <w:p>
+      <w:pPr>
+        <w:ind w:left="360"/>
+        <w:rPr>
+          <w:lang w:val="en-US"/>
+        </w:rPr>
+      </w:pPr>
+      <w:r>
+        <w:rPr>
+          <w:noProof/>
+          <w:lang w:eastAsia="es-ES"/>
+        </w:rPr>
+        <w:drawing>
+          <wp:inline distT="0" distB="0" distL="0" distR="0" wp14:anchorId="104A3525" wp14:editId="2BE6D192">
+            <wp:extent cx="5400040" cy="3482340"/>
+            <wp:effectExtent l="0" t="0" r="0" b="3810"/>
+            <wp:docPr id="29" name="Imagen 29"/>
+            <wp:cNvGraphicFramePr>
+              <a:graphicFrameLocks xmlns:a="http://schemas.openxmlformats.org/drawingml/2006/main" noChangeAspect="1"/>
+            </wp:cNvGraphicFramePr>
+            <a:graphic xmlns:a="http://schemas.openxmlformats.org/drawingml/2006/main">
+              <a:graphicData uri="http://schemas.openxmlformats.org/drawingml/2006/picture">
+                <pic:pic xmlns:pic="http://schemas.openxmlformats.org/drawingml/2006/picture">
+                  <pic:nvPicPr>
+                    <pic:cNvPr id="1" name=""/>
+                    <pic:cNvPicPr/>
+                  </pic:nvPicPr>
+                  <pic:blipFill>
+                    <a:blip r:embed="rId32"/>
+                    <a:stretch>
+                      <a:fillRect/>
+                    </a:stretch>
+                  </pic:blipFill>
+                  <pic:spPr>
+                    <a:xfrm>
+                      <a:off x="0" y="0"/>
+                      <a:ext cx="5400040" cy="3482340"/>
+                    </a:xfrm>
+                    <a:prstGeom prst="rect">
+                      <a:avLst/>
+                    </a:prstGeom>
+                  </pic:spPr>
+                </pic:pic>
+              </a:graphicData>
+            </a:graphic>
+          </wp:inline>
+        </w:drawing>
+      </w:r>
+    </w:p>
     <w:sectPr>
       <w:pgSz w:w="11906" w:h="16838"/>
       <w:pgMar w:top="1417" w:right="1701" w:bottom="1417" w:left="1701" w:header="708" w:footer="708" w:gutter="0"/>
@@ -2744,7 +3129,7 @@
 </file>
 
 <file path=word/numbering.xml><?xml version="1.0" encoding="utf-8"?>
-<w:numbering xmlns:wpc="http://schemas.microsoft.com/office/word/2010/wordprocessingCanvas" xmlns:mc="http://schemas.openxmlformats.org/markup-compatibility/2006" xmlns:o="urn:schemas-microsoft-com:office:office" xmlns:r="http://schemas.openxmlformats.org/officeDocument/2006/relationships" xmlns:m="http://schemas.openxmlformats.org/officeDocument/2006/math" xmlns:v="urn:schemas-microsoft-com:vml" xmlns:wp14="http://schemas.microsoft.com/office/word/2010/wordprocessingDrawing" xmlns:wp="http://schemas.openxmlformats.org/drawingml/2006/wordprocessingDrawing" xmlns:w10="urn:schemas-microsoft-com:office:word" xmlns:w="http://schemas.openxmlformats.org/wordprocessingml/2006/main" xmlns:w14="http://schemas.microsoft.com/office/word/2010/wordml" xmlns:w15="http://schemas.microsoft.com/office/word/2012/wordml" xmlns:wpg="http://schemas.microsoft.com/office/word/2010/wordprocessingGroup" xmlns:wpi="http://schemas.microsoft.com/office/word/2010/wordprocessingInk" xmlns:wne="http://schemas.microsoft.com/office/word/2006/wordml" xmlns:wps="http://schemas.microsoft.com/office/word/2010/wordprocessingShape" mc:Ignorable="w14 w15 wp14">
+<w:numbering xmlns:wpc="http://schemas.microsoft.com/office/word/2010/wordprocessingCanvas" xmlns:cx="http://schemas.microsoft.com/office/drawing/2014/chartex" xmlns:mc="http://schemas.openxmlformats.org/markup-compatibility/2006" xmlns:o="urn:schemas-microsoft-com:office:office" xmlns:r="http://schemas.openxmlformats.org/officeDocument/2006/relationships" xmlns:m="http://schemas.openxmlformats.org/officeDocument/2006/math" xmlns:v="urn:schemas-microsoft-com:vml" xmlns:wp14="http://schemas.microsoft.com/office/word/2010/wordprocessingDrawing" xmlns:wp="http://schemas.openxmlformats.org/drawingml/2006/wordprocessingDrawing" xmlns:w10="urn:schemas-microsoft-com:office:word" xmlns:w="http://schemas.openxmlformats.org/wordprocessingml/2006/main" xmlns:w14="http://schemas.microsoft.com/office/word/2010/wordml" xmlns:w15="http://schemas.microsoft.com/office/word/2012/wordml" xmlns:w16se="http://schemas.microsoft.com/office/word/2015/wordml/symex" xmlns:wpg="http://schemas.microsoft.com/office/word/2010/wordprocessingGroup" xmlns:wpi="http://schemas.microsoft.com/office/word/2010/wordprocessingInk" xmlns:wne="http://schemas.microsoft.com/office/word/2006/wordml" xmlns:wps="http://schemas.microsoft.com/office/word/2010/wordprocessingShape" mc:Ignorable="w14 w15 w16se wp14">
   <w:abstractNum w:abstractNumId="0" w15:restartNumberingAfterBreak="0">
     <w:nsid w:val="34B259DC"/>
     <w:multiLevelType w:val="multilevel"/>
@@ -3108,7 +3493,7 @@
 </file>
 
 <file path=word/styles.xml><?xml version="1.0" encoding="utf-8"?>
-<w:styles xmlns:mc="http://schemas.openxmlformats.org/markup-compatibility/2006" xmlns:r="http://schemas.openxmlformats.org/officeDocument/2006/relationships" xmlns:w="http://schemas.openxmlformats.org/wordprocessingml/2006/main" xmlns:w14="http://schemas.microsoft.com/office/word/2010/wordml" xmlns:w15="http://schemas.microsoft.com/office/word/2012/wordml" mc:Ignorable="w14 w15">
+<w:styles xmlns:mc="http://schemas.openxmlformats.org/markup-compatibility/2006" xmlns:r="http://schemas.openxmlformats.org/officeDocument/2006/relationships" xmlns:w="http://schemas.openxmlformats.org/wordprocessingml/2006/main" xmlns:w14="http://schemas.microsoft.com/office/word/2010/wordml" xmlns:w15="http://schemas.microsoft.com/office/word/2012/wordml" xmlns:w16se="http://schemas.microsoft.com/office/word/2015/wordml/symex" mc:Ignorable="w14 w15 w16se">
   <w:docDefaults>
     <w:rPrDefault>
       <w:rPr>
@@ -3822,7 +4207,7 @@
 </file>
 
 <file path=customXml/itemProps1.xml><?xml version="1.0" encoding="utf-8"?>
-<ds:datastoreItem xmlns:ds="http://schemas.openxmlformats.org/officeDocument/2006/customXml" ds:itemID="{D9E60178-1FFD-4EC3-96DA-C8E3CAEBC1C7}">
+<ds:datastoreItem xmlns:ds="http://schemas.openxmlformats.org/officeDocument/2006/customXml" ds:itemID="{21DA2197-2A13-4E46-9519-8D4A17860FCC}">
   <ds:schemaRefs>
     <ds:schemaRef ds:uri="http://schemas.openxmlformats.org/officeDocument/2006/bibliography"/>
   </ds:schemaRefs>

</xml_diff>

<commit_message>
Actualizacion Backend, documentacion API
</commit_message>
<xml_diff>
--- a/Documentacion/Documentacion API.docx
+++ b/Documentacion/Documentacion API.docx
@@ -186,12 +186,14 @@
           <w:numId w:val="5"/>
         </w:numPr>
         <w:rPr>
+          <w:color w:val="2E74B5" w:themeColor="accent1" w:themeShade="BF"/>
           <w:lang w:val="es-PE"/>
         </w:rPr>
       </w:pPr>
       <w:proofErr w:type="spellStart"/>
       <w:r>
         <w:rPr>
+          <w:color w:val="2E74B5" w:themeColor="accent1" w:themeShade="BF"/>
           <w:lang w:val="es-PE"/>
         </w:rPr>
         <w:t>aplicacion</w:t>
@@ -286,7 +288,15 @@
       </w:r>
     </w:p>
     <w:p>
-      <w:r>
+      <w:pPr>
+        <w:rPr>
+          <w:color w:val="2E74B5" w:themeColor="accent1" w:themeShade="BF"/>
+        </w:rPr>
+      </w:pPr>
+      <w:r>
+        <w:rPr>
+          <w:color w:val="2E74B5" w:themeColor="accent1" w:themeShade="BF"/>
+        </w:rPr>
         <w:br w:type="page"/>
       </w:r>
     </w:p>
@@ -360,6 +370,76 @@
     </w:p>
     <w:p>
       <w:pPr>
+        <w:pStyle w:val="Prrafodelista"/>
+        <w:numPr>
+          <w:ilvl w:val="0"/>
+          <w:numId w:val="5"/>
+        </w:numPr>
+        <w:rPr>
+          <w:lang w:val="es-PE"/>
+        </w:rPr>
+      </w:pPr>
+      <w:proofErr w:type="spellStart"/>
+      <w:r>
+        <w:rPr>
+          <w:lang w:val="es-PE"/>
+        </w:rPr>
+        <w:t>aplicacion</w:t>
+      </w:r>
+      <w:proofErr w:type="spellEnd"/>
+    </w:p>
+    <w:p>
+      <w:pPr>
+        <w:pStyle w:val="Prrafodelista"/>
+        <w:numPr>
+          <w:ilvl w:val="0"/>
+          <w:numId w:val="5"/>
+        </w:numPr>
+        <w:rPr>
+          <w:color w:val="2E74B5" w:themeColor="accent1" w:themeShade="BF"/>
+          <w:lang w:val="es-PE"/>
+        </w:rPr>
+      </w:pPr>
+      <w:proofErr w:type="spellStart"/>
+      <w:r>
+        <w:rPr>
+          <w:color w:val="2E74B5" w:themeColor="accent1" w:themeShade="BF"/>
+          <w:lang w:val="es-PE"/>
+        </w:rPr>
+        <w:t>facebook</w:t>
+      </w:r>
+      <w:proofErr w:type="spellEnd"/>
+    </w:p>
+    <w:p>
+      <w:pPr>
+        <w:pStyle w:val="Prrafodelista"/>
+        <w:numPr>
+          <w:ilvl w:val="0"/>
+          <w:numId w:val="5"/>
+        </w:numPr>
+        <w:rPr>
+          <w:color w:val="2E74B5" w:themeColor="accent1" w:themeShade="BF"/>
+          <w:lang w:val="en-US"/>
+        </w:rPr>
+      </w:pPr>
+      <w:r>
+        <w:rPr>
+          <w:color w:val="2E74B5" w:themeColor="accent1" w:themeShade="BF"/>
+          <w:lang w:val="en-US"/>
+        </w:rPr>
+        <w:t>google</w:t>
+      </w:r>
+    </w:p>
+    <w:p>
+      <w:pPr>
+        <w:ind w:left="708"/>
+        <w:rPr>
+          <w:lang w:val="es-PE"/>
+        </w:rPr>
+      </w:pPr>
+    </w:p>
+    <w:p>
+      <w:pPr>
         <w:ind w:left="360"/>
         <w:rPr>
           <w:lang w:val="en-US"/>
@@ -371,10 +451,10 @@
           <w:lang w:val="es-PE" w:eastAsia="es-PE"/>
         </w:rPr>
         <w:drawing>
-          <wp:inline distT="0" distB="0" distL="0" distR="0" wp14:anchorId="4B31DBDB" wp14:editId="0C11A5DA">
-            <wp:extent cx="6524625" cy="4086225"/>
-            <wp:effectExtent l="0" t="0" r="9525" b="9525"/>
-            <wp:docPr id="31" name="Imagen 31"/>
+          <wp:inline distT="0" distB="0" distL="0" distR="0" wp14:anchorId="3AB0CCB1" wp14:editId="7E41670C">
+            <wp:extent cx="6645910" cy="4723765"/>
+            <wp:effectExtent l="0" t="0" r="2540" b="635"/>
+            <wp:docPr id="14" name="Imagen 14"/>
             <wp:cNvGraphicFramePr>
               <a:graphicFrameLocks xmlns:a="http://schemas.openxmlformats.org/drawingml/2006/main" noChangeAspect="1"/>
             </wp:cNvGraphicFramePr>
@@ -394,7 +474,7 @@
                   <pic:spPr>
                     <a:xfrm>
                       <a:off x="0" y="0"/>
-                      <a:ext cx="6524625" cy="4086225"/>
+                      <a:ext cx="6645910" cy="4723765"/>
                     </a:xfrm>
                     <a:prstGeom prst="rect">
                       <a:avLst/>
@@ -468,7 +548,20 @@
         <w:rPr>
           <w:lang w:val="en-US"/>
         </w:rPr>
-        <w:t>: http://localhost:3700/api/usuario</w:t>
+        <w:t xml:space="preserve">: </w:t>
+      </w:r>
+      <w:r>
+        <w:rPr>
+          <w:color w:val="2E74B5" w:themeColor="accent1" w:themeShade="BF"/>
+          <w:lang w:val="en-US"/>
+        </w:rPr>
+        <w:t>https://backend-ecollect.herokuapp.com/</w:t>
+      </w:r>
+      <w:r>
+        <w:rPr>
+          <w:lang w:val="en-US"/>
+        </w:rPr>
+        <w:t>api/usuario</w:t>
       </w:r>
     </w:p>
     <w:p>
@@ -561,9 +654,16 @@
       </w:r>
       <w:r>
         <w:rPr>
-          <w:lang w:val="en-US"/>
-        </w:rPr>
-        <w:t>http://localhost:3700/api/usuario/</w:t>
+          <w:color w:val="2E74B5" w:themeColor="accent1" w:themeShade="BF"/>
+          <w:lang w:val="en-US"/>
+        </w:rPr>
+        <w:t>https://backend-ecollect.herokuapp.com/</w:t>
+      </w:r>
+      <w:r>
+        <w:rPr>
+          <w:lang w:val="en-US"/>
+        </w:rPr>
+        <w:t>api/usuario/</w:t>
       </w:r>
       <w:r>
         <w:rPr>
@@ -589,9 +689,9 @@
           <w:lang w:val="es-PE" w:eastAsia="es-PE"/>
         </w:rPr>
         <w:drawing>
-          <wp:inline distT="0" distB="0" distL="0" distR="0" wp14:anchorId="0D4F3354" wp14:editId="6BA865CB">
-            <wp:extent cx="6645910" cy="3582670"/>
-            <wp:effectExtent l="0" t="0" r="2540" b="0"/>
+          <wp:inline distT="0" distB="0" distL="0" distR="0" wp14:anchorId="23F60B87" wp14:editId="3CBB1AA0">
+            <wp:extent cx="5867400" cy="3762375"/>
+            <wp:effectExtent l="0" t="0" r="0" b="9525"/>
             <wp:docPr id="1" name="Imagen 1"/>
             <wp:cNvGraphicFramePr>
               <a:graphicFrameLocks xmlns:a="http://schemas.openxmlformats.org/drawingml/2006/main" noChangeAspect="1"/>
@@ -612,7 +712,7 @@
                   <pic:spPr>
                     <a:xfrm>
                       <a:off x="0" y="0"/>
-                      <a:ext cx="6645910" cy="3582670"/>
+                      <a:ext cx="5867400" cy="3762375"/>
                     </a:xfrm>
                     <a:prstGeom prst="rect">
                       <a:avLst/>
@@ -640,24 +740,44 @@
         </w:numPr>
         <w:outlineLvl w:val="1"/>
         <w:rPr>
-          <w:lang w:val="en-US"/>
-        </w:rPr>
-      </w:pPr>
-      <w:r>
-        <w:rPr>
-          <w:lang w:val="en-US"/>
+          <w:lang w:val="es-PE"/>
+        </w:rPr>
+      </w:pPr>
+      <w:proofErr w:type="spellStart"/>
+      <w:r>
+        <w:rPr>
+          <w:lang w:val="es-PE"/>
         </w:rPr>
         <w:lastRenderedPageBreak/>
-        <w:t xml:space="preserve">Login </w:t>
+        <w:t>Login</w:t>
+      </w:r>
+      <w:proofErr w:type="spellEnd"/>
+      <w:r>
+        <w:rPr>
+          <w:lang w:val="es-PE"/>
+        </w:rPr>
+        <w:t xml:space="preserve"> Usuario</w:t>
+      </w:r>
+      <w:r>
+        <w:rPr>
+          <w:lang w:val="es-PE"/>
+        </w:rPr>
+        <w:t xml:space="preserve"> (Cuando la cuanta es con la </w:t>
       </w:r>
       <w:proofErr w:type="spellStart"/>
       <w:r>
         <w:rPr>
-          <w:lang w:val="en-US"/>
-        </w:rPr>
-        <w:t>Usuario</w:t>
+          <w:lang w:val="es-PE"/>
+        </w:rPr>
+        <w:t>aplicacion</w:t>
       </w:r>
       <w:proofErr w:type="spellEnd"/>
+      <w:r>
+        <w:rPr>
+          <w:lang w:val="es-PE"/>
+        </w:rPr>
+        <w:t>)</w:t>
+      </w:r>
     </w:p>
     <w:p>
       <w:pPr>
@@ -688,9 +808,16 @@
       </w:r>
       <w:r>
         <w:rPr>
-          <w:lang w:val="en-US"/>
-        </w:rPr>
-        <w:t>http://localhost:3700/api/usuario/login</w:t>
+          <w:color w:val="2E74B5" w:themeColor="accent1" w:themeShade="BF"/>
+          <w:lang w:val="en-US"/>
+        </w:rPr>
+        <w:t>https://backend-ecollect.herokuapp.com/</w:t>
+      </w:r>
+      <w:r>
+        <w:rPr>
+          <w:lang w:val="en-US"/>
+        </w:rPr>
+        <w:t>api/usuario/login</w:t>
       </w:r>
     </w:p>
     <w:p>
@@ -766,6 +893,9 @@
       <w:r>
         <w:t xml:space="preserve"> Con redes Sociales</w:t>
       </w:r>
+      <w:r>
+        <w:t>(cuando se verifica con API de google o Facebook)</w:t>
+      </w:r>
     </w:p>
     <w:p>
       <w:pPr>
@@ -794,7 +924,20 @@
         <w:rPr>
           <w:lang w:val="en-US"/>
         </w:rPr>
-        <w:t>: http://localhost:3700/api/usuario/login/social</w:t>
+        <w:t xml:space="preserve">: </w:t>
+      </w:r>
+      <w:r>
+        <w:rPr>
+          <w:color w:val="2E74B5" w:themeColor="accent1" w:themeShade="BF"/>
+          <w:lang w:val="en-US"/>
+        </w:rPr>
+        <w:t>https://backend-ecollect.herokuapp.com/</w:t>
+      </w:r>
+      <w:r>
+        <w:rPr>
+          <w:lang w:val="en-US"/>
+        </w:rPr>
+        <w:t>api/usuario/login/social</w:t>
       </w:r>
     </w:p>
     <w:p>
@@ -906,9 +1049,16 @@
       </w:r>
       <w:r>
         <w:rPr>
-          <w:lang w:val="en-US"/>
-        </w:rPr>
-        <w:t>http://localhost:3700/api/usuario/cambiopass</w:t>
+          <w:color w:val="2E74B5" w:themeColor="accent1" w:themeShade="BF"/>
+          <w:lang w:val="en-US"/>
+        </w:rPr>
+        <w:t>https://backend-ecollect.herokuapp.com/</w:t>
+      </w:r>
+      <w:r>
+        <w:rPr>
+          <w:lang w:val="en-US"/>
+        </w:rPr>
+        <w:t>api/usuario/cambiopass</w:t>
       </w:r>
     </w:p>
     <w:p>
@@ -964,7 +1114,7 @@
         <w:pStyle w:val="Prrafodelista"/>
         <w:numPr>
           <w:ilvl w:val="1"/>
-          <w:numId w:val="6"/>
+          <w:numId w:val="1"/>
         </w:numPr>
         <w:outlineLvl w:val="1"/>
       </w:pPr>
@@ -986,27 +1136,34 @@
         <w:ind w:left="708"/>
         <w:rPr>
           <w:color w:val="00B050"/>
-          <w:lang w:val="es-PE"/>
-        </w:rPr>
-      </w:pPr>
-      <w:r>
-        <w:rPr>
-          <w:color w:val="00B050"/>
-          <w:lang w:val="es-PE"/>
+          <w:lang w:val="en-US"/>
+        </w:rPr>
+      </w:pPr>
+      <w:r>
+        <w:rPr>
+          <w:color w:val="00B050"/>
+          <w:lang w:val="en-US"/>
         </w:rPr>
         <w:t>PUT</w:t>
       </w:r>
       <w:r>
         <w:rPr>
-          <w:lang w:val="es-PE"/>
+          <w:lang w:val="en-US"/>
         </w:rPr>
         <w:t xml:space="preserve">: </w:t>
       </w:r>
       <w:r>
         <w:rPr>
-          <w:lang w:val="es-PE"/>
-        </w:rPr>
-        <w:t>http://localhost:3700/api/usuario</w:t>
+          <w:color w:val="2E74B5" w:themeColor="accent1" w:themeShade="BF"/>
+          <w:lang w:val="en-US"/>
+        </w:rPr>
+        <w:t>https://backend-ecollect.herokuapp.com/</w:t>
+      </w:r>
+      <w:r>
+        <w:rPr>
+          <w:lang w:val="en-US"/>
+        </w:rPr>
+        <w:t>api/usuario</w:t>
       </w:r>
     </w:p>
     <w:p>
@@ -1067,7 +1224,7 @@
         <w:pStyle w:val="Prrafodelista"/>
         <w:numPr>
           <w:ilvl w:val="1"/>
-          <w:numId w:val="6"/>
+          <w:numId w:val="1"/>
         </w:numPr>
         <w:outlineLvl w:val="1"/>
       </w:pPr>
@@ -1136,15 +1293,16 @@
       </w:r>
       <w:r>
         <w:rPr>
-          <w:lang w:val="en-US"/>
-        </w:rPr>
-        <w:t>http://localhos</w:t>
-      </w:r>
-      <w:r>
-        <w:rPr>
-          <w:lang w:val="en-US"/>
-        </w:rPr>
-        <w:t>t:3700/api/usuario/uploadavatar</w:t>
+          <w:color w:val="2E74B5" w:themeColor="accent1" w:themeShade="BF"/>
+          <w:lang w:val="en-US"/>
+        </w:rPr>
+        <w:t>https://backend-ecollect.herokuapp.com/</w:t>
+      </w:r>
+      <w:r>
+        <w:rPr>
+          <w:lang w:val="en-US"/>
+        </w:rPr>
+        <w:t>api/usuario/uploadavatar</w:t>
       </w:r>
     </w:p>
     <w:p>
@@ -1196,780 +1354,145 @@
       </w:r>
     </w:p>
     <w:p>
-      <w:r>
-        <w:br w:type="page"/>
-      </w:r>
-    </w:p>
-    <w:p>
-      <w:pPr>
-        <w:pStyle w:val="Prrafodelista"/>
-        <w:numPr>
-          <w:ilvl w:val="0"/>
-          <w:numId w:val="6"/>
-        </w:numPr>
-        <w:outlineLvl w:val="0"/>
-        <w:rPr>
-          <w:b/>
-        </w:rPr>
-      </w:pPr>
-      <w:r>
-        <w:rPr>
-          <w:b/>
-        </w:rPr>
-        <w:lastRenderedPageBreak/>
-        <w:t>PUBLICACIÓN</w:t>
-      </w:r>
-    </w:p>
-    <w:p>
       <w:pPr>
         <w:pStyle w:val="Prrafodelista"/>
         <w:numPr>
           <w:ilvl w:val="1"/>
-          <w:numId w:val="6"/>
+          <w:numId w:val="7"/>
         </w:numPr>
         <w:outlineLvl w:val="1"/>
       </w:pPr>
       <w:r>
-        <w:t xml:space="preserve">Crear </w:t>
-      </w:r>
-      <w:r>
-        <w:t>Publicación</w:t>
+        <w:t>Mostrar</w:t>
+      </w:r>
+      <w:r>
+        <w:t xml:space="preserve"> Imagen(Avatar)</w:t>
+      </w:r>
+      <w:r>
+        <w:t xml:space="preserve"> </w:t>
       </w:r>
     </w:p>
     <w:p>
       <w:pPr>
         <w:ind w:left="360"/>
         <w:rPr>
-          <w:lang w:val="en-US"/>
-        </w:rPr>
-      </w:pPr>
-      <w:r>
-        <w:rPr>
-          <w:color w:val="00B050"/>
-          <w:lang w:val="en-US"/>
-        </w:rPr>
-        <w:t>POST</w:t>
-      </w:r>
-      <w:r>
-        <w:rPr>
-          <w:lang w:val="en-US"/>
-        </w:rPr>
-        <w:t>: http://localhost:3700/api/publicacion</w:t>
-      </w:r>
-    </w:p>
-    <w:p>
-      <w:pPr>
+          <w:b/>
+          <w:color w:val="00B050"/>
+          <w:lang w:val="en-US"/>
+        </w:rPr>
+      </w:pPr>
+      <w:proofErr w:type="gramStart"/>
+      <w:r>
+        <w:rPr>
+          <w:b/>
+          <w:color w:val="00B050"/>
+          <w:lang w:val="en-US"/>
+        </w:rPr>
+        <w:t>GET</w:t>
+      </w:r>
+      <w:r>
+        <w:rPr>
+          <w:color w:val="00B050"/>
+          <w:lang w:val="en-US"/>
+        </w:rPr>
+        <w:t xml:space="preserve"> </w:t>
+      </w:r>
+      <w:r>
+        <w:rPr>
+          <w:lang w:val="en-US"/>
+        </w:rPr>
+        <w:t>:</w:t>
+      </w:r>
+      <w:proofErr w:type="gramEnd"/>
+      <w:r>
+        <w:rPr>
+          <w:lang w:val="en-US"/>
+        </w:rPr>
+        <w:t xml:space="preserve"> </w:t>
+      </w:r>
+      <w:r>
+        <w:rPr>
+          <w:color w:val="2E74B5" w:themeColor="accent1" w:themeShade="BF"/>
+          <w:lang w:val="en-US"/>
+        </w:rPr>
+        <w:t>https://backend-ecollect.herokuapp.com/</w:t>
+      </w:r>
+      <w:r>
+        <w:rPr>
+          <w:lang w:val="en-US"/>
+        </w:rPr>
+        <w:t>api/usuario/avatar/</w:t>
+      </w:r>
+      <w:r>
+        <w:rPr>
+          <w:b/>
+          <w:color w:val="00B050"/>
+          <w:lang w:val="en-US"/>
+        </w:rPr>
+        <w:t>:usu_id</w:t>
+      </w:r>
+    </w:p>
+    <w:p>
+      <w:pPr>
+        <w:ind w:left="360"/>
         <w:rPr>
           <w:lang w:val="es-PE"/>
         </w:rPr>
       </w:pPr>
+      <w:r>
+        <w:rPr>
+          <w:lang w:val="es-PE"/>
+        </w:rPr>
+        <w:t xml:space="preserve">Ojo: La imagen que devuelve </w:t>
+      </w:r>
+      <w:proofErr w:type="spellStart"/>
+      <w:r>
+        <w:rPr>
+          <w:lang w:val="es-PE"/>
+        </w:rPr>
+        <w:t>esta</w:t>
+      </w:r>
+      <w:proofErr w:type="spellEnd"/>
+      <w:r>
+        <w:rPr>
+          <w:lang w:val="es-PE"/>
+        </w:rPr>
+        <w:t xml:space="preserve"> en </w:t>
+      </w:r>
+      <w:proofErr w:type="spellStart"/>
+      <w:r>
+        <w:rPr>
+          <w:lang w:val="es-PE"/>
+        </w:rPr>
+        <w:t>format</w:t>
+      </w:r>
+      <w:proofErr w:type="spellEnd"/>
+      <w:r>
+        <w:rPr>
+          <w:lang w:val="es-PE"/>
+        </w:rPr>
+        <w:t xml:space="preserve"> base64 por  lo que se debe convertir en el </w:t>
+      </w:r>
+      <w:proofErr w:type="spellStart"/>
+      <w:r>
+        <w:rPr>
+          <w:lang w:val="es-PE"/>
+        </w:rPr>
+        <w:t>FrontEnd</w:t>
+      </w:r>
+      <w:proofErr w:type="spellEnd"/>
+    </w:p>
+    <w:p>
       <w:r>
         <w:rPr>
           <w:noProof/>
           <w:lang w:val="es-PE" w:eastAsia="es-PE"/>
         </w:rPr>
-        <w:t>Enviar :</w:t>
-      </w:r>
-      <w:r>
-        <w:rPr>
-          <w:lang w:val="es-PE"/>
-        </w:rPr>
-        <w:t xml:space="preserve"> </w:t>
-      </w:r>
-      <w:r>
-        <w:rPr>
-          <w:lang w:val="es-PE"/>
-        </w:rPr>
-        <w:tab/>
-      </w:r>
-      <w:r>
-        <w:rPr>
-          <w:lang w:val="es-PE"/>
-        </w:rPr>
-        <w:t>La imagen debe estar codificada en base64</w:t>
-      </w:r>
-    </w:p>
-    <w:p>
-      <w:pPr>
-        <w:ind w:left="360"/>
-        <w:rPr>
-          <w:noProof/>
-          <w:lang w:val="es-PE" w:eastAsia="es-PE"/>
-        </w:rPr>
-      </w:pPr>
-      <w:bookmarkStart w:id="0" w:name="_GoBack"/>
-      <w:bookmarkEnd w:id="0"/>
-    </w:p>
-    <w:tbl>
-      <w:tblPr>
-        <w:tblStyle w:val="Tablaconcuadrcula"/>
-        <w:tblW w:w="0" w:type="auto"/>
-        <w:tblLayout w:type="fixed"/>
-        <w:tblLook w:val="04A0" w:firstRow="1" w:lastRow="0" w:firstColumn="1" w:lastColumn="0" w:noHBand="0" w:noVBand="1"/>
-      </w:tblPr>
-      <w:tblGrid>
-        <w:gridCol w:w="5387"/>
-        <w:gridCol w:w="3569"/>
-      </w:tblGrid>
-      <w:tr>
-        <w:tc>
-          <w:tcPr>
-            <w:tcW w:w="5387" w:type="dxa"/>
-            <w:hideMark/>
-          </w:tcPr>
-          <w:p>
-            <w:pPr>
-              <w:rPr>
-                <w:rFonts w:ascii="Times New Roman" w:eastAsia="Times New Roman" w:hAnsi="Times New Roman" w:cs="Times New Roman"/>
-                <w:sz w:val="24"/>
-                <w:szCs w:val="24"/>
-                <w:lang w:val="es-PE" w:eastAsia="es-PE"/>
-              </w:rPr>
-            </w:pPr>
-            <w:proofErr w:type="spellStart"/>
-            <w:r>
-              <w:rPr>
-                <w:rFonts w:ascii="Times New Roman" w:eastAsia="Times New Roman" w:hAnsi="Times New Roman" w:cs="Times New Roman"/>
-                <w:sz w:val="24"/>
-                <w:szCs w:val="24"/>
-                <w:lang w:val="es-PE" w:eastAsia="es-PE"/>
-              </w:rPr>
-              <w:t>publi_lng</w:t>
-            </w:r>
-            <w:proofErr w:type="spellEnd"/>
-          </w:p>
-        </w:tc>
-        <w:tc>
-          <w:tcPr>
-            <w:tcW w:w="3569" w:type="dxa"/>
-            <w:hideMark/>
-          </w:tcPr>
-          <w:p>
-            <w:pPr>
-              <w:rPr>
-                <w:rFonts w:ascii="Times New Roman" w:eastAsia="Times New Roman" w:hAnsi="Times New Roman" w:cs="Times New Roman"/>
-                <w:sz w:val="24"/>
-                <w:szCs w:val="24"/>
-                <w:lang w:val="es-PE" w:eastAsia="es-PE"/>
-              </w:rPr>
-            </w:pPr>
-            <w:r>
-              <w:rPr>
-                <w:rFonts w:ascii="Times New Roman" w:eastAsia="Times New Roman" w:hAnsi="Times New Roman" w:cs="Times New Roman"/>
-                <w:color w:val="717171"/>
-                <w:sz w:val="24"/>
-                <w:szCs w:val="24"/>
-                <w:lang w:val="es-PE" w:eastAsia="es-PE"/>
-              </w:rPr>
-              <w:t>-17.251654</w:t>
-            </w:r>
-          </w:p>
-        </w:tc>
-      </w:tr>
-      <w:tr>
-        <w:tc>
-          <w:tcPr>
-            <w:tcW w:w="5387" w:type="dxa"/>
-            <w:hideMark/>
-          </w:tcPr>
-          <w:p>
-            <w:pPr>
-              <w:rPr>
-                <w:rFonts w:ascii="Times New Roman" w:eastAsia="Times New Roman" w:hAnsi="Times New Roman" w:cs="Times New Roman"/>
-                <w:sz w:val="24"/>
-                <w:szCs w:val="24"/>
-                <w:lang w:val="es-PE" w:eastAsia="es-PE"/>
-              </w:rPr>
-            </w:pPr>
-            <w:proofErr w:type="spellStart"/>
-            <w:r>
-              <w:rPr>
-                <w:rFonts w:ascii="Times New Roman" w:eastAsia="Times New Roman" w:hAnsi="Times New Roman" w:cs="Times New Roman"/>
-                <w:sz w:val="24"/>
-                <w:szCs w:val="24"/>
-                <w:lang w:val="es-PE" w:eastAsia="es-PE"/>
-              </w:rPr>
-              <w:t>publi_lat</w:t>
-            </w:r>
-            <w:proofErr w:type="spellEnd"/>
-          </w:p>
-        </w:tc>
-        <w:tc>
-          <w:tcPr>
-            <w:tcW w:w="3569" w:type="dxa"/>
-            <w:hideMark/>
-          </w:tcPr>
-          <w:p>
-            <w:pPr>
-              <w:rPr>
-                <w:rFonts w:ascii="Times New Roman" w:eastAsia="Times New Roman" w:hAnsi="Times New Roman" w:cs="Times New Roman"/>
-                <w:sz w:val="24"/>
-                <w:szCs w:val="24"/>
-                <w:lang w:val="es-PE" w:eastAsia="es-PE"/>
-              </w:rPr>
-            </w:pPr>
-            <w:r>
-              <w:rPr>
-                <w:rFonts w:ascii="Times New Roman" w:eastAsia="Times New Roman" w:hAnsi="Times New Roman" w:cs="Times New Roman"/>
-                <w:color w:val="717171"/>
-                <w:sz w:val="24"/>
-                <w:szCs w:val="24"/>
-                <w:lang w:val="es-PE" w:eastAsia="es-PE"/>
-              </w:rPr>
-              <w:t>-72</w:t>
-            </w:r>
-            <w:r>
-              <w:rPr>
-                <w:rFonts w:ascii="Times New Roman" w:eastAsia="Times New Roman" w:hAnsi="Times New Roman" w:cs="Times New Roman"/>
-                <w:color w:val="717171"/>
-                <w:sz w:val="24"/>
-                <w:szCs w:val="24"/>
-                <w:lang w:val="es-PE" w:eastAsia="es-PE"/>
-              </w:rPr>
-              <w:t>.254525</w:t>
-            </w:r>
-          </w:p>
-        </w:tc>
-      </w:tr>
-      <w:tr>
-        <w:tc>
-          <w:tcPr>
-            <w:tcW w:w="5387" w:type="dxa"/>
-            <w:hideMark/>
-          </w:tcPr>
-          <w:p>
-            <w:pPr>
-              <w:rPr>
-                <w:rFonts w:ascii="Times New Roman" w:eastAsia="Times New Roman" w:hAnsi="Times New Roman" w:cs="Times New Roman"/>
-                <w:sz w:val="24"/>
-                <w:szCs w:val="24"/>
-                <w:lang w:val="es-PE" w:eastAsia="es-PE"/>
-              </w:rPr>
-            </w:pPr>
-            <w:proofErr w:type="spellStart"/>
-            <w:r>
-              <w:rPr>
-                <w:rFonts w:ascii="Times New Roman" w:eastAsia="Times New Roman" w:hAnsi="Times New Roman" w:cs="Times New Roman"/>
-                <w:sz w:val="24"/>
-                <w:szCs w:val="24"/>
-                <w:lang w:val="es-PE" w:eastAsia="es-PE"/>
-              </w:rPr>
-              <w:t>publi_fecha</w:t>
-            </w:r>
-            <w:proofErr w:type="spellEnd"/>
-          </w:p>
-        </w:tc>
-        <w:tc>
-          <w:tcPr>
-            <w:tcW w:w="3569" w:type="dxa"/>
-            <w:hideMark/>
-          </w:tcPr>
-          <w:p>
-            <w:pPr>
-              <w:rPr>
-                <w:rFonts w:ascii="Times New Roman" w:eastAsia="Times New Roman" w:hAnsi="Times New Roman" w:cs="Times New Roman"/>
-                <w:sz w:val="24"/>
-                <w:szCs w:val="24"/>
-                <w:lang w:val="es-PE" w:eastAsia="es-PE"/>
-              </w:rPr>
-            </w:pPr>
-            <w:r>
-              <w:rPr>
-                <w:rFonts w:ascii="Times New Roman" w:eastAsia="Times New Roman" w:hAnsi="Times New Roman" w:cs="Times New Roman"/>
-                <w:color w:val="717171"/>
-                <w:sz w:val="24"/>
-                <w:szCs w:val="24"/>
-                <w:lang w:val="es-PE" w:eastAsia="es-PE"/>
-              </w:rPr>
-              <w:t>12/06/2019  10:10:00</w:t>
-            </w:r>
-          </w:p>
-        </w:tc>
-      </w:tr>
-      <w:tr>
-        <w:tc>
-          <w:tcPr>
-            <w:tcW w:w="5387" w:type="dxa"/>
-            <w:hideMark/>
-          </w:tcPr>
-          <w:p>
-            <w:pPr>
-              <w:rPr>
-                <w:rFonts w:ascii="Times New Roman" w:eastAsia="Times New Roman" w:hAnsi="Times New Roman" w:cs="Times New Roman"/>
-                <w:sz w:val="24"/>
-                <w:szCs w:val="24"/>
-                <w:lang w:val="es-PE" w:eastAsia="es-PE"/>
-              </w:rPr>
-            </w:pPr>
-            <w:proofErr w:type="spellStart"/>
-            <w:r>
-              <w:rPr>
-                <w:rFonts w:ascii="Times New Roman" w:eastAsia="Times New Roman" w:hAnsi="Times New Roman" w:cs="Times New Roman"/>
-                <w:sz w:val="24"/>
-                <w:szCs w:val="24"/>
-                <w:lang w:val="es-PE" w:eastAsia="es-PE"/>
-              </w:rPr>
-              <w:t>publi_estado</w:t>
-            </w:r>
-            <w:proofErr w:type="spellEnd"/>
-          </w:p>
-        </w:tc>
-        <w:tc>
-          <w:tcPr>
-            <w:tcW w:w="3569" w:type="dxa"/>
-            <w:hideMark/>
-          </w:tcPr>
-          <w:p>
-            <w:pPr>
-              <w:rPr>
-                <w:rFonts w:ascii="Times New Roman" w:eastAsia="Times New Roman" w:hAnsi="Times New Roman" w:cs="Times New Roman"/>
-                <w:sz w:val="24"/>
-                <w:szCs w:val="24"/>
-                <w:lang w:val="es-PE" w:eastAsia="es-PE"/>
-              </w:rPr>
-            </w:pPr>
-            <w:r>
-              <w:rPr>
-                <w:rFonts w:ascii="Times New Roman" w:eastAsia="Times New Roman" w:hAnsi="Times New Roman" w:cs="Times New Roman"/>
-                <w:color w:val="717171"/>
-                <w:sz w:val="24"/>
-                <w:szCs w:val="24"/>
-                <w:lang w:val="es-PE" w:eastAsia="es-PE"/>
-              </w:rPr>
-              <w:t>‘a’</w:t>
-            </w:r>
-          </w:p>
-        </w:tc>
-      </w:tr>
-      <w:tr>
-        <w:tc>
-          <w:tcPr>
-            <w:tcW w:w="5387" w:type="dxa"/>
-            <w:hideMark/>
-          </w:tcPr>
-          <w:p>
-            <w:pPr>
-              <w:rPr>
-                <w:rFonts w:ascii="Times New Roman" w:eastAsia="Times New Roman" w:hAnsi="Times New Roman" w:cs="Times New Roman"/>
-                <w:sz w:val="24"/>
-                <w:szCs w:val="24"/>
-                <w:lang w:val="es-PE" w:eastAsia="es-PE"/>
-              </w:rPr>
-            </w:pPr>
-            <w:proofErr w:type="spellStart"/>
-            <w:r>
-              <w:rPr>
-                <w:rFonts w:ascii="Times New Roman" w:eastAsia="Times New Roman" w:hAnsi="Times New Roman" w:cs="Times New Roman"/>
-                <w:sz w:val="24"/>
-                <w:szCs w:val="24"/>
-                <w:lang w:val="es-PE" w:eastAsia="es-PE"/>
-              </w:rPr>
-              <w:t>publi_tiempo_oferta</w:t>
-            </w:r>
-            <w:proofErr w:type="spellEnd"/>
-          </w:p>
-        </w:tc>
-        <w:tc>
-          <w:tcPr>
-            <w:tcW w:w="3569" w:type="dxa"/>
-            <w:hideMark/>
-          </w:tcPr>
-          <w:p>
-            <w:pPr>
-              <w:rPr>
-                <w:rFonts w:ascii="Times New Roman" w:eastAsia="Times New Roman" w:hAnsi="Times New Roman" w:cs="Times New Roman"/>
-                <w:sz w:val="24"/>
-                <w:szCs w:val="24"/>
-                <w:lang w:val="es-PE" w:eastAsia="es-PE"/>
-              </w:rPr>
-            </w:pPr>
-            <w:r>
-              <w:rPr>
-                <w:rFonts w:ascii="Times New Roman" w:eastAsia="Times New Roman" w:hAnsi="Times New Roman" w:cs="Times New Roman"/>
-                <w:color w:val="717171"/>
-                <w:sz w:val="24"/>
-                <w:szCs w:val="24"/>
-                <w:lang w:val="es-PE" w:eastAsia="es-PE"/>
-              </w:rPr>
-              <w:t>‘10’</w:t>
-            </w:r>
-          </w:p>
-        </w:tc>
-      </w:tr>
-      <w:tr>
-        <w:tc>
-          <w:tcPr>
-            <w:tcW w:w="5387" w:type="dxa"/>
-            <w:hideMark/>
-          </w:tcPr>
-          <w:p>
-            <w:pPr>
-              <w:rPr>
-                <w:rFonts w:ascii="Times New Roman" w:eastAsia="Times New Roman" w:hAnsi="Times New Roman" w:cs="Times New Roman"/>
-                <w:sz w:val="24"/>
-                <w:szCs w:val="24"/>
-                <w:lang w:val="es-PE" w:eastAsia="es-PE"/>
-              </w:rPr>
-            </w:pPr>
-            <w:proofErr w:type="spellStart"/>
-            <w:r>
-              <w:rPr>
-                <w:rFonts w:ascii="Times New Roman" w:eastAsia="Times New Roman" w:hAnsi="Times New Roman" w:cs="Times New Roman"/>
-                <w:sz w:val="24"/>
-                <w:szCs w:val="24"/>
-                <w:lang w:val="es-PE" w:eastAsia="es-PE"/>
-              </w:rPr>
-              <w:t>publi_cant</w:t>
-            </w:r>
-            <w:proofErr w:type="spellEnd"/>
-          </w:p>
-        </w:tc>
-        <w:tc>
-          <w:tcPr>
-            <w:tcW w:w="3569" w:type="dxa"/>
-            <w:hideMark/>
-          </w:tcPr>
-          <w:p>
-            <w:pPr>
-              <w:rPr>
-                <w:rFonts w:ascii="Times New Roman" w:eastAsia="Times New Roman" w:hAnsi="Times New Roman" w:cs="Times New Roman"/>
-                <w:sz w:val="24"/>
-                <w:szCs w:val="24"/>
-                <w:lang w:val="es-PE" w:eastAsia="es-PE"/>
-              </w:rPr>
-            </w:pPr>
-            <w:r>
-              <w:rPr>
-                <w:rFonts w:ascii="Times New Roman" w:eastAsia="Times New Roman" w:hAnsi="Times New Roman" w:cs="Times New Roman"/>
-                <w:color w:val="717171"/>
-                <w:sz w:val="24"/>
-                <w:szCs w:val="24"/>
-                <w:lang w:val="es-PE" w:eastAsia="es-PE"/>
-              </w:rPr>
-              <w:t>20</w:t>
-            </w:r>
-          </w:p>
-        </w:tc>
-      </w:tr>
-      <w:tr>
-        <w:tc>
-          <w:tcPr>
-            <w:tcW w:w="5387" w:type="dxa"/>
-            <w:hideMark/>
-          </w:tcPr>
-          <w:p>
-            <w:pPr>
-              <w:rPr>
-                <w:rFonts w:ascii="Times New Roman" w:eastAsia="Times New Roman" w:hAnsi="Times New Roman" w:cs="Times New Roman"/>
-                <w:sz w:val="24"/>
-                <w:szCs w:val="24"/>
-                <w:lang w:val="es-PE" w:eastAsia="es-PE"/>
-              </w:rPr>
-            </w:pPr>
-            <w:proofErr w:type="spellStart"/>
-            <w:r>
-              <w:rPr>
-                <w:rFonts w:ascii="Times New Roman" w:eastAsia="Times New Roman" w:hAnsi="Times New Roman" w:cs="Times New Roman"/>
-                <w:sz w:val="24"/>
-                <w:szCs w:val="24"/>
-                <w:lang w:val="es-PE" w:eastAsia="es-PE"/>
-              </w:rPr>
-              <w:t>publi_descripcion</w:t>
-            </w:r>
-            <w:proofErr w:type="spellEnd"/>
-          </w:p>
-        </w:tc>
-        <w:tc>
-          <w:tcPr>
-            <w:tcW w:w="3569" w:type="dxa"/>
-            <w:hideMark/>
-          </w:tcPr>
-          <w:p>
-            <w:pPr>
-              <w:rPr>
-                <w:rFonts w:ascii="Times New Roman" w:eastAsia="Times New Roman" w:hAnsi="Times New Roman" w:cs="Times New Roman"/>
-                <w:sz w:val="24"/>
-                <w:szCs w:val="24"/>
-                <w:lang w:val="es-PE" w:eastAsia="es-PE"/>
-              </w:rPr>
-            </w:pPr>
-            <w:r>
-              <w:rPr>
-                <w:rFonts w:ascii="Times New Roman" w:eastAsia="Times New Roman" w:hAnsi="Times New Roman" w:cs="Times New Roman"/>
-                <w:color w:val="717171"/>
-                <w:sz w:val="24"/>
-                <w:szCs w:val="24"/>
-                <w:lang w:val="es-PE" w:eastAsia="es-PE"/>
-              </w:rPr>
-              <w:t>‘Botellas de vidrio’</w:t>
-            </w:r>
-          </w:p>
-        </w:tc>
-      </w:tr>
-      <w:tr>
-        <w:tc>
-          <w:tcPr>
-            <w:tcW w:w="5387" w:type="dxa"/>
-            <w:hideMark/>
-          </w:tcPr>
-          <w:p>
-            <w:pPr>
-              <w:rPr>
-                <w:rFonts w:ascii="Times New Roman" w:eastAsia="Times New Roman" w:hAnsi="Times New Roman" w:cs="Times New Roman"/>
-                <w:sz w:val="24"/>
-                <w:szCs w:val="24"/>
-                <w:lang w:val="es-PE" w:eastAsia="es-PE"/>
-              </w:rPr>
-            </w:pPr>
-            <w:proofErr w:type="spellStart"/>
-            <w:r>
-              <w:rPr>
-                <w:rFonts w:ascii="Times New Roman" w:eastAsia="Times New Roman" w:hAnsi="Times New Roman" w:cs="Times New Roman"/>
-                <w:b/>
-                <w:bCs/>
-                <w:sz w:val="24"/>
-                <w:szCs w:val="24"/>
-                <w:lang w:val="es-PE" w:eastAsia="es-PE"/>
-              </w:rPr>
-              <w:t>usu_id</w:t>
-            </w:r>
-            <w:proofErr w:type="spellEnd"/>
-          </w:p>
-        </w:tc>
-        <w:tc>
-          <w:tcPr>
-            <w:tcW w:w="3569" w:type="dxa"/>
-            <w:hideMark/>
-          </w:tcPr>
-          <w:p>
-            <w:pPr>
-              <w:rPr>
-                <w:rFonts w:ascii="Times New Roman" w:eastAsia="Times New Roman" w:hAnsi="Times New Roman" w:cs="Times New Roman"/>
-                <w:sz w:val="24"/>
-                <w:szCs w:val="24"/>
-                <w:lang w:val="es-PE" w:eastAsia="es-PE"/>
-              </w:rPr>
-            </w:pPr>
-            <w:r>
-              <w:rPr>
-                <w:rFonts w:ascii="Times New Roman" w:eastAsia="Times New Roman" w:hAnsi="Times New Roman" w:cs="Times New Roman"/>
-                <w:color w:val="717171"/>
-                <w:sz w:val="24"/>
-                <w:szCs w:val="24"/>
-                <w:lang w:val="es-PE" w:eastAsia="es-PE"/>
-              </w:rPr>
-              <w:t>1</w:t>
-            </w:r>
-          </w:p>
-        </w:tc>
-      </w:tr>
-      <w:tr>
-        <w:tc>
-          <w:tcPr>
-            <w:tcW w:w="5387" w:type="dxa"/>
-            <w:hideMark/>
-          </w:tcPr>
-          <w:p>
-            <w:pPr>
-              <w:rPr>
-                <w:rFonts w:ascii="Times New Roman" w:eastAsia="Times New Roman" w:hAnsi="Times New Roman" w:cs="Times New Roman"/>
-                <w:sz w:val="24"/>
-                <w:szCs w:val="24"/>
-                <w:lang w:val="es-PE" w:eastAsia="es-PE"/>
-              </w:rPr>
-            </w:pPr>
-            <w:proofErr w:type="spellStart"/>
-            <w:r>
-              <w:rPr>
-                <w:rFonts w:ascii="Times New Roman" w:eastAsia="Times New Roman" w:hAnsi="Times New Roman" w:cs="Times New Roman"/>
-                <w:b/>
-                <w:bCs/>
-                <w:sz w:val="24"/>
-                <w:szCs w:val="24"/>
-                <w:lang w:val="es-PE" w:eastAsia="es-PE"/>
-              </w:rPr>
-              <w:t>catpro_id</w:t>
-            </w:r>
-            <w:proofErr w:type="spellEnd"/>
-          </w:p>
-        </w:tc>
-        <w:tc>
-          <w:tcPr>
-            <w:tcW w:w="3569" w:type="dxa"/>
-            <w:hideMark/>
-          </w:tcPr>
-          <w:p>
-            <w:pPr>
-              <w:rPr>
-                <w:rFonts w:ascii="Times New Roman" w:eastAsia="Times New Roman" w:hAnsi="Times New Roman" w:cs="Times New Roman"/>
-                <w:sz w:val="24"/>
-                <w:szCs w:val="24"/>
-                <w:lang w:val="es-PE" w:eastAsia="es-PE"/>
-              </w:rPr>
-            </w:pPr>
-            <w:r>
-              <w:rPr>
-                <w:rFonts w:ascii="Times New Roman" w:eastAsia="Times New Roman" w:hAnsi="Times New Roman" w:cs="Times New Roman"/>
-                <w:color w:val="717171"/>
-                <w:sz w:val="24"/>
-                <w:szCs w:val="24"/>
-                <w:lang w:val="es-PE" w:eastAsia="es-PE"/>
-              </w:rPr>
-              <w:t>1</w:t>
-            </w:r>
-          </w:p>
-        </w:tc>
-      </w:tr>
-      <w:tr>
-        <w:tc>
-          <w:tcPr>
-            <w:tcW w:w="5387" w:type="dxa"/>
-          </w:tcPr>
-          <w:p>
-            <w:pPr>
-              <w:rPr>
-                <w:rFonts w:ascii="Times New Roman" w:eastAsia="Times New Roman" w:hAnsi="Times New Roman" w:cs="Times New Roman"/>
-                <w:b/>
-                <w:bCs/>
-                <w:sz w:val="24"/>
-                <w:szCs w:val="24"/>
-                <w:lang w:val="es-PE" w:eastAsia="es-PE"/>
-              </w:rPr>
-            </w:pPr>
-            <w:proofErr w:type="spellStart"/>
-            <w:r>
-              <w:rPr>
-                <w:rFonts w:ascii="Times New Roman" w:eastAsia="Times New Roman" w:hAnsi="Times New Roman" w:cs="Times New Roman"/>
-                <w:b/>
-                <w:bCs/>
-                <w:sz w:val="24"/>
-                <w:szCs w:val="24"/>
-                <w:lang w:val="es-PE" w:eastAsia="es-PE"/>
-              </w:rPr>
-              <w:t>fot_img</w:t>
-            </w:r>
-            <w:proofErr w:type="spellEnd"/>
-          </w:p>
-        </w:tc>
-        <w:tc>
-          <w:tcPr>
-            <w:tcW w:w="3569" w:type="dxa"/>
-          </w:tcPr>
-          <w:p>
-            <w:pPr>
-              <w:rPr>
-                <w:rFonts w:ascii="Times New Roman" w:eastAsia="Times New Roman" w:hAnsi="Times New Roman" w:cs="Times New Roman"/>
-                <w:color w:val="717171"/>
-                <w:sz w:val="24"/>
-                <w:szCs w:val="24"/>
-                <w:lang w:val="es-PE" w:eastAsia="es-PE"/>
-              </w:rPr>
-            </w:pPr>
-            <w:r>
-              <w:rPr>
-                <w:rFonts w:ascii="Times New Roman" w:eastAsia="Times New Roman" w:hAnsi="Times New Roman" w:cs="Times New Roman"/>
-                <w:color w:val="717171"/>
-                <w:sz w:val="24"/>
-                <w:szCs w:val="24"/>
-                <w:lang w:val="es-PE" w:eastAsia="es-PE"/>
-              </w:rPr>
-              <w:t>data:image/jpeg;base64,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</w:t>
-            </w:r>
-          </w:p>
-        </w:tc>
-      </w:tr>
-    </w:tbl>
-    <w:p>
-      <w:pPr>
-        <w:rPr>
-          <w:lang w:val="es-PE"/>
-        </w:rPr>
-      </w:pPr>
-      <w:r>
-        <w:rPr>
-          <w:lang w:val="es-PE"/>
-        </w:rPr>
-        <w:tab/>
-      </w:r>
-      <w:r>
-        <w:rPr>
-          <w:lang w:val="es-PE"/>
-        </w:rPr>
-        <w:t>La imagen debe estar codificada en base64</w:t>
-      </w:r>
-    </w:p>
-    <w:p>
-      <w:r>
-        <w:br w:type="page"/>
-      </w:r>
-    </w:p>
-    <w:p>
-      <w:pPr>
-        <w:ind w:left="708"/>
-        <w:rPr>
-          <w:lang w:val="es-PE"/>
-        </w:rPr>
-      </w:pPr>
-      <w:r>
-        <w:rPr>
-          <w:lang w:val="es-PE"/>
-        </w:rPr>
-        <w:lastRenderedPageBreak/>
-        <w:br w:type="page"/>
-      </w:r>
-    </w:p>
-    <w:p>
-      <w:pPr>
-        <w:pStyle w:val="Prrafodelista"/>
-        <w:numPr>
-          <w:ilvl w:val="1"/>
-          <w:numId w:val="6"/>
-        </w:numPr>
-        <w:outlineLvl w:val="1"/>
-      </w:pPr>
-      <w:r>
-        <w:lastRenderedPageBreak/>
-        <w:t>Mostrar Todas las Publicaciones</w:t>
-      </w:r>
-    </w:p>
-    <w:p>
-      <w:pPr>
-        <w:ind w:left="360"/>
-        <w:rPr>
-          <w:lang w:val="en-US"/>
-        </w:rPr>
-      </w:pPr>
-      <w:r>
-        <w:rPr>
-          <w:color w:val="00B050"/>
-          <w:lang w:val="en-US"/>
-        </w:rPr>
-        <w:t>GET</w:t>
-      </w:r>
-      <w:r>
-        <w:rPr>
-          <w:lang w:val="en-US"/>
-        </w:rPr>
-        <w:t xml:space="preserve">: http://localhost:3700/api/publicacion </w:t>
-      </w:r>
-    </w:p>
-    <w:p>
-      <w:pPr>
-        <w:ind w:left="360"/>
-        <w:rPr>
-          <w:lang w:val="en-US"/>
-        </w:rPr>
-      </w:pPr>
-      <w:r>
-        <w:rPr>
-          <w:noProof/>
-          <w:lang w:val="es-PE" w:eastAsia="es-PE"/>
-        </w:rPr>
         <w:drawing>
-          <wp:inline distT="0" distB="0" distL="0" distR="0" wp14:anchorId="33B27C70" wp14:editId="75CD5750">
-            <wp:extent cx="5400040" cy="3975735"/>
-            <wp:effectExtent l="0" t="0" r="0" b="5715"/>
-            <wp:docPr id="8" name="Imagen 8"/>
+          <wp:inline distT="0" distB="0" distL="0" distR="0" wp14:anchorId="261E27A0" wp14:editId="740E6D0F">
+            <wp:extent cx="6645910" cy="3990340"/>
+            <wp:effectExtent l="0" t="0" r="2540" b="0"/>
+            <wp:docPr id="16" name="Imagen 16"/>
             <wp:cNvGraphicFramePr>
               <a:graphicFrameLocks xmlns:a="http://schemas.openxmlformats.org/drawingml/2006/main" noChangeAspect="1"/>
             </wp:cNvGraphicFramePr>
@@ -1989,7 +1512,7 @@
                   <pic:spPr>
                     <a:xfrm>
                       <a:off x="0" y="0"/>
-                      <a:ext cx="5400040" cy="3975735"/>
+                      <a:ext cx="6645910" cy="3990340"/>
                     </a:xfrm>
                     <a:prstGeom prst="rect">
                       <a:avLst/>
@@ -2002,9 +1525,30 @@
         </w:drawing>
       </w:r>
     </w:p>
+    <w:p/>
     <w:p>
       <w:r>
         <w:br w:type="page"/>
+      </w:r>
+    </w:p>
+    <w:p>
+      <w:pPr>
+        <w:pStyle w:val="Prrafodelista"/>
+        <w:numPr>
+          <w:ilvl w:val="0"/>
+          <w:numId w:val="7"/>
+        </w:numPr>
+        <w:outlineLvl w:val="0"/>
+        <w:rPr>
+          <w:b/>
+        </w:rPr>
+      </w:pPr>
+      <w:r>
+        <w:rPr>
+          <w:b/>
+        </w:rPr>
+        <w:lastRenderedPageBreak/>
+        <w:t>PUBLICACIÓN</w:t>
       </w:r>
     </w:p>
     <w:p>
@@ -2012,55 +1556,58 @@
         <w:pStyle w:val="Prrafodelista"/>
         <w:numPr>
           <w:ilvl w:val="1"/>
-          <w:numId w:val="6"/>
+          <w:numId w:val="7"/>
         </w:numPr>
         <w:outlineLvl w:val="1"/>
       </w:pPr>
       <w:r>
-        <w:lastRenderedPageBreak/>
-        <w:t>Mostrar publicaciones</w:t>
-      </w:r>
-      <w:r>
-        <w:t xml:space="preserve"> activas </w:t>
-      </w:r>
-      <w:r>
-        <w:t xml:space="preserve">por nombre </w:t>
+        <w:t xml:space="preserve">Crear </w:t>
+      </w:r>
+      <w:r>
+        <w:t>Publicación</w:t>
       </w:r>
     </w:p>
     <w:p>
       <w:pPr>
         <w:ind w:left="360"/>
         <w:rPr>
-          <w:color w:val="00B050"/>
-          <w:lang w:val="en-US"/>
-        </w:rPr>
-      </w:pPr>
-      <w:r>
-        <w:rPr>
-          <w:color w:val="00B050"/>
-          <w:lang w:val="en-US"/>
-        </w:rPr>
-        <w:t>GET</w:t>
-      </w:r>
-      <w:r>
-        <w:rPr>
-          <w:lang w:val="en-US"/>
-        </w:rPr>
-        <w:t>: http://localhost:3700/api/publicacion/buscarByNombre/</w:t>
-      </w:r>
-      <w:r>
-        <w:rPr>
-          <w:color w:val="00B050"/>
-          <w:lang w:val="en-US"/>
-        </w:rPr>
-        <w:t>:nombre</w:t>
-      </w:r>
-    </w:p>
-    <w:p>
-      <w:pPr>
-        <w:ind w:left="360"/>
-        <w:rPr>
-          <w:lang w:val="en-US"/>
+          <w:lang w:val="en-US"/>
+        </w:rPr>
+      </w:pPr>
+      <w:bookmarkStart w:id="0" w:name="_GoBack"/>
+      <w:r>
+        <w:rPr>
+          <w:color w:val="00B050"/>
+          <w:lang w:val="en-US"/>
+        </w:rPr>
+        <w:t>POST</w:t>
+      </w:r>
+      <w:bookmarkEnd w:id="0"/>
+      <w:r>
+        <w:rPr>
+          <w:lang w:val="en-US"/>
+        </w:rPr>
+        <w:t xml:space="preserve">: </w:t>
+      </w:r>
+      <w:r>
+        <w:rPr>
+          <w:color w:val="2E74B5" w:themeColor="accent1" w:themeShade="BF"/>
+          <w:lang w:val="en-US"/>
+        </w:rPr>
+        <w:t>https://backend-ecollect.herokuapp.com/</w:t>
+      </w:r>
+      <w:r>
+        <w:rPr>
+          <w:lang w:val="en-US"/>
+        </w:rPr>
+        <w:t>api/publicacion</w:t>
+      </w:r>
+    </w:p>
+    <w:p>
+      <w:pPr>
+        <w:ind w:firstLine="360"/>
+        <w:rPr>
+          <w:lang w:val="es-PE"/>
         </w:rPr>
       </w:pPr>
       <w:r>
@@ -2068,11 +1615,39 @@
           <w:noProof/>
           <w:lang w:val="es-PE" w:eastAsia="es-PE"/>
         </w:rPr>
+        <w:t>Enviar :</w:t>
+      </w:r>
+      <w:r>
+        <w:rPr>
+          <w:lang w:val="es-PE"/>
+        </w:rPr>
+        <w:t xml:space="preserve"> </w:t>
+      </w:r>
+      <w:r>
+        <w:rPr>
+          <w:lang w:val="es-PE"/>
+        </w:rPr>
+        <w:t>La imagen debe estar codificada en base64</w:t>
+      </w:r>
+    </w:p>
+    <w:p>
+      <w:pPr>
+        <w:ind w:left="360"/>
+        <w:rPr>
+          <w:noProof/>
+          <w:lang w:val="es-PE" w:eastAsia="es-PE"/>
+        </w:rPr>
+      </w:pPr>
+      <w:r>
+        <w:rPr>
+          <w:noProof/>
+          <w:lang w:val="es-PE" w:eastAsia="es-PE"/>
+        </w:rPr>
         <w:drawing>
-          <wp:inline distT="0" distB="0" distL="0" distR="0" wp14:anchorId="30E764F9" wp14:editId="61F79A4A">
-            <wp:extent cx="5400040" cy="3458845"/>
-            <wp:effectExtent l="0" t="0" r="0" b="8255"/>
-            <wp:docPr id="9" name="Imagen 9"/>
+          <wp:inline distT="0" distB="0" distL="0" distR="0" wp14:anchorId="679AD07F" wp14:editId="79D2CD2F">
+            <wp:extent cx="6645910" cy="6120130"/>
+            <wp:effectExtent l="0" t="0" r="2540" b="0"/>
+            <wp:docPr id="2" name="Imagen 2"/>
             <wp:cNvGraphicFramePr>
               <a:graphicFrameLocks xmlns:a="http://schemas.openxmlformats.org/drawingml/2006/main" noChangeAspect="1"/>
             </wp:cNvGraphicFramePr>
@@ -2092,7 +1667,7 @@
                   <pic:spPr>
                     <a:xfrm>
                       <a:off x="0" y="0"/>
-                      <a:ext cx="5400040" cy="3458845"/>
+                      <a:ext cx="6645910" cy="6120130"/>
                     </a:xfrm>
                     <a:prstGeom prst="rect">
                       <a:avLst/>
@@ -2107,6 +1682,23 @@
     </w:p>
     <w:p>
       <w:r>
+        <w:rPr>
+          <w:lang w:val="es-PE"/>
+        </w:rPr>
+        <w:tab/>
+      </w:r>
+    </w:p>
+    <w:p>
+      <w:pPr>
+        <w:ind w:left="708"/>
+        <w:rPr>
+          <w:lang w:val="es-PE"/>
+        </w:rPr>
+      </w:pPr>
+      <w:r>
+        <w:rPr>
+          <w:lang w:val="es-PE"/>
+        </w:rPr>
         <w:br w:type="page"/>
       </w:r>
     </w:p>
@@ -2115,26 +1707,24 @@
         <w:pStyle w:val="Prrafodelista"/>
         <w:numPr>
           <w:ilvl w:val="1"/>
-          <w:numId w:val="6"/>
+          <w:numId w:val="7"/>
         </w:numPr>
         <w:outlineLvl w:val="1"/>
       </w:pPr>
       <w:r>
         <w:lastRenderedPageBreak/>
-        <w:t>Mostrar Publicaciones activas por nombre y Categoría</w:t>
+        <w:t>Mostrar Todas las Publicaciones</w:t>
       </w:r>
     </w:p>
     <w:p>
       <w:pPr>
         <w:ind w:left="360"/>
         <w:rPr>
-          <w:color w:val="00B050"/>
-          <w:lang w:val="en-US"/>
-        </w:rPr>
-      </w:pPr>
-      <w:r>
-        <w:rPr>
-          <w:b/>
+          <w:lang w:val="en-US"/>
+        </w:rPr>
+      </w:pPr>
+      <w:r>
+        <w:rPr>
           <w:color w:val="00B050"/>
           <w:lang w:val="en-US"/>
         </w:rPr>
@@ -2144,65 +1734,40 @@
         <w:rPr>
           <w:lang w:val="en-US"/>
         </w:rPr>
-        <w:t>: http://localhost:3700/api/publicacion/</w:t>
-      </w:r>
-      <w:r>
+        <w:t xml:space="preserve">: </w:t>
+      </w:r>
+      <w:r>
+        <w:rPr>
+          <w:color w:val="2E74B5" w:themeColor="accent1" w:themeShade="BF"/>
+          <w:lang w:val="en-US"/>
+        </w:rPr>
+        <w:t>https://backend-ecollect.herokuapp.com/</w:t>
+      </w:r>
+      <w:r>
+        <w:rPr>
+          <w:lang w:val="en-US"/>
+        </w:rPr>
+        <w:t>api/publicacion</w:t>
+      </w:r>
+      <w:r>
+        <w:rPr>
+          <w:lang w:val="en-US"/>
+        </w:rPr>
+        <w:t>/</w:t>
+      </w:r>
+      <w:r>
+        <w:rPr>
+          <w:color w:val="00B050"/>
+          <w:lang w:val="en-US"/>
+        </w:rPr>
+        <w:t>:publi_estado</w:t>
+      </w:r>
+      <w:r>
+        <w:rPr>
+          <w:lang w:val="en-US"/>
+        </w:rPr>
         <w:t xml:space="preserve"> </w:t>
       </w:r>
-      <w:proofErr w:type="spellStart"/>
-      <w:r>
-        <w:rPr>
-          <w:lang w:val="en-US"/>
-        </w:rPr>
-        <w:t>buscarByNombreyCatProd</w:t>
-      </w:r>
-      <w:proofErr w:type="spellEnd"/>
-      <w:r>
-        <w:rPr>
-          <w:lang w:val="en-US"/>
-        </w:rPr>
-        <w:t>/</w:t>
-      </w:r>
-      <w:proofErr w:type="gramStart"/>
-      <w:r>
-        <w:rPr>
-          <w:color w:val="00B050"/>
-          <w:lang w:val="en-US"/>
-        </w:rPr>
-        <w:t>:</w:t>
-      </w:r>
-      <w:proofErr w:type="spellStart"/>
-      <w:r>
-        <w:rPr>
-          <w:color w:val="00B050"/>
-          <w:lang w:val="en-US"/>
-        </w:rPr>
-        <w:t>nombre</w:t>
-      </w:r>
-      <w:proofErr w:type="spellEnd"/>
-      <w:proofErr w:type="gramEnd"/>
-      <w:r>
-        <w:rPr>
-          <w:lang w:val="en-US"/>
-        </w:rPr>
-        <w:t>/</w:t>
-      </w:r>
-      <w:r>
-        <w:rPr>
-          <w:color w:val="00B050"/>
-          <w:lang w:val="en-US"/>
-        </w:rPr>
-        <w:t>:</w:t>
-      </w:r>
-      <w:proofErr w:type="spellStart"/>
-      <w:r>
-        <w:rPr>
-          <w:color w:val="00B050"/>
-          <w:lang w:val="en-US"/>
-        </w:rPr>
-        <w:t>catpro_id</w:t>
-      </w:r>
-      <w:proofErr w:type="spellEnd"/>
     </w:p>
     <w:p>
       <w:pPr>
@@ -2217,10 +1782,10 @@
           <w:lang w:val="es-PE" w:eastAsia="es-PE"/>
         </w:rPr>
         <w:drawing>
-          <wp:inline distT="0" distB="0" distL="0" distR="0" wp14:anchorId="2D8F46E0" wp14:editId="7549FE9D">
-            <wp:extent cx="5400040" cy="3133725"/>
-            <wp:effectExtent l="0" t="0" r="0" b="9525"/>
-            <wp:docPr id="12" name="Imagen 12"/>
+          <wp:inline distT="0" distB="0" distL="0" distR="0" wp14:anchorId="06CB868C" wp14:editId="5933ED26">
+            <wp:extent cx="4597879" cy="6223635"/>
+            <wp:effectExtent l="0" t="0" r="0" b="5715"/>
+            <wp:docPr id="4" name="Imagen 4"/>
             <wp:cNvGraphicFramePr>
               <a:graphicFrameLocks xmlns:a="http://schemas.openxmlformats.org/drawingml/2006/main" noChangeAspect="1"/>
             </wp:cNvGraphicFramePr>
@@ -2231,20 +1796,27 @@
                     <pic:cNvPr id="1" name=""/>
                     <pic:cNvPicPr/>
                   </pic:nvPicPr>
-                  <pic:blipFill>
+                  <pic:blipFill rotWithShape="1">
                     <a:blip r:embed="rId18"/>
-                    <a:stretch>
-                      <a:fillRect/>
-                    </a:stretch>
+                    <a:srcRect r="30816"/>
+                    <a:stretch/>
                   </pic:blipFill>
-                  <pic:spPr>
+                  <pic:spPr bwMode="auto">
                     <a:xfrm>
                       <a:off x="0" y="0"/>
-                      <a:ext cx="5400040" cy="3133725"/>
+                      <a:ext cx="4597879" cy="6223635"/>
                     </a:xfrm>
                     <a:prstGeom prst="rect">
                       <a:avLst/>
                     </a:prstGeom>
+                    <a:ln>
+                      <a:noFill/>
+                    </a:ln>
+                    <a:extLst>
+                      <a:ext uri="{53640926-AAD7-44D8-BBD7-CCE9431645EC}">
+                        <a14:shadowObscured xmlns:a14="http://schemas.microsoft.com/office/drawing/2010/main"/>
+                      </a:ext>
+                    </a:extLst>
                   </pic:spPr>
                 </pic:pic>
               </a:graphicData>
@@ -2254,88 +1826,124 @@
       </w:r>
     </w:p>
     <w:p>
+      <w:r>
+        <w:br w:type="page"/>
+      </w:r>
+    </w:p>
+    <w:p>
       <w:pPr>
         <w:pStyle w:val="Prrafodelista"/>
         <w:numPr>
           <w:ilvl w:val="1"/>
-          <w:numId w:val="6"/>
+          <w:numId w:val="7"/>
         </w:numPr>
-        <w:outlineLvl w:val="1"/>
-      </w:pPr>
-      <w:r>
-        <w:t>Mostrar todas las pu</w:t>
-      </w:r>
-      <w:r>
-        <w:t xml:space="preserve">blicaciones de un usuario por </w:t>
+      </w:pPr>
+      <w:r>
+        <w:lastRenderedPageBreak/>
+        <w:t xml:space="preserve">Mostrar Todas </w:t>
+      </w:r>
+      <w:r>
+        <w:t>las fotos de una publicación</w:t>
+      </w:r>
+    </w:p>
+    <w:p>
+      <w:pPr>
+        <w:ind w:left="360"/>
+        <w:rPr>
+          <w:b/>
+          <w:color w:val="00B050"/>
+          <w:lang w:val="en-US"/>
+        </w:rPr>
+      </w:pPr>
+      <w:r>
+        <w:rPr>
+          <w:b/>
+          <w:color w:val="00B050"/>
+          <w:lang w:val="en-US"/>
+        </w:rPr>
+        <w:t>GET</w:t>
+      </w:r>
+      <w:r>
+        <w:rPr>
+          <w:lang w:val="en-US"/>
+        </w:rPr>
+        <w:t xml:space="preserve">: </w:t>
+      </w:r>
+      <w:r>
+        <w:rPr>
+          <w:color w:val="2E74B5" w:themeColor="accent1" w:themeShade="BF"/>
+          <w:lang w:val="en-US"/>
+        </w:rPr>
+        <w:t>https://backend-ecollect.herokuapp.com/</w:t>
+      </w:r>
+      <w:r>
+        <w:rPr>
+          <w:lang w:val="en-US"/>
+        </w:rPr>
+        <w:t>api/publicacion/fotos/</w:t>
+      </w:r>
+      <w:r>
+        <w:rPr>
+          <w:b/>
+          <w:color w:val="00B050"/>
+          <w:lang w:val="en-US"/>
+        </w:rPr>
+        <w:t>:publi_id</w:t>
+      </w:r>
+    </w:p>
+    <w:p>
+      <w:pPr>
+        <w:ind w:left="360"/>
+        <w:rPr>
+          <w:lang w:val="es-PE"/>
+        </w:rPr>
+      </w:pPr>
+      <w:r>
+        <w:rPr>
+          <w:lang w:val="es-PE"/>
+        </w:rPr>
+        <w:t xml:space="preserve">Ojo: Se retorna la imagen en </w:t>
       </w:r>
       <w:proofErr w:type="spellStart"/>
       <w:r>
-        <w:t>usu_id</w:t>
+        <w:rPr>
+          <w:lang w:val="es-PE"/>
+        </w:rPr>
+        <w:t>format</w:t>
       </w:r>
       <w:proofErr w:type="spellEnd"/>
-    </w:p>
-    <w:p>
-      <w:pPr>
-        <w:ind w:left="360"/>
-        <w:rPr>
-          <w:color w:val="00B050"/>
-          <w:lang w:val="en-US"/>
-        </w:rPr>
-      </w:pPr>
-      <w:r>
-        <w:rPr>
-          <w:b/>
-          <w:color w:val="00B050"/>
-          <w:lang w:val="en-US"/>
-        </w:rPr>
-        <w:t>GET</w:t>
-      </w:r>
-      <w:r>
-        <w:rPr>
-          <w:lang w:val="en-US"/>
-        </w:rPr>
-        <w:t>: http://localhost:3700/api</w:t>
-      </w:r>
-      <w:r>
-        <w:rPr>
-          <w:lang w:val="en-US"/>
-        </w:rPr>
-        <w:t>/publicacion/buscarByIdUsuario/</w:t>
-      </w:r>
-      <w:r>
-        <w:rPr>
-          <w:color w:val="00B050"/>
-          <w:lang w:val="en-US"/>
-        </w:rPr>
-        <w:t xml:space="preserve">: </w:t>
+      <w:r>
+        <w:rPr>
+          <w:lang w:val="es-PE"/>
+        </w:rPr>
+        <w:t xml:space="preserve"> base64, se debe decodificar en el </w:t>
       </w:r>
       <w:proofErr w:type="spellStart"/>
       <w:r>
         <w:rPr>
-          <w:color w:val="00B050"/>
-          <w:lang w:val="en-US"/>
-        </w:rPr>
-        <w:t>usu_id</w:t>
+          <w:lang w:val="es-PE"/>
+        </w:rPr>
+        <w:t>FrontEnd</w:t>
       </w:r>
       <w:proofErr w:type="spellEnd"/>
-    </w:p>
-    <w:p>
-      <w:pPr>
-        <w:ind w:left="360"/>
-        <w:rPr>
-          <w:lang w:val="en-US"/>
-        </w:rPr>
-      </w:pPr>
+      <w:r>
+        <w:rPr>
+          <w:lang w:val="es-PE"/>
+        </w:rPr>
+        <w:t xml:space="preserve"> para ser mostrado.</w:t>
+      </w:r>
+    </w:p>
+    <w:p>
       <w:r>
         <w:rPr>
           <w:noProof/>
           <w:lang w:val="es-PE" w:eastAsia="es-PE"/>
         </w:rPr>
         <w:drawing>
-          <wp:inline distT="0" distB="0" distL="0" distR="0" wp14:anchorId="12911404" wp14:editId="0D55CB97">
-            <wp:extent cx="5400040" cy="4227830"/>
-            <wp:effectExtent l="0" t="0" r="0" b="1270"/>
-            <wp:docPr id="13" name="Imagen 13"/>
+          <wp:inline distT="0" distB="0" distL="0" distR="0" wp14:anchorId="42B01BE0" wp14:editId="2FDDC66B">
+            <wp:extent cx="6645910" cy="5040630"/>
+            <wp:effectExtent l="0" t="0" r="2540" b="7620"/>
+            <wp:docPr id="11" name="Imagen 11"/>
             <wp:cNvGraphicFramePr>
               <a:graphicFrameLocks xmlns:a="http://schemas.openxmlformats.org/drawingml/2006/main" noChangeAspect="1"/>
             </wp:cNvGraphicFramePr>
@@ -2355,7 +1963,7 @@
                   <pic:spPr>
                     <a:xfrm>
                       <a:off x="0" y="0"/>
-                      <a:ext cx="5400040" cy="4227830"/>
+                      <a:ext cx="6645910" cy="5040630"/>
                     </a:xfrm>
                     <a:prstGeom prst="rect">
                       <a:avLst/>
@@ -2367,6 +1975,8 @@
           </wp:inline>
         </w:drawing>
       </w:r>
+    </w:p>
+    <w:p>
       <w:r>
         <w:br w:type="page"/>
       </w:r>
@@ -2376,55 +1986,34 @@
         <w:pStyle w:val="Prrafodelista"/>
         <w:numPr>
           <w:ilvl w:val="1"/>
-          <w:numId w:val="6"/>
+          <w:numId w:val="7"/>
         </w:numPr>
         <w:outlineLvl w:val="1"/>
       </w:pPr>
       <w:r>
         <w:lastRenderedPageBreak/>
-        <w:t xml:space="preserve">Mostrar publicación por </w:t>
-      </w:r>
-      <w:proofErr w:type="spellStart"/>
-      <w:r>
-        <w:t>IdPublicacion</w:t>
-      </w:r>
-      <w:proofErr w:type="spellEnd"/>
-    </w:p>
-    <w:p>
-      <w:pPr>
-        <w:ind w:left="708"/>
-      </w:pPr>
-      <w:r>
-        <w:t xml:space="preserve">Incluye los Modelos </w:t>
-      </w:r>
-      <w:r>
-        <w:rPr>
-          <w:color w:val="0070C0"/>
-        </w:rPr>
-        <w:t xml:space="preserve">Fotos </w:t>
-      </w:r>
-      <w:r>
-        <w:t xml:space="preserve">y </w:t>
-      </w:r>
-      <w:r>
-        <w:rPr>
-          <w:color w:val="0070C0"/>
-        </w:rPr>
-        <w:t>Oferta</w:t>
+        <w:t>Mostrar publicaciones</w:t>
+      </w:r>
+      <w:r>
+        <w:t xml:space="preserve"> </w:t>
+      </w:r>
+      <w:r>
+        <w:t xml:space="preserve">por nombre </w:t>
+      </w:r>
+      <w:r>
+        <w:t xml:space="preserve"> y por estado</w:t>
       </w:r>
     </w:p>
     <w:p>
       <w:pPr>
         <w:ind w:left="360"/>
         <w:rPr>
-          <w:b/>
-          <w:color w:val="00B050"/>
-          <w:lang w:val="en-US"/>
-        </w:rPr>
-      </w:pPr>
-      <w:r>
-        <w:rPr>
-          <w:b/>
+          <w:color w:val="00B050"/>
+          <w:lang w:val="en-US"/>
+        </w:rPr>
+      </w:pPr>
+      <w:r>
+        <w:rPr>
           <w:color w:val="00B050"/>
           <w:lang w:val="en-US"/>
         </w:rPr>
@@ -2434,15 +2023,34 @@
         <w:rPr>
           <w:lang w:val="en-US"/>
         </w:rPr>
-        <w:t>: http://localhost:3700/api/publicacion/</w:t>
-      </w:r>
-      <w:r>
-        <w:rPr>
-          <w:b/>
-          <w:color w:val="00B050"/>
-          <w:lang w:val="en-US"/>
-        </w:rPr>
-        <w:t>:publi_id</w:t>
+        <w:t xml:space="preserve">: </w:t>
+      </w:r>
+      <w:r>
+        <w:rPr>
+          <w:color w:val="2E74B5" w:themeColor="accent1" w:themeShade="BF"/>
+          <w:lang w:val="en-US"/>
+        </w:rPr>
+        <w:t>https://backend-ecollect.herokuapp.com/</w:t>
+      </w:r>
+      <w:r>
+        <w:rPr>
+          <w:lang w:val="en-US"/>
+        </w:rPr>
+        <w:t>api/publicacion/buscarByNombre/</w:t>
+      </w:r>
+      <w:r>
+        <w:rPr>
+          <w:color w:val="00B050"/>
+          <w:lang w:val="en-US"/>
+        </w:rPr>
+        <w:t>:nombre</w:t>
+      </w:r>
+      <w:r>
+        <w:rPr>
+          <w:color w:val="00B050"/>
+          <w:lang w:val="en-US"/>
+        </w:rPr>
+        <w:t>/:publi_estado</w:t>
       </w:r>
     </w:p>
     <w:p>
@@ -2458,10 +2066,10 @@
           <w:lang w:val="es-PE" w:eastAsia="es-PE"/>
         </w:rPr>
         <w:drawing>
-          <wp:inline distT="0" distB="0" distL="0" distR="0" wp14:anchorId="101CF938" wp14:editId="11E6C87B">
-            <wp:extent cx="5400040" cy="5464175"/>
-            <wp:effectExtent l="0" t="0" r="0" b="3175"/>
-            <wp:docPr id="17" name="Imagen 17"/>
+          <wp:inline distT="0" distB="0" distL="0" distR="0" wp14:anchorId="241CD40B" wp14:editId="653DA785">
+            <wp:extent cx="6219825" cy="5343525"/>
+            <wp:effectExtent l="0" t="0" r="9525" b="9525"/>
+            <wp:docPr id="5" name="Imagen 5"/>
             <wp:cNvGraphicFramePr>
               <a:graphicFrameLocks xmlns:a="http://schemas.openxmlformats.org/drawingml/2006/main" noChangeAspect="1"/>
             </wp:cNvGraphicFramePr>
@@ -2481,7 +2089,7 @@
                   <pic:spPr>
                     <a:xfrm>
                       <a:off x="0" y="0"/>
-                      <a:ext cx="5400040" cy="5464175"/>
+                      <a:ext cx="6219825" cy="5343525"/>
                     </a:xfrm>
                     <a:prstGeom prst="rect">
                       <a:avLst/>
@@ -2504,56 +2112,140 @@
         <w:pStyle w:val="Prrafodelista"/>
         <w:numPr>
           <w:ilvl w:val="1"/>
-          <w:numId w:val="6"/>
+          <w:numId w:val="7"/>
         </w:numPr>
         <w:outlineLvl w:val="1"/>
       </w:pPr>
       <w:r>
         <w:lastRenderedPageBreak/>
-        <w:t xml:space="preserve">Modificar Estado </w:t>
-      </w:r>
-      <w:r>
-        <w:t>Publicación</w:t>
+        <w:t xml:space="preserve">Mostrar Publicaciones por nombre </w:t>
+      </w:r>
+      <w:r>
+        <w:t>,</w:t>
+      </w:r>
+      <w:r>
+        <w:t xml:space="preserve"> Categoría</w:t>
+      </w:r>
+      <w:r>
+        <w:t xml:space="preserve"> y estado</w:t>
+      </w:r>
+    </w:p>
+    <w:p>
+      <w:pPr>
+        <w:ind w:left="360"/>
+        <w:rPr>
+          <w:color w:val="00B050"/>
+          <w:lang w:val="en-US"/>
+        </w:rPr>
+      </w:pPr>
+      <w:r>
+        <w:rPr>
+          <w:b/>
+          <w:color w:val="00B050"/>
+          <w:lang w:val="en-US"/>
+        </w:rPr>
+        <w:t>GET</w:t>
+      </w:r>
+      <w:r>
+        <w:rPr>
+          <w:lang w:val="en-US"/>
+        </w:rPr>
+        <w:t xml:space="preserve">: </w:t>
+      </w:r>
+      <w:r>
+        <w:rPr>
+          <w:color w:val="2E74B5" w:themeColor="accent1" w:themeShade="BF"/>
+          <w:lang w:val="en-US"/>
+        </w:rPr>
+        <w:t>https://backend-ecollect.herokuapp.com/</w:t>
+      </w:r>
+      <w:r>
+        <w:rPr>
+          <w:lang w:val="en-US"/>
+        </w:rPr>
+        <w:t>api/publicacion/</w:t>
       </w:r>
       <w:r>
         <w:t xml:space="preserve"> </w:t>
       </w:r>
-    </w:p>
-    <w:p>
-      <w:pPr>
-        <w:ind w:left="708" w:firstLine="360"/>
-        <w:rPr>
-          <w:color w:val="FF0000"/>
-        </w:rPr>
-      </w:pPr>
-      <w:r>
-        <w:rPr>
-          <w:color w:val="FF0000"/>
-        </w:rPr>
-        <w:t>Ojo: Para Anular Publicación se cambia el estado a (estado a=anulado)</w:t>
-      </w:r>
-    </w:p>
-    <w:p>
-      <w:pPr>
-        <w:ind w:left="360"/>
-        <w:rPr>
-          <w:lang w:val="en-US"/>
-        </w:rPr>
-      </w:pPr>
-      <w:r>
-        <w:rPr>
-          <w:b/>
-          <w:color w:val="00B050"/>
-          <w:lang w:val="en-US"/>
-        </w:rPr>
-        <w:t>PUT</w:t>
-      </w:r>
-      <w:r>
-        <w:rPr>
-          <w:lang w:val="en-US"/>
-        </w:rPr>
-        <w:t>: http://localhost:3700/api/publicacion/cambiarEstado</w:t>
-      </w:r>
+      <w:proofErr w:type="spellStart"/>
+      <w:r>
+        <w:rPr>
+          <w:lang w:val="en-US"/>
+        </w:rPr>
+        <w:t>buscarByNombreyCatProd</w:t>
+      </w:r>
+      <w:proofErr w:type="spellEnd"/>
+      <w:r>
+        <w:rPr>
+          <w:lang w:val="en-US"/>
+        </w:rPr>
+        <w:t>/</w:t>
+      </w:r>
+      <w:proofErr w:type="gramStart"/>
+      <w:r>
+        <w:rPr>
+          <w:color w:val="00B050"/>
+          <w:lang w:val="en-US"/>
+        </w:rPr>
+        <w:t>:</w:t>
+      </w:r>
+      <w:proofErr w:type="spellStart"/>
+      <w:r>
+        <w:rPr>
+          <w:color w:val="00B050"/>
+          <w:lang w:val="en-US"/>
+        </w:rPr>
+        <w:t>nombre</w:t>
+      </w:r>
+      <w:proofErr w:type="spellEnd"/>
+      <w:proofErr w:type="gramEnd"/>
+      <w:r>
+        <w:rPr>
+          <w:color w:val="00B050"/>
+          <w:lang w:val="en-US"/>
+        </w:rPr>
+        <w:t>/</w:t>
+      </w:r>
+      <w:r>
+        <w:rPr>
+          <w:color w:val="00B050"/>
+          <w:lang w:val="en-US"/>
+        </w:rPr>
+        <w:t>:</w:t>
+      </w:r>
+      <w:proofErr w:type="spellStart"/>
+      <w:r>
+        <w:rPr>
+          <w:color w:val="00B050"/>
+          <w:lang w:val="en-US"/>
+        </w:rPr>
+        <w:t>catpro</w:t>
+      </w:r>
+      <w:r>
+        <w:rPr>
+          <w:color w:val="00B050"/>
+          <w:lang w:val="en-US"/>
+        </w:rPr>
+        <w:t>_id</w:t>
+      </w:r>
+      <w:proofErr w:type="spellEnd"/>
+      <w:r>
+        <w:rPr>
+          <w:color w:val="00B050"/>
+          <w:lang w:val="en-US"/>
+        </w:rPr>
+        <w:t>/:</w:t>
+      </w:r>
+      <w:proofErr w:type="spellStart"/>
+      <w:r>
+        <w:rPr>
+          <w:color w:val="00B050"/>
+          <w:lang w:val="en-US"/>
+        </w:rPr>
+        <w:t>public_estado</w:t>
+      </w:r>
+      <w:proofErr w:type="spellEnd"/>
     </w:p>
     <w:p>
       <w:pPr>
@@ -2568,10 +2260,10 @@
           <w:lang w:val="es-PE" w:eastAsia="es-PE"/>
         </w:rPr>
         <w:drawing>
-          <wp:inline distT="0" distB="0" distL="0" distR="0" wp14:anchorId="1AC51E63" wp14:editId="1DE3A4AA">
-            <wp:extent cx="5400040" cy="4018280"/>
-            <wp:effectExtent l="0" t="0" r="0" b="1270"/>
-            <wp:docPr id="20" name="Imagen 20"/>
+          <wp:inline distT="0" distB="0" distL="0" distR="0" wp14:anchorId="0F8CA9A7" wp14:editId="50FFA22A">
+            <wp:extent cx="5629275" cy="4210050"/>
+            <wp:effectExtent l="0" t="0" r="9525" b="0"/>
+            <wp:docPr id="6" name="Imagen 6"/>
             <wp:cNvGraphicFramePr>
               <a:graphicFrameLocks xmlns:a="http://schemas.openxmlformats.org/drawingml/2006/main" noChangeAspect="1"/>
             </wp:cNvGraphicFramePr>
@@ -2591,7 +2283,7 @@
                   <pic:spPr>
                     <a:xfrm>
                       <a:off x="0" y="0"/>
-                      <a:ext cx="5400040" cy="4018280"/>
+                      <a:ext cx="5629275" cy="4210050"/>
                     </a:xfrm>
                     <a:prstGeom prst="rect">
                       <a:avLst/>
@@ -2606,202 +2298,82 @@
     </w:p>
     <w:p>
       <w:pPr>
-        <w:rPr>
-          <w:b/>
-        </w:rPr>
-      </w:pPr>
-      <w:r>
-        <w:rPr>
-          <w:b/>
-        </w:rPr>
-        <w:br w:type="page"/>
-      </w:r>
-    </w:p>
-    <w:p>
-      <w:pPr>
-        <w:pStyle w:val="Prrafodelista"/>
-        <w:numPr>
-          <w:ilvl w:val="0"/>
-          <w:numId w:val="6"/>
-        </w:numPr>
-        <w:outlineLvl w:val="0"/>
-        <w:rPr>
-          <w:b/>
-        </w:rPr>
-      </w:pPr>
-      <w:r>
-        <w:rPr>
-          <w:b/>
-        </w:rPr>
-        <w:lastRenderedPageBreak/>
-        <w:t>FOTO</w:t>
-      </w:r>
-    </w:p>
-    <w:p>
-      <w:pPr>
         <w:pStyle w:val="Prrafodelista"/>
         <w:numPr>
           <w:ilvl w:val="1"/>
-          <w:numId w:val="6"/>
+          <w:numId w:val="7"/>
         </w:numPr>
         <w:outlineLvl w:val="1"/>
       </w:pPr>
       <w:r>
-        <w:t xml:space="preserve">Subir Foto a </w:t>
-      </w:r>
-      <w:r>
-        <w:t>Publicación</w:t>
-      </w:r>
-      <w:r>
-        <w:t>(</w:t>
+        <w:t>Mostrar todas las pu</w:t>
+      </w:r>
+      <w:r>
+        <w:t xml:space="preserve">blicaciones de un usuario por </w:t>
       </w:r>
       <w:proofErr w:type="spellStart"/>
       <w:r>
-        <w:t>publi_id</w:t>
+        <w:t>usu_id</w:t>
       </w:r>
       <w:proofErr w:type="spellEnd"/>
-      <w:r>
-        <w:t>)</w:t>
-      </w:r>
-      <w:r>
-        <w:t xml:space="preserve"> &gt;Agregar Más Fotos</w:t>
-      </w:r>
-    </w:p>
-    <w:p>
-      <w:pPr>
-        <w:ind w:left="708"/>
-        <w:rPr>
-          <w:color w:val="FF0000"/>
-        </w:rPr>
-      </w:pPr>
-      <w:r>
-        <w:rPr>
-          <w:color w:val="FF0000"/>
-        </w:rPr>
-        <w:t>Ya está implementado subir una foto al crear la publicación</w:t>
-      </w:r>
-    </w:p>
-    <w:p>
-      <w:pPr>
-        <w:pStyle w:val="Prrafodelista"/>
-        <w:numPr>
-          <w:ilvl w:val="1"/>
-          <w:numId w:val="6"/>
-        </w:numPr>
-        <w:outlineLvl w:val="1"/>
-        <w:rPr>
-          <w:b/>
-        </w:rPr>
-      </w:pPr>
-      <w:r>
-        <w:t xml:space="preserve">Eliminar Foto de </w:t>
-      </w:r>
-      <w:r>
-        <w:t>Publicación</w:t>
-      </w:r>
-      <w:r>
-        <w:t>(</w:t>
+    </w:p>
+    <w:p>
+      <w:pPr>
+        <w:ind w:left="360"/>
+        <w:rPr>
+          <w:color w:val="00B050"/>
+          <w:lang w:val="en-US"/>
+        </w:rPr>
+      </w:pPr>
+      <w:r>
+        <w:rPr>
+          <w:b/>
+          <w:color w:val="00B050"/>
+          <w:lang w:val="en-US"/>
+        </w:rPr>
+        <w:t>GET</w:t>
+      </w:r>
+      <w:r>
+        <w:rPr>
+          <w:lang w:val="en-US"/>
+        </w:rPr>
+        <w:t xml:space="preserve">: </w:t>
+      </w:r>
+      <w:r>
+        <w:rPr>
+          <w:color w:val="2E74B5" w:themeColor="accent1" w:themeShade="BF"/>
+          <w:lang w:val="en-US"/>
+        </w:rPr>
+        <w:t>https://backend-ecollect.herokuapp.com/</w:t>
+      </w:r>
+      <w:r>
+        <w:rPr>
+          <w:lang w:val="en-US"/>
+        </w:rPr>
+        <w:t>api</w:t>
+      </w:r>
+      <w:r>
+        <w:rPr>
+          <w:lang w:val="en-US"/>
+        </w:rPr>
+        <w:t>/publicacion/buscarByIdUsuario/</w:t>
+      </w:r>
+      <w:r>
+        <w:rPr>
+          <w:color w:val="00B050"/>
+          <w:lang w:val="en-US"/>
+        </w:rPr>
+        <w:t xml:space="preserve">: </w:t>
       </w:r>
       <w:proofErr w:type="spellStart"/>
       <w:r>
-        <w:t>publi_id</w:t>
+        <w:rPr>
+          <w:color w:val="00B050"/>
+          <w:lang w:val="en-US"/>
+        </w:rPr>
+        <w:t>usu_id</w:t>
       </w:r>
       <w:proofErr w:type="spellEnd"/>
-      <w:r>
-        <w:t>)</w:t>
-      </w:r>
-    </w:p>
-    <w:p>
-      <w:pPr>
-        <w:ind w:left="708"/>
-        <w:rPr>
-          <w:color w:val="FF0000"/>
-        </w:rPr>
-      </w:pPr>
-      <w:r>
-        <w:rPr>
-          <w:color w:val="FF0000"/>
-        </w:rPr>
-        <w:t>No se pueden eliminar las fotos de una publicación</w:t>
-      </w:r>
-    </w:p>
-    <w:p>
-      <w:pPr>
-        <w:rPr>
-          <w:b/>
-        </w:rPr>
-      </w:pPr>
-      <w:r>
-        <w:rPr>
-          <w:b/>
-        </w:rPr>
-        <w:br w:type="page"/>
-      </w:r>
-    </w:p>
-    <w:p>
-      <w:pPr>
-        <w:pStyle w:val="Prrafodelista"/>
-        <w:numPr>
-          <w:ilvl w:val="0"/>
-          <w:numId w:val="6"/>
-        </w:numPr>
-        <w:outlineLvl w:val="0"/>
-        <w:rPr>
-          <w:b/>
-        </w:rPr>
-      </w:pPr>
-      <w:r>
-        <w:rPr>
-          <w:b/>
-        </w:rPr>
-        <w:lastRenderedPageBreak/>
-        <w:t>OFERTA</w:t>
-      </w:r>
-    </w:p>
-    <w:p>
-      <w:pPr>
-        <w:pStyle w:val="Prrafodelista"/>
-        <w:numPr>
-          <w:ilvl w:val="1"/>
-          <w:numId w:val="6"/>
-        </w:numPr>
-        <w:outlineLvl w:val="1"/>
-      </w:pPr>
-      <w:r>
-        <w:t>Crear Oferta</w:t>
-      </w:r>
-      <w:r>
-        <w:tab/>
-      </w:r>
-    </w:p>
-    <w:p>
-      <w:pPr>
-        <w:ind w:left="360"/>
-        <w:rPr>
-          <w:lang w:val="en-US"/>
-        </w:rPr>
-      </w:pPr>
-      <w:r>
-        <w:rPr>
-          <w:b/>
-          <w:color w:val="00B050"/>
-          <w:lang w:val="en-US"/>
-        </w:rPr>
-        <w:t>POST</w:t>
-      </w:r>
-      <w:r>
-        <w:rPr>
-          <w:color w:val="00B050"/>
-          <w:lang w:val="en-US"/>
-        </w:rPr>
-        <w:t>:</w:t>
-      </w:r>
-      <w:r>
-        <w:rPr>
-          <w:lang w:val="en-US"/>
-        </w:rPr>
-        <w:t xml:space="preserve"> http://localhost:3700/api/oferta</w:t>
-      </w:r>
     </w:p>
     <w:p>
       <w:pPr>
@@ -2815,11 +2387,12 @@
           <w:noProof/>
           <w:lang w:val="es-PE" w:eastAsia="es-PE"/>
         </w:rPr>
+        <w:lastRenderedPageBreak/>
         <w:drawing>
-          <wp:inline distT="0" distB="0" distL="0" distR="0" wp14:anchorId="1303B4A0" wp14:editId="52CD22D5">
-            <wp:extent cx="5400040" cy="4585970"/>
-            <wp:effectExtent l="0" t="0" r="0" b="5080"/>
-            <wp:docPr id="21" name="Imagen 21"/>
+          <wp:inline distT="0" distB="0" distL="0" distR="0" wp14:anchorId="12911404" wp14:editId="0D55CB97">
+            <wp:extent cx="5400040" cy="4227830"/>
+            <wp:effectExtent l="0" t="0" r="0" b="1270"/>
+            <wp:docPr id="13" name="Imagen 13"/>
             <wp:cNvGraphicFramePr>
               <a:graphicFrameLocks xmlns:a="http://schemas.openxmlformats.org/drawingml/2006/main" noChangeAspect="1"/>
             </wp:cNvGraphicFramePr>
@@ -2839,7 +2412,7 @@
                   <pic:spPr>
                     <a:xfrm>
                       <a:off x="0" y="0"/>
-                      <a:ext cx="5400040" cy="4585970"/>
+                      <a:ext cx="5400040" cy="4227830"/>
                     </a:xfrm>
                     <a:prstGeom prst="rect">
                       <a:avLst/>
@@ -2851,8 +2424,6 @@
           </wp:inline>
         </w:drawing>
       </w:r>
-    </w:p>
-    <w:p>
       <w:r>
         <w:br w:type="page"/>
       </w:r>
@@ -2862,33 +2433,49 @@
         <w:pStyle w:val="Prrafodelista"/>
         <w:numPr>
           <w:ilvl w:val="1"/>
-          <w:numId w:val="6"/>
+          <w:numId w:val="7"/>
         </w:numPr>
         <w:outlineLvl w:val="1"/>
       </w:pPr>
       <w:r>
         <w:lastRenderedPageBreak/>
-        <w:t xml:space="preserve">Mostrar todas las </w:t>
-      </w:r>
-      <w:r>
-        <w:t>ofertas por</w:t>
+        <w:t xml:space="preserve">Mostrar publicación por </w:t>
+      </w:r>
+      <w:proofErr w:type="spellStart"/>
+      <w:r>
+        <w:t>IdPublicacion</w:t>
+      </w:r>
+      <w:proofErr w:type="spellEnd"/>
+    </w:p>
+    <w:p>
+      <w:pPr>
+        <w:ind w:left="708"/>
+      </w:pPr>
+      <w:r>
+        <w:t>Incluye los Modelos</w:t>
       </w:r>
       <w:r>
         <w:t xml:space="preserve"> </w:t>
       </w:r>
-      <w:proofErr w:type="spellStart"/>
-      <w:r>
-        <w:t>publi_id</w:t>
-      </w:r>
-      <w:proofErr w:type="spellEnd"/>
-      <w:r>
-        <w:t xml:space="preserve"> en orden descendente por precio oferta</w:t>
-      </w:r>
-    </w:p>
-    <w:p>
-      <w:pPr>
-        <w:ind w:left="708"/>
-        <w:rPr>
+      <w:r>
+        <w:rPr>
+          <w:color w:val="0070C0"/>
+        </w:rPr>
+        <w:t>Oferta</w:t>
+      </w:r>
+      <w:r>
+        <w:rPr>
+          <w:color w:val="0070C0"/>
+        </w:rPr>
+        <w:t xml:space="preserve"> y Cita</w:t>
+      </w:r>
+    </w:p>
+    <w:p>
+      <w:pPr>
+        <w:ind w:left="360"/>
+        <w:rPr>
+          <w:b/>
+          <w:color w:val="00B050"/>
           <w:lang w:val="en-US"/>
         </w:rPr>
       </w:pPr>
@@ -2904,7 +2491,26 @@
         <w:rPr>
           <w:lang w:val="en-US"/>
         </w:rPr>
-        <w:t>: http://localhost:3700/api/oferta/</w:t>
+        <w:t xml:space="preserve">: </w:t>
+      </w:r>
+      <w:r>
+        <w:rPr>
+          <w:color w:val="2E74B5" w:themeColor="accent1" w:themeShade="BF"/>
+          <w:lang w:val="en-US"/>
+        </w:rPr>
+        <w:t>https://backend-ecollect.herokuapp.com/</w:t>
+      </w:r>
+      <w:r>
+        <w:rPr>
+          <w:lang w:val="en-US"/>
+        </w:rPr>
+        <w:t>api/publicacion/</w:t>
+      </w:r>
+      <w:r>
+        <w:rPr>
+          <w:lang w:val="en-US"/>
+        </w:rPr>
+        <w:t>buscarById/</w:t>
       </w:r>
       <w:r>
         <w:rPr>
@@ -2916,16 +2522,22 @@
       </w:r>
     </w:p>
     <w:p>
+      <w:pPr>
+        <w:ind w:left="360"/>
+        <w:rPr>
+          <w:lang w:val="en-US"/>
+        </w:rPr>
+      </w:pPr>
       <w:r>
         <w:rPr>
           <w:noProof/>
           <w:lang w:val="es-PE" w:eastAsia="es-PE"/>
         </w:rPr>
         <w:drawing>
-          <wp:inline distT="0" distB="0" distL="0" distR="0" wp14:anchorId="500E7414" wp14:editId="1D86F4ED">
-            <wp:extent cx="5400040" cy="3806825"/>
-            <wp:effectExtent l="0" t="0" r="0" b="3175"/>
-            <wp:docPr id="22" name="Imagen 22"/>
+          <wp:inline distT="0" distB="0" distL="0" distR="0" wp14:anchorId="0BCD4A43" wp14:editId="4C3564E5">
+            <wp:extent cx="6645910" cy="4093210"/>
+            <wp:effectExtent l="0" t="0" r="2540" b="2540"/>
+            <wp:docPr id="7" name="Imagen 7"/>
             <wp:cNvGraphicFramePr>
               <a:graphicFrameLocks xmlns:a="http://schemas.openxmlformats.org/drawingml/2006/main" noChangeAspect="1"/>
             </wp:cNvGraphicFramePr>
@@ -2945,7 +2557,7 @@
                   <pic:spPr>
                     <a:xfrm>
                       <a:off x="0" y="0"/>
-                      <a:ext cx="5400040" cy="3806825"/>
+                      <a:ext cx="6645910" cy="4093210"/>
                     </a:xfrm>
                     <a:prstGeom prst="rect">
                       <a:avLst/>
@@ -2959,36 +2571,8 @@
       </w:r>
     </w:p>
     <w:p>
-      <w:pPr>
-        <w:rPr>
-          <w:b/>
-        </w:rPr>
-      </w:pPr>
-      <w:r>
-        <w:rPr>
-          <w:b/>
-        </w:rPr>
+      <w:r>
         <w:br w:type="page"/>
-      </w:r>
-    </w:p>
-    <w:p>
-      <w:pPr>
-        <w:pStyle w:val="Prrafodelista"/>
-        <w:numPr>
-          <w:ilvl w:val="0"/>
-          <w:numId w:val="6"/>
-        </w:numPr>
-        <w:outlineLvl w:val="0"/>
-        <w:rPr>
-          <w:b/>
-        </w:rPr>
-      </w:pPr>
-      <w:r>
-        <w:rPr>
-          <w:b/>
-        </w:rPr>
-        <w:lastRenderedPageBreak/>
-        <w:t>CALIFICACION</w:t>
       </w:r>
     </w:p>
     <w:p>
@@ -2996,26 +2580,34 @@
         <w:pStyle w:val="Prrafodelista"/>
         <w:numPr>
           <w:ilvl w:val="1"/>
-          <w:numId w:val="6"/>
+          <w:numId w:val="7"/>
         </w:numPr>
         <w:outlineLvl w:val="1"/>
       </w:pPr>
       <w:r>
-        <w:t xml:space="preserve">Registrar Calificación </w:t>
-      </w:r>
-      <w:proofErr w:type="spellStart"/>
-      <w:r>
-        <w:t>usu_idCalifica</w:t>
-      </w:r>
-      <w:proofErr w:type="spellEnd"/>
-      <w:r>
-        <w:t xml:space="preserve">, </w:t>
-      </w:r>
-      <w:proofErr w:type="spellStart"/>
-      <w:r>
-        <w:t>Usu_idcalificado</w:t>
-      </w:r>
-      <w:proofErr w:type="spellEnd"/>
+        <w:lastRenderedPageBreak/>
+        <w:t xml:space="preserve">Modificar Estado </w:t>
+      </w:r>
+      <w:r>
+        <w:t>Publicación</w:t>
+      </w:r>
+      <w:r>
+        <w:t xml:space="preserve"> </w:t>
+      </w:r>
+    </w:p>
+    <w:p>
+      <w:pPr>
+        <w:ind w:left="708" w:firstLine="360"/>
+        <w:rPr>
+          <w:color w:val="FF0000"/>
+        </w:rPr>
+      </w:pPr>
+      <w:r>
+        <w:rPr>
+          <w:color w:val="FF0000"/>
+        </w:rPr>
+        <w:t>Ojo: Para Anular Publicación se cambia el estado a (estado a=anulado)</w:t>
+      </w:r>
     </w:p>
     <w:p>
       <w:pPr>
@@ -3030,13 +2622,40 @@
           <w:color w:val="00B050"/>
           <w:lang w:val="en-US"/>
         </w:rPr>
-        <w:t>POST</w:t>
-      </w:r>
-      <w:r>
-        <w:rPr>
-          <w:lang w:val="en-US"/>
-        </w:rPr>
-        <w:t>: http://localhost:3700/api/calificacion</w:t>
+        <w:t>PUT</w:t>
+      </w:r>
+      <w:r>
+        <w:rPr>
+          <w:lang w:val="en-US"/>
+        </w:rPr>
+        <w:t xml:space="preserve">: </w:t>
+      </w:r>
+      <w:r>
+        <w:rPr>
+          <w:color w:val="2E74B5" w:themeColor="accent1" w:themeShade="BF"/>
+          <w:lang w:val="en-US"/>
+        </w:rPr>
+        <w:t>https://backend-ecollect.herokuapp.com/</w:t>
+      </w:r>
+      <w:r>
+        <w:rPr>
+          <w:lang w:val="en-US"/>
+        </w:rPr>
+        <w:t>api</w:t>
+      </w:r>
+      <w:r>
+        <w:rPr>
+          <w:lang w:val="en-US"/>
+        </w:rPr>
+        <w:t>/publicacion/cambiarEstado/</w:t>
+      </w:r>
+      <w:r>
+        <w:rPr>
+          <w:b/>
+          <w:color w:val="00B050"/>
+          <w:lang w:val="en-US"/>
+        </w:rPr>
+        <w:t>:publi_id/:publi_estado</w:t>
       </w:r>
     </w:p>
     <w:p>
@@ -3052,10 +2671,10 @@
           <w:lang w:val="es-PE" w:eastAsia="es-PE"/>
         </w:rPr>
         <w:drawing>
-          <wp:inline distT="0" distB="0" distL="0" distR="0" wp14:anchorId="1EC69A3F" wp14:editId="6B8303A0">
-            <wp:extent cx="5400040" cy="3874135"/>
-            <wp:effectExtent l="0" t="0" r="0" b="0"/>
-            <wp:docPr id="18" name="Imagen 18"/>
+          <wp:inline distT="0" distB="0" distL="0" distR="0" wp14:anchorId="5BE44078" wp14:editId="3446AB3D">
+            <wp:extent cx="5133975" cy="2028825"/>
+            <wp:effectExtent l="0" t="0" r="9525" b="9525"/>
+            <wp:docPr id="10" name="Imagen 10"/>
             <wp:cNvGraphicFramePr>
               <a:graphicFrameLocks xmlns:a="http://schemas.openxmlformats.org/drawingml/2006/main" noChangeAspect="1"/>
             </wp:cNvGraphicFramePr>
@@ -3075,7 +2694,7 @@
                   <pic:spPr>
                     <a:xfrm>
                       <a:off x="0" y="0"/>
-                      <a:ext cx="5400040" cy="3874135"/>
+                      <a:ext cx="5133975" cy="2028825"/>
                     </a:xfrm>
                     <a:prstGeom prst="rect">
                       <a:avLst/>
@@ -3090,42 +2709,219 @@
     </w:p>
     <w:p>
       <w:pPr>
+        <w:rPr>
+          <w:b/>
+        </w:rPr>
+      </w:pPr>
+      <w:r>
+        <w:rPr>
+          <w:b/>
+        </w:rPr>
+        <w:br w:type="page"/>
+      </w:r>
+    </w:p>
+    <w:p>
+      <w:pPr>
+        <w:pStyle w:val="Prrafodelista"/>
+        <w:numPr>
+          <w:ilvl w:val="0"/>
+          <w:numId w:val="7"/>
+        </w:numPr>
+        <w:outlineLvl w:val="0"/>
+        <w:rPr>
+          <w:b/>
+        </w:rPr>
+      </w:pPr>
+      <w:r>
+        <w:rPr>
+          <w:b/>
+        </w:rPr>
+        <w:lastRenderedPageBreak/>
+        <w:t>FOTO</w:t>
+      </w:r>
+    </w:p>
+    <w:p>
+      <w:pPr>
         <w:pStyle w:val="Prrafodelista"/>
         <w:numPr>
           <w:ilvl w:val="1"/>
-          <w:numId w:val="6"/>
+          <w:numId w:val="7"/>
         </w:numPr>
         <w:outlineLvl w:val="1"/>
       </w:pPr>
       <w:r>
-        <w:t>Mostrar Calificación Usuario por tipo de Usuario</w:t>
+        <w:t xml:space="preserve">Subir Foto a </w:t>
+      </w:r>
+      <w:r>
+        <w:t>Publicación</w:t>
+      </w:r>
+      <w:r>
+        <w:t>(</w:t>
+      </w:r>
+      <w:proofErr w:type="spellStart"/>
+      <w:r>
+        <w:t>publi_id</w:t>
+      </w:r>
+      <w:proofErr w:type="spellEnd"/>
+      <w:r>
+        <w:t>)</w:t>
+      </w:r>
+      <w:r>
+        <w:t xml:space="preserve"> &gt;Agregar Más Fotos</w:t>
       </w:r>
     </w:p>
     <w:p>
       <w:pPr>
         <w:ind w:left="708"/>
         <w:rPr>
-          <w:lang w:val="en-US"/>
-        </w:rPr>
-      </w:pPr>
-      <w:r>
-        <w:rPr>
-          <w:b/>
-          <w:color w:val="00B050"/>
-          <w:lang w:val="en-US"/>
-        </w:rPr>
-        <w:t>GET</w:t>
-      </w:r>
-      <w:r>
-        <w:rPr>
-          <w:lang w:val="en-US"/>
-        </w:rPr>
-        <w:t>: http://localhost:3700/api/calificacion/puntuacion</w:t>
+          <w:color w:val="FF0000"/>
+        </w:rPr>
+      </w:pPr>
+      <w:r>
+        <w:rPr>
+          <w:color w:val="FF0000"/>
+        </w:rPr>
+        <w:t>Ya está implementado subir una foto al crear la publicación</w:t>
+      </w:r>
+    </w:p>
+    <w:p>
+      <w:pPr>
+        <w:pStyle w:val="Prrafodelista"/>
+        <w:numPr>
+          <w:ilvl w:val="1"/>
+          <w:numId w:val="7"/>
+        </w:numPr>
+        <w:outlineLvl w:val="1"/>
+        <w:rPr>
+          <w:b/>
+        </w:rPr>
+      </w:pPr>
+      <w:r>
+        <w:t xml:space="preserve">Eliminar Foto de </w:t>
+      </w:r>
+      <w:r>
+        <w:t>Publicación</w:t>
+      </w:r>
+      <w:r>
+        <w:t>(</w:t>
+      </w:r>
+      <w:proofErr w:type="spellStart"/>
+      <w:r>
+        <w:t>publi_id</w:t>
+      </w:r>
+      <w:proofErr w:type="spellEnd"/>
+      <w:r>
+        <w:t>)</w:t>
       </w:r>
     </w:p>
     <w:p>
       <w:pPr>
         <w:ind w:left="708"/>
+        <w:rPr>
+          <w:color w:val="FF0000"/>
+        </w:rPr>
+      </w:pPr>
+      <w:r>
+        <w:rPr>
+          <w:color w:val="FF0000"/>
+        </w:rPr>
+        <w:t>No se pueden eliminar las fotos de una publicación</w:t>
+      </w:r>
+    </w:p>
+    <w:p>
+      <w:pPr>
+        <w:rPr>
+          <w:b/>
+        </w:rPr>
+      </w:pPr>
+      <w:r>
+        <w:rPr>
+          <w:b/>
+        </w:rPr>
+        <w:br w:type="page"/>
+      </w:r>
+    </w:p>
+    <w:p>
+      <w:pPr>
+        <w:pStyle w:val="Prrafodelista"/>
+        <w:numPr>
+          <w:ilvl w:val="0"/>
+          <w:numId w:val="7"/>
+        </w:numPr>
+        <w:outlineLvl w:val="0"/>
+        <w:rPr>
+          <w:b/>
+        </w:rPr>
+      </w:pPr>
+      <w:r>
+        <w:rPr>
+          <w:b/>
+        </w:rPr>
+        <w:lastRenderedPageBreak/>
+        <w:t>OFERTA</w:t>
+      </w:r>
+    </w:p>
+    <w:p>
+      <w:pPr>
+        <w:pStyle w:val="Prrafodelista"/>
+        <w:numPr>
+          <w:ilvl w:val="1"/>
+          <w:numId w:val="7"/>
+        </w:numPr>
+        <w:outlineLvl w:val="1"/>
+      </w:pPr>
+      <w:r>
+        <w:t>Crear Oferta</w:t>
+      </w:r>
+      <w:r>
+        <w:tab/>
+      </w:r>
+    </w:p>
+    <w:p>
+      <w:pPr>
+        <w:ind w:left="360"/>
+        <w:rPr>
+          <w:lang w:val="en-US"/>
+        </w:rPr>
+      </w:pPr>
+      <w:r>
+        <w:rPr>
+          <w:b/>
+          <w:color w:val="00B050"/>
+          <w:lang w:val="en-US"/>
+        </w:rPr>
+        <w:t>POST</w:t>
+      </w:r>
+      <w:r>
+        <w:rPr>
+          <w:color w:val="00B050"/>
+          <w:lang w:val="en-US"/>
+        </w:rPr>
+        <w:t>:</w:t>
+      </w:r>
+      <w:r>
+        <w:rPr>
+          <w:lang w:val="en-US"/>
+        </w:rPr>
+        <w:t xml:space="preserve"> </w:t>
+      </w:r>
+      <w:r>
+        <w:rPr>
+          <w:color w:val="2E74B5" w:themeColor="accent1" w:themeShade="BF"/>
+          <w:lang w:val="en-US"/>
+        </w:rPr>
+        <w:t>https://backend-ecollect.herokuapp.com/</w:t>
+      </w:r>
+      <w:r>
+        <w:rPr>
+          <w:lang w:val="en-US"/>
+        </w:rPr>
+        <w:t>api/oferta</w:t>
+      </w:r>
+    </w:p>
+    <w:p>
+      <w:pPr>
+        <w:ind w:left="360"/>
         <w:rPr>
           <w:lang w:val="en-US"/>
         </w:rPr>
@@ -3136,10 +2932,10 @@
           <w:lang w:val="es-PE" w:eastAsia="es-PE"/>
         </w:rPr>
         <w:drawing>
-          <wp:inline distT="0" distB="0" distL="0" distR="0" wp14:anchorId="7B4BFF41" wp14:editId="4EAA6A16">
-            <wp:extent cx="5400040" cy="3319145"/>
-            <wp:effectExtent l="0" t="0" r="0" b="0"/>
-            <wp:docPr id="23" name="Imagen 23"/>
+          <wp:inline distT="0" distB="0" distL="0" distR="0" wp14:anchorId="1303B4A0" wp14:editId="52CD22D5">
+            <wp:extent cx="5400040" cy="4585970"/>
+            <wp:effectExtent l="0" t="0" r="0" b="5080"/>
+            <wp:docPr id="21" name="Imagen 21"/>
             <wp:cNvGraphicFramePr>
               <a:graphicFrameLocks xmlns:a="http://schemas.openxmlformats.org/drawingml/2006/main" noChangeAspect="1"/>
             </wp:cNvGraphicFramePr>
@@ -3159,7 +2955,7 @@
                   <pic:spPr>
                     <a:xfrm>
                       <a:off x="0" y="0"/>
-                      <a:ext cx="5400040" cy="3319145"/>
+                      <a:ext cx="5400040" cy="4585970"/>
                     </a:xfrm>
                     <a:prstGeom prst="rect">
                       <a:avLst/>
@@ -3173,22 +2969,8 @@
       </w:r>
     </w:p>
     <w:p>
-      <w:pPr>
-        <w:pStyle w:val="Prrafodelista"/>
-        <w:numPr>
-          <w:ilvl w:val="0"/>
-          <w:numId w:val="6"/>
-        </w:numPr>
-        <w:outlineLvl w:val="0"/>
-        <w:rPr>
-          <w:b/>
-        </w:rPr>
-      </w:pPr>
-      <w:r>
-        <w:rPr>
-          <w:b/>
-        </w:rPr>
-        <w:t>CITA</w:t>
+      <w:r>
+        <w:br w:type="page"/>
       </w:r>
     </w:p>
     <w:p>
@@ -3196,12 +2978,27 @@
         <w:pStyle w:val="Prrafodelista"/>
         <w:numPr>
           <w:ilvl w:val="1"/>
-          <w:numId w:val="6"/>
+          <w:numId w:val="7"/>
         </w:numPr>
         <w:outlineLvl w:val="1"/>
       </w:pPr>
       <w:r>
-        <w:t>Registrar Cita para la Publicación</w:t>
+        <w:lastRenderedPageBreak/>
+        <w:t xml:space="preserve">Mostrar todas las </w:t>
+      </w:r>
+      <w:r>
+        <w:t>ofertas por</w:t>
+      </w:r>
+      <w:r>
+        <w:t xml:space="preserve"> </w:t>
+      </w:r>
+      <w:proofErr w:type="spellStart"/>
+      <w:r>
+        <w:t>publi_id</w:t>
+      </w:r>
+      <w:proofErr w:type="spellEnd"/>
+      <w:r>
+        <w:t xml:space="preserve"> en orden descendente por precio oferta</w:t>
       </w:r>
     </w:p>
     <w:p>
@@ -3217,30 +3014,47 @@
           <w:color w:val="00B050"/>
           <w:lang w:val="en-US"/>
         </w:rPr>
-        <w:t>POST</w:t>
-      </w:r>
-      <w:r>
-        <w:rPr>
-          <w:lang w:val="en-US"/>
-        </w:rPr>
-        <w:t>: http://localhost:3700/api/cita</w:t>
-      </w:r>
-    </w:p>
-    <w:p>
-      <w:pPr>
-        <w:ind w:left="708"/>
-      </w:pPr>
+        <w:t>GET</w:t>
+      </w:r>
+      <w:r>
+        <w:rPr>
+          <w:lang w:val="en-US"/>
+        </w:rPr>
+        <w:t xml:space="preserve">: </w:t>
+      </w:r>
+      <w:r>
+        <w:rPr>
+          <w:color w:val="2E74B5" w:themeColor="accent1" w:themeShade="BF"/>
+          <w:lang w:val="en-US"/>
+        </w:rPr>
+        <w:t>https://backend-ecollect.herokuapp.com/</w:t>
+      </w:r>
+      <w:r>
+        <w:rPr>
+          <w:lang w:val="en-US"/>
+        </w:rPr>
+        <w:t>api/oferta/</w:t>
+      </w:r>
+      <w:r>
+        <w:rPr>
+          <w:b/>
+          <w:color w:val="00B050"/>
+          <w:lang w:val="en-US"/>
+        </w:rPr>
+        <w:t>:publi_id</w:t>
+      </w:r>
+    </w:p>
+    <w:p>
       <w:r>
         <w:rPr>
           <w:noProof/>
           <w:lang w:val="es-PE" w:eastAsia="es-PE"/>
         </w:rPr>
-        <w:lastRenderedPageBreak/>
         <w:drawing>
-          <wp:inline distT="0" distB="0" distL="0" distR="0" wp14:anchorId="54061ABD" wp14:editId="3858A940">
-            <wp:extent cx="5400040" cy="4637405"/>
-            <wp:effectExtent l="0" t="0" r="0" b="0"/>
-            <wp:docPr id="25" name="Imagen 25"/>
+          <wp:inline distT="0" distB="0" distL="0" distR="0" wp14:anchorId="500E7414" wp14:editId="1D86F4ED">
+            <wp:extent cx="5400040" cy="3806825"/>
+            <wp:effectExtent l="0" t="0" r="0" b="3175"/>
+            <wp:docPr id="22" name="Imagen 22"/>
             <wp:cNvGraphicFramePr>
               <a:graphicFrameLocks xmlns:a="http://schemas.openxmlformats.org/drawingml/2006/main" noChangeAspect="1"/>
             </wp:cNvGraphicFramePr>
@@ -3260,6 +3074,360 @@
                   <pic:spPr>
                     <a:xfrm>
                       <a:off x="0" y="0"/>
+                      <a:ext cx="5400040" cy="3806825"/>
+                    </a:xfrm>
+                    <a:prstGeom prst="rect">
+                      <a:avLst/>
+                    </a:prstGeom>
+                  </pic:spPr>
+                </pic:pic>
+              </a:graphicData>
+            </a:graphic>
+          </wp:inline>
+        </w:drawing>
+      </w:r>
+    </w:p>
+    <w:p>
+      <w:pPr>
+        <w:rPr>
+          <w:b/>
+        </w:rPr>
+      </w:pPr>
+      <w:r>
+        <w:rPr>
+          <w:b/>
+        </w:rPr>
+        <w:br w:type="page"/>
+      </w:r>
+    </w:p>
+    <w:p>
+      <w:pPr>
+        <w:pStyle w:val="Prrafodelista"/>
+        <w:numPr>
+          <w:ilvl w:val="0"/>
+          <w:numId w:val="7"/>
+        </w:numPr>
+        <w:outlineLvl w:val="0"/>
+        <w:rPr>
+          <w:b/>
+        </w:rPr>
+      </w:pPr>
+      <w:r>
+        <w:rPr>
+          <w:b/>
+        </w:rPr>
+        <w:lastRenderedPageBreak/>
+        <w:t>CALIFICACION</w:t>
+      </w:r>
+    </w:p>
+    <w:p>
+      <w:pPr>
+        <w:pStyle w:val="Prrafodelista"/>
+        <w:numPr>
+          <w:ilvl w:val="1"/>
+          <w:numId w:val="7"/>
+        </w:numPr>
+        <w:outlineLvl w:val="1"/>
+      </w:pPr>
+      <w:r>
+        <w:t xml:space="preserve">Registrar Calificación </w:t>
+      </w:r>
+      <w:proofErr w:type="spellStart"/>
+      <w:r>
+        <w:t>usu_idCalifica</w:t>
+      </w:r>
+      <w:proofErr w:type="spellEnd"/>
+      <w:r>
+        <w:t xml:space="preserve">, </w:t>
+      </w:r>
+      <w:proofErr w:type="spellStart"/>
+      <w:r>
+        <w:t>Usu_idcalificado</w:t>
+      </w:r>
+      <w:proofErr w:type="spellEnd"/>
+    </w:p>
+    <w:p>
+      <w:pPr>
+        <w:ind w:left="360"/>
+        <w:rPr>
+          <w:lang w:val="en-US"/>
+        </w:rPr>
+      </w:pPr>
+      <w:r>
+        <w:rPr>
+          <w:b/>
+          <w:color w:val="00B050"/>
+          <w:lang w:val="en-US"/>
+        </w:rPr>
+        <w:t>POST</w:t>
+      </w:r>
+      <w:r>
+        <w:rPr>
+          <w:lang w:val="en-US"/>
+        </w:rPr>
+        <w:t xml:space="preserve">: </w:t>
+      </w:r>
+      <w:r>
+        <w:rPr>
+          <w:color w:val="2E74B5" w:themeColor="accent1" w:themeShade="BF"/>
+          <w:lang w:val="en-US"/>
+        </w:rPr>
+        <w:t>https://backend-ecollect.herokuapp.com/</w:t>
+      </w:r>
+      <w:r>
+        <w:rPr>
+          <w:lang w:val="en-US"/>
+        </w:rPr>
+        <w:t>api/calificacion</w:t>
+      </w:r>
+    </w:p>
+    <w:p>
+      <w:pPr>
+        <w:ind w:left="360"/>
+        <w:rPr>
+          <w:lang w:val="en-US"/>
+        </w:rPr>
+      </w:pPr>
+      <w:r>
+        <w:rPr>
+          <w:noProof/>
+          <w:lang w:val="es-PE" w:eastAsia="es-PE"/>
+        </w:rPr>
+        <w:drawing>
+          <wp:inline distT="0" distB="0" distL="0" distR="0" wp14:anchorId="1EC69A3F" wp14:editId="6B8303A0">
+            <wp:extent cx="5400040" cy="3874135"/>
+            <wp:effectExtent l="0" t="0" r="0" b="0"/>
+            <wp:docPr id="18" name="Imagen 18"/>
+            <wp:cNvGraphicFramePr>
+              <a:graphicFrameLocks xmlns:a="http://schemas.openxmlformats.org/drawingml/2006/main" noChangeAspect="1"/>
+            </wp:cNvGraphicFramePr>
+            <a:graphic xmlns:a="http://schemas.openxmlformats.org/drawingml/2006/main">
+              <a:graphicData uri="http://schemas.openxmlformats.org/drawingml/2006/picture">
+                <pic:pic xmlns:pic="http://schemas.openxmlformats.org/drawingml/2006/picture">
+                  <pic:nvPicPr>
+                    <pic:cNvPr id="1" name=""/>
+                    <pic:cNvPicPr/>
+                  </pic:nvPicPr>
+                  <pic:blipFill>
+                    <a:blip r:embed="rId27"/>
+                    <a:stretch>
+                      <a:fillRect/>
+                    </a:stretch>
+                  </pic:blipFill>
+                  <pic:spPr>
+                    <a:xfrm>
+                      <a:off x="0" y="0"/>
+                      <a:ext cx="5400040" cy="3874135"/>
+                    </a:xfrm>
+                    <a:prstGeom prst="rect">
+                      <a:avLst/>
+                    </a:prstGeom>
+                  </pic:spPr>
+                </pic:pic>
+              </a:graphicData>
+            </a:graphic>
+          </wp:inline>
+        </w:drawing>
+      </w:r>
+    </w:p>
+    <w:p>
+      <w:pPr>
+        <w:pStyle w:val="Prrafodelista"/>
+        <w:numPr>
+          <w:ilvl w:val="1"/>
+          <w:numId w:val="7"/>
+        </w:numPr>
+        <w:outlineLvl w:val="1"/>
+      </w:pPr>
+      <w:r>
+        <w:t>Mostrar Calificación Usuario por tipo de Usuario</w:t>
+      </w:r>
+    </w:p>
+    <w:p>
+      <w:pPr>
+        <w:ind w:left="708"/>
+        <w:rPr>
+          <w:lang w:val="en-US"/>
+        </w:rPr>
+      </w:pPr>
+      <w:r>
+        <w:rPr>
+          <w:b/>
+          <w:color w:val="00B050"/>
+          <w:lang w:val="en-US"/>
+        </w:rPr>
+        <w:t>GET</w:t>
+      </w:r>
+      <w:r>
+        <w:rPr>
+          <w:lang w:val="en-US"/>
+        </w:rPr>
+        <w:t xml:space="preserve">: </w:t>
+      </w:r>
+      <w:r>
+        <w:rPr>
+          <w:color w:val="2E74B5" w:themeColor="accent1" w:themeShade="BF"/>
+          <w:lang w:val="en-US"/>
+        </w:rPr>
+        <w:t>https://backend-ecollect.herokuapp.com/</w:t>
+      </w:r>
+      <w:r>
+        <w:rPr>
+          <w:lang w:val="en-US"/>
+        </w:rPr>
+        <w:t>api/calificacion/puntuacion</w:t>
+      </w:r>
+    </w:p>
+    <w:p>
+      <w:pPr>
+        <w:ind w:left="708"/>
+        <w:rPr>
+          <w:lang w:val="en-US"/>
+        </w:rPr>
+      </w:pPr>
+      <w:r>
+        <w:rPr>
+          <w:noProof/>
+          <w:lang w:val="es-PE" w:eastAsia="es-PE"/>
+        </w:rPr>
+        <w:drawing>
+          <wp:inline distT="0" distB="0" distL="0" distR="0" wp14:anchorId="7B4BFF41" wp14:editId="4EAA6A16">
+            <wp:extent cx="5400040" cy="3319145"/>
+            <wp:effectExtent l="0" t="0" r="0" b="0"/>
+            <wp:docPr id="23" name="Imagen 23"/>
+            <wp:cNvGraphicFramePr>
+              <a:graphicFrameLocks xmlns:a="http://schemas.openxmlformats.org/drawingml/2006/main" noChangeAspect="1"/>
+            </wp:cNvGraphicFramePr>
+            <a:graphic xmlns:a="http://schemas.openxmlformats.org/drawingml/2006/main">
+              <a:graphicData uri="http://schemas.openxmlformats.org/drawingml/2006/picture">
+                <pic:pic xmlns:pic="http://schemas.openxmlformats.org/drawingml/2006/picture">
+                  <pic:nvPicPr>
+                    <pic:cNvPr id="1" name=""/>
+                    <pic:cNvPicPr/>
+                  </pic:nvPicPr>
+                  <pic:blipFill>
+                    <a:blip r:embed="rId28"/>
+                    <a:stretch>
+                      <a:fillRect/>
+                    </a:stretch>
+                  </pic:blipFill>
+                  <pic:spPr>
+                    <a:xfrm>
+                      <a:off x="0" y="0"/>
+                      <a:ext cx="5400040" cy="3319145"/>
+                    </a:xfrm>
+                    <a:prstGeom prst="rect">
+                      <a:avLst/>
+                    </a:prstGeom>
+                  </pic:spPr>
+                </pic:pic>
+              </a:graphicData>
+            </a:graphic>
+          </wp:inline>
+        </w:drawing>
+      </w:r>
+    </w:p>
+    <w:p>
+      <w:pPr>
+        <w:pStyle w:val="Prrafodelista"/>
+        <w:numPr>
+          <w:ilvl w:val="0"/>
+          <w:numId w:val="7"/>
+        </w:numPr>
+        <w:outlineLvl w:val="0"/>
+        <w:rPr>
+          <w:b/>
+        </w:rPr>
+      </w:pPr>
+      <w:r>
+        <w:rPr>
+          <w:b/>
+        </w:rPr>
+        <w:t>CITA</w:t>
+      </w:r>
+    </w:p>
+    <w:p>
+      <w:pPr>
+        <w:pStyle w:val="Prrafodelista"/>
+        <w:numPr>
+          <w:ilvl w:val="1"/>
+          <w:numId w:val="7"/>
+        </w:numPr>
+        <w:outlineLvl w:val="1"/>
+      </w:pPr>
+      <w:r>
+        <w:t>Registrar Cita para la Publicación</w:t>
+      </w:r>
+    </w:p>
+    <w:p>
+      <w:pPr>
+        <w:ind w:left="708"/>
+        <w:rPr>
+          <w:lang w:val="en-US"/>
+        </w:rPr>
+      </w:pPr>
+      <w:r>
+        <w:rPr>
+          <w:b/>
+          <w:color w:val="00B050"/>
+          <w:lang w:val="en-US"/>
+        </w:rPr>
+        <w:t>POST</w:t>
+      </w:r>
+      <w:r>
+        <w:rPr>
+          <w:lang w:val="en-US"/>
+        </w:rPr>
+        <w:t xml:space="preserve">: </w:t>
+      </w:r>
+      <w:r>
+        <w:rPr>
+          <w:color w:val="2E74B5" w:themeColor="accent1" w:themeShade="BF"/>
+          <w:lang w:val="en-US"/>
+        </w:rPr>
+        <w:t>https://backend-ecollect.herokuapp.com/</w:t>
+      </w:r>
+      <w:r>
+        <w:rPr>
+          <w:lang w:val="en-US"/>
+        </w:rPr>
+        <w:t>api/cita</w:t>
+      </w:r>
+    </w:p>
+    <w:p>
+      <w:pPr>
+        <w:ind w:left="708"/>
+      </w:pPr>
+      <w:r>
+        <w:rPr>
+          <w:noProof/>
+          <w:lang w:val="es-PE" w:eastAsia="es-PE"/>
+        </w:rPr>
+        <w:lastRenderedPageBreak/>
+        <w:drawing>
+          <wp:inline distT="0" distB="0" distL="0" distR="0" wp14:anchorId="54061ABD" wp14:editId="3858A940">
+            <wp:extent cx="5400040" cy="4637405"/>
+            <wp:effectExtent l="0" t="0" r="0" b="0"/>
+            <wp:docPr id="25" name="Imagen 25"/>
+            <wp:cNvGraphicFramePr>
+              <a:graphicFrameLocks xmlns:a="http://schemas.openxmlformats.org/drawingml/2006/main" noChangeAspect="1"/>
+            </wp:cNvGraphicFramePr>
+            <a:graphic xmlns:a="http://schemas.openxmlformats.org/drawingml/2006/main">
+              <a:graphicData uri="http://schemas.openxmlformats.org/drawingml/2006/picture">
+                <pic:pic xmlns:pic="http://schemas.openxmlformats.org/drawingml/2006/picture">
+                  <pic:nvPicPr>
+                    <pic:cNvPr id="1" name=""/>
+                    <pic:cNvPicPr/>
+                  </pic:nvPicPr>
+                  <pic:blipFill>
+                    <a:blip r:embed="rId29"/>
+                    <a:stretch>
+                      <a:fillRect/>
+                    </a:stretch>
+                  </pic:blipFill>
+                  <pic:spPr>
+                    <a:xfrm>
+                      <a:off x="0" y="0"/>
                       <a:ext cx="5400040" cy="4637405"/>
                     </a:xfrm>
                     <a:prstGeom prst="rect">
@@ -3283,7 +3451,7 @@
         <w:pStyle w:val="Prrafodelista"/>
         <w:numPr>
           <w:ilvl w:val="1"/>
-          <w:numId w:val="6"/>
+          <w:numId w:val="7"/>
         </w:numPr>
         <w:outlineLvl w:val="1"/>
       </w:pPr>
@@ -3323,9 +3491,16 @@
       </w:r>
       <w:r>
         <w:rPr>
-          <w:lang w:val="en-US"/>
-        </w:rPr>
-        <w:t>http://localhost:3700/api/cita/</w:t>
+          <w:color w:val="2E74B5" w:themeColor="accent1" w:themeShade="BF"/>
+          <w:lang w:val="en-US"/>
+        </w:rPr>
+        <w:t>https://backend-ecollect.herokuapp.com/</w:t>
+      </w:r>
+      <w:r>
+        <w:rPr>
+          <w:lang w:val="en-US"/>
+        </w:rPr>
+        <w:t>api/cita/</w:t>
       </w:r>
       <w:r>
         <w:rPr>
@@ -3364,7 +3539,7 @@
                     <pic:cNvPicPr/>
                   </pic:nvPicPr>
                   <pic:blipFill rotWithShape="1">
-                    <a:blip r:embed="rId27"/>
+                    <a:blip r:embed="rId30"/>
                     <a:srcRect r="28034"/>
                     <a:stretch/>
                   </pic:blipFill>
@@ -3410,7 +3585,7 @@
         <w:pStyle w:val="Prrafodelista"/>
         <w:numPr>
           <w:ilvl w:val="0"/>
-          <w:numId w:val="6"/>
+          <w:numId w:val="7"/>
         </w:numPr>
         <w:outlineLvl w:val="0"/>
         <w:rPr>
@@ -3430,7 +3605,7 @@
         <w:pStyle w:val="Prrafodelista"/>
         <w:numPr>
           <w:ilvl w:val="1"/>
-          <w:numId w:val="6"/>
+          <w:numId w:val="7"/>
         </w:numPr>
         <w:outlineLvl w:val="1"/>
       </w:pPr>
@@ -3463,7 +3638,7 @@
                     <pic:cNvPicPr/>
                   </pic:nvPicPr>
                   <pic:blipFill>
-                    <a:blip r:embed="rId28"/>
+                    <a:blip r:embed="rId31"/>
                     <a:stretch>
                       <a:fillRect/>
                     </a:stretch>
@@ -3489,7 +3664,7 @@
         <w:pStyle w:val="Prrafodelista"/>
         <w:numPr>
           <w:ilvl w:val="1"/>
-          <w:numId w:val="6"/>
+          <w:numId w:val="7"/>
         </w:numPr>
         <w:outlineLvl w:val="1"/>
       </w:pPr>
@@ -3525,7 +3700,20 @@
         <w:rPr>
           <w:lang w:val="en-US"/>
         </w:rPr>
-        <w:t>: http://localhost:3700/api/mensaje/</w:t>
+        <w:t xml:space="preserve">: </w:t>
+      </w:r>
+      <w:r>
+        <w:rPr>
+          <w:color w:val="2E74B5" w:themeColor="accent1" w:themeShade="BF"/>
+          <w:lang w:val="en-US"/>
+        </w:rPr>
+        <w:t>https://backend-ecollect.herokuapp.com/</w:t>
+      </w:r>
+      <w:r>
+        <w:rPr>
+          <w:lang w:val="en-US"/>
+        </w:rPr>
+        <w:t>api/mensaje/</w:t>
       </w:r>
       <w:r>
         <w:rPr>
@@ -3564,7 +3752,7 @@
                     <pic:cNvPicPr/>
                   </pic:nvPicPr>
                   <pic:blipFill>
-                    <a:blip r:embed="rId29"/>
+                    <a:blip r:embed="rId32"/>
                     <a:stretch>
                       <a:fillRect/>
                     </a:stretch>
@@ -3603,7 +3791,7 @@
         <w:pStyle w:val="Prrafodelista"/>
         <w:numPr>
           <w:ilvl w:val="0"/>
-          <w:numId w:val="6"/>
+          <w:numId w:val="7"/>
         </w:numPr>
         <w:outlineLvl w:val="0"/>
         <w:rPr>
@@ -3623,7 +3811,7 @@
         <w:pStyle w:val="Prrafodelista"/>
         <w:numPr>
           <w:ilvl w:val="1"/>
-          <w:numId w:val="6"/>
+          <w:numId w:val="7"/>
         </w:numPr>
         <w:outlineLvl w:val="1"/>
       </w:pPr>
@@ -3653,13 +3841,23 @@
         <w:t>:</w:t>
       </w:r>
       <w:r>
+        <w:rPr>
+          <w:lang w:val="en-US"/>
+        </w:rPr>
         <w:t xml:space="preserve"> </w:t>
       </w:r>
       <w:r>
         <w:rPr>
-          <w:lang w:val="en-US"/>
-        </w:rPr>
-        <w:t>http://localhost:3700/api/categoria</w:t>
+          <w:color w:val="2E74B5" w:themeColor="accent1" w:themeShade="BF"/>
+          <w:lang w:val="en-US"/>
+        </w:rPr>
+        <w:t>https://backend-ecollect.herokuapp.com/</w:t>
+      </w:r>
+      <w:r>
+        <w:rPr>
+          <w:lang w:val="en-US"/>
+        </w:rPr>
+        <w:t>api/categoria</w:t>
       </w:r>
     </w:p>
     <w:p>
@@ -3690,7 +3888,7 @@
                     <pic:cNvPicPr/>
                   </pic:nvPicPr>
                   <pic:blipFill>
-                    <a:blip r:embed="rId30"/>
+                    <a:blip r:embed="rId33"/>
                     <a:stretch>
                       <a:fillRect/>
                     </a:stretch>
@@ -4071,6 +4269,95 @@
     </w:lvl>
   </w:abstractNum>
   <w:abstractNum w:abstractNumId="4" w15:restartNumberingAfterBreak="0">
+    <w:nsid w:val="533E38F6"/>
+    <w:multiLevelType w:val="multilevel"/>
+    <w:tmpl w:val="26AAA7D6"/>
+    <w:lvl w:ilvl="0">
+      <w:start w:val="1"/>
+      <w:numFmt w:val="decimal"/>
+      <w:lvlText w:val="%1."/>
+      <w:lvlJc w:val="left"/>
+      <w:pPr>
+        <w:ind w:left="360" w:hanging="360"/>
+      </w:pPr>
+    </w:lvl>
+    <w:lvl w:ilvl="1">
+      <w:start w:val="1"/>
+      <w:numFmt w:val="decimal"/>
+      <w:lvlText w:val="%1.%2."/>
+      <w:lvlJc w:val="left"/>
+      <w:pPr>
+        <w:ind w:left="792" w:hanging="432"/>
+      </w:pPr>
+      <w:rPr>
+        <w:b w:val="0"/>
+      </w:rPr>
+    </w:lvl>
+    <w:lvl w:ilvl="2">
+      <w:start w:val="1"/>
+      <w:numFmt w:val="decimal"/>
+      <w:lvlText w:val="%1.%2.%3."/>
+      <w:lvlJc w:val="left"/>
+      <w:pPr>
+        <w:ind w:left="1224" w:hanging="504"/>
+      </w:pPr>
+    </w:lvl>
+    <w:lvl w:ilvl="3">
+      <w:start w:val="1"/>
+      <w:numFmt w:val="decimal"/>
+      <w:lvlText w:val="%1.%2.%3.%4."/>
+      <w:lvlJc w:val="left"/>
+      <w:pPr>
+        <w:ind w:left="1728" w:hanging="648"/>
+      </w:pPr>
+    </w:lvl>
+    <w:lvl w:ilvl="4">
+      <w:start w:val="1"/>
+      <w:numFmt w:val="decimal"/>
+      <w:lvlText w:val="%1.%2.%3.%4.%5."/>
+      <w:lvlJc w:val="left"/>
+      <w:pPr>
+        <w:ind w:left="2232" w:hanging="792"/>
+      </w:pPr>
+    </w:lvl>
+    <w:lvl w:ilvl="5">
+      <w:start w:val="1"/>
+      <w:numFmt w:val="decimal"/>
+      <w:lvlText w:val="%1.%2.%3.%4.%5.%6."/>
+      <w:lvlJc w:val="left"/>
+      <w:pPr>
+        <w:ind w:left="2736" w:hanging="936"/>
+      </w:pPr>
+    </w:lvl>
+    <w:lvl w:ilvl="6">
+      <w:start w:val="1"/>
+      <w:numFmt w:val="decimal"/>
+      <w:lvlText w:val="%1.%2.%3.%4.%5.%6.%7."/>
+      <w:lvlJc w:val="left"/>
+      <w:pPr>
+        <w:ind w:left="3240" w:hanging="1080"/>
+      </w:pPr>
+    </w:lvl>
+    <w:lvl w:ilvl="7">
+      <w:start w:val="1"/>
+      <w:numFmt w:val="decimal"/>
+      <w:lvlText w:val="%1.%2.%3.%4.%5.%6.%7.%8."/>
+      <w:lvlJc w:val="left"/>
+      <w:pPr>
+        <w:ind w:left="3744" w:hanging="1224"/>
+      </w:pPr>
+    </w:lvl>
+    <w:lvl w:ilvl="8">
+      <w:start w:val="1"/>
+      <w:numFmt w:val="decimal"/>
+      <w:lvlText w:val="%1.%2.%3.%4.%5.%6.%7.%8.%9."/>
+      <w:lvlJc w:val="left"/>
+      <w:pPr>
+        <w:ind w:left="4320" w:hanging="1440"/>
+      </w:pPr>
+    </w:lvl>
+  </w:abstractNum>
+  <w:abstractNum w:abstractNumId="5" w15:restartNumberingAfterBreak="0">
     <w:nsid w:val="5FA345AA"/>
     <w:multiLevelType w:val="multilevel"/>
     <w:tmpl w:val="26AAA7D6"/>
@@ -4159,7 +4446,7 @@
       </w:pPr>
     </w:lvl>
   </w:abstractNum>
-  <w:abstractNum w:abstractNumId="5" w15:restartNumberingAfterBreak="0">
+  <w:abstractNum w:abstractNumId="6" w15:restartNumberingAfterBreak="0">
     <w:nsid w:val="75D66A75"/>
     <w:multiLevelType w:val="hybridMultilevel"/>
     <w:tmpl w:val="A62C5DDC"/>
@@ -4273,7 +4560,7 @@
     </w:lvl>
   </w:abstractNum>
   <w:num w:numId="1">
-    <w:abstractNumId w:val="4"/>
+    <w:abstractNumId w:val="5"/>
   </w:num>
   <w:num w:numId="2">
     <w:abstractNumId w:val="2"/>
@@ -4285,10 +4572,13 @@
     <w:abstractNumId w:val="1"/>
   </w:num>
   <w:num w:numId="5">
-    <w:abstractNumId w:val="5"/>
+    <w:abstractNumId w:val="6"/>
   </w:num>
   <w:num w:numId="6">
     <w:abstractNumId w:val="0"/>
+  </w:num>
+  <w:num w:numId="7">
+    <w:abstractNumId w:val="4"/>
   </w:num>
 </w:numbering>
 </file>
@@ -5027,7 +5317,7 @@
 </file>
 
 <file path=customXml/itemProps1.xml><?xml version="1.0" encoding="utf-8"?>
-<ds:datastoreItem xmlns:ds="http://schemas.openxmlformats.org/officeDocument/2006/customXml" ds:itemID="{00F08C6D-9CB0-468B-8E32-08DDAADE6684}">
+<ds:datastoreItem xmlns:ds="http://schemas.openxmlformats.org/officeDocument/2006/customXml" ds:itemID="{F09F9718-9EDE-4CD9-9D89-45EFF4E1F56A}">
   <ds:schemaRefs>
     <ds:schemaRef ds:uri="http://schemas.openxmlformats.org/officeDocument/2006/bibliography"/>
   </ds:schemaRefs>

</xml_diff>

<commit_message>
Modificaciones Dashboard, Publicar, Login,
</commit_message>
<xml_diff>
--- a/Documentacion/Documentacion API.docx
+++ b/Documentacion/Documentacion API.docx
@@ -3360,8 +3360,6 @@
         </w:rPr>
         <w:t>:usu_id</w:t>
       </w:r>
-      <w:bookmarkStart w:id="0" w:name="_GoBack"/>
-      <w:bookmarkEnd w:id="0"/>
     </w:p>
     <w:p>
       <w:pPr>
@@ -3656,6 +3654,19 @@
     </w:p>
     <w:p>
       <w:pPr>
+        <w:rPr>
+          <w:b/>
+        </w:rPr>
+      </w:pPr>
+      <w:r>
+        <w:rPr>
+          <w:b/>
+        </w:rPr>
+        <w:br w:type="page"/>
+      </w:r>
+    </w:p>
+    <w:p>
+      <w:pPr>
         <w:pStyle w:val="Prrafodelista"/>
         <w:numPr>
           <w:ilvl w:val="0"/>
@@ -3670,6 +3681,7 @@
         <w:rPr>
           <w:b/>
         </w:rPr>
+        <w:lastRenderedPageBreak/>
         <w:t>CITA</w:t>
       </w:r>
     </w:p>
@@ -3725,12 +3737,12 @@
       <w:pPr>
         <w:ind w:left="708"/>
       </w:pPr>
+      <w:bookmarkStart w:id="0" w:name="_GoBack"/>
       <w:r>
         <w:rPr>
           <w:noProof/>
           <w:lang w:val="es-PE" w:eastAsia="es-PE"/>
         </w:rPr>
-        <w:lastRenderedPageBreak/>
         <w:drawing>
           <wp:inline distT="0" distB="0" distL="0" distR="0" wp14:anchorId="54061ABD" wp14:editId="3858A940">
             <wp:extent cx="5400040" cy="4637405"/>
@@ -3767,6 +3779,7 @@
           </wp:inline>
         </w:drawing>
       </w:r>
+      <w:bookmarkEnd w:id="0"/>
     </w:p>
     <w:p>
       <w:r>
@@ -5736,7 +5749,7 @@
 </file>
 
 <file path=customXml/itemProps1.xml><?xml version="1.0" encoding="utf-8"?>
-<ds:datastoreItem xmlns:ds="http://schemas.openxmlformats.org/officeDocument/2006/customXml" ds:itemID="{CD0F3DB5-E695-4F74-865D-9A71A9053BBC}">
+<ds:datastoreItem xmlns:ds="http://schemas.openxmlformats.org/officeDocument/2006/customXml" ds:itemID="{80DECD38-9053-4B46-96EF-B5ACB658E83A}">
   <ds:schemaRefs>
     <ds:schemaRef ds:uri="http://schemas.openxmlformats.org/officeDocument/2006/bibliography"/>
   </ds:schemaRefs>

</xml_diff>